<commit_message>
Added Bathroom code. No leaks.
</commit_message>
<xml_diff>
--- a/Final_Project_Plan_Mansel_Kara.docx
+++ b/Final_Project_Plan_Mansel_Kara.docx
@@ -621,55 +621,1120 @@
         </w:rPr>
         <w:t>file cabinet</w:t>
       </w:r>
+      <w:r>
+        <w:rPr>
+          <w:rFonts w:ascii="Helvetica Neue" w:hAnsi="Helvetica Neue" w:cs="Times New Roman"/>
+          <w:bCs/>
+          <w:color w:val="2D3B45"/>
+          <w:sz w:val="21"/>
+          <w:szCs w:val="21"/>
+        </w:rPr>
+        <w:t xml:space="preserve"> </w:t>
+      </w:r>
+    </w:p>
+    <w:p>
+      <w:pPr>
+        <w:shd w:val="clear" w:color="auto" w:fill="FFFFFF"/>
+        <w:spacing w:before="180" w:after="180"/>
+        <w:rPr>
+          <w:rFonts w:ascii="Helvetica Neue" w:hAnsi="Helvetica Neue" w:cs="Times New Roman"/>
+          <w:bCs/>
+          <w:color w:val="2D3B45"/>
+          <w:sz w:val="21"/>
+          <w:szCs w:val="21"/>
+        </w:rPr>
+      </w:pPr>
+      <w:r>
+        <w:rPr>
+          <w:rFonts w:ascii="Helvetica Neue" w:hAnsi="Helvetica Neue" w:cs="Times New Roman"/>
+          <w:bCs/>
+          <w:color w:val="2D3B45"/>
+          <w:sz w:val="21"/>
+          <w:szCs w:val="21"/>
+        </w:rPr>
+        <w:t>Room2</w:t>
+      </w:r>
+      <w:r>
+        <w:rPr>
+          <w:rFonts w:ascii="Helvetica Neue" w:hAnsi="Helvetica Neue" w:cs="Times New Roman"/>
+          <w:bCs/>
+          <w:color w:val="2D3B45"/>
+          <w:sz w:val="21"/>
+          <w:szCs w:val="21"/>
+        </w:rPr>
+        <w:t>-</w:t>
+      </w:r>
+      <w:r>
+        <w:rPr>
+          <w:rFonts w:ascii="Helvetica Neue" w:hAnsi="Helvetica Neue" w:cs="Times New Roman"/>
+          <w:bCs/>
+          <w:color w:val="2D3B45"/>
+          <w:sz w:val="21"/>
+          <w:szCs w:val="21"/>
+        </w:rPr>
+        <w:t xml:space="preserve"> </w:t>
+      </w:r>
+      <w:r>
+        <w:rPr>
+          <w:rFonts w:ascii="Helvetica Neue" w:hAnsi="Helvetica Neue" w:cs="Times New Roman"/>
+          <w:bCs/>
+          <w:color w:val="2D3B45"/>
+          <w:sz w:val="21"/>
+          <w:szCs w:val="21"/>
+        </w:rPr>
+        <w:t xml:space="preserve">Bathroom-type private </w:t>
+      </w:r>
+      <w:r>
+        <w:rPr>
+          <w:rFonts w:ascii="Helvetica Neue" w:hAnsi="Helvetica Neue" w:cs="Times New Roman"/>
+          <w:bCs/>
+          <w:color w:val="2D3B45"/>
+          <w:sz w:val="21"/>
+          <w:szCs w:val="21"/>
+        </w:rPr>
+        <w:t>furniture-medicine cabinet</w:t>
+      </w:r>
+    </w:p>
+    <w:p>
+      <w:pPr>
+        <w:shd w:val="clear" w:color="auto" w:fill="FFFFFF"/>
+        <w:spacing w:before="180" w:after="180"/>
+        <w:rPr>
+          <w:rFonts w:ascii="Helvetica Neue" w:hAnsi="Helvetica Neue" w:cs="Times New Roman"/>
+          <w:bCs/>
+          <w:color w:val="2D3B45"/>
+          <w:sz w:val="21"/>
+          <w:szCs w:val="21"/>
+        </w:rPr>
+      </w:pPr>
+      <w:r>
+        <w:rPr>
+          <w:rFonts w:ascii="Helvetica Neue" w:hAnsi="Helvetica Neue" w:cs="Times New Roman"/>
+          <w:bCs/>
+          <w:color w:val="2D3B45"/>
+          <w:sz w:val="21"/>
+          <w:szCs w:val="21"/>
+        </w:rPr>
+        <w:t>Room3</w:t>
+      </w:r>
+      <w:r>
+        <w:rPr>
+          <w:rFonts w:ascii="Helvetica Neue" w:hAnsi="Helvetica Neue" w:cs="Times New Roman"/>
+          <w:bCs/>
+          <w:color w:val="2D3B45"/>
+          <w:sz w:val="21"/>
+          <w:szCs w:val="21"/>
+        </w:rPr>
+        <w:t>-Master Bedroom</w:t>
+      </w:r>
+      <w:r>
+        <w:rPr>
+          <w:rFonts w:ascii="Helvetica Neue" w:hAnsi="Helvetica Neue" w:cs="Times New Roman"/>
+          <w:bCs/>
+          <w:color w:val="2D3B45"/>
+          <w:sz w:val="21"/>
+          <w:szCs w:val="21"/>
+        </w:rPr>
+        <w:t>-type bedroom</w:t>
+      </w:r>
+      <w:r>
+        <w:rPr>
+          <w:rFonts w:ascii="Helvetica Neue" w:hAnsi="Helvetica Neue" w:cs="Times New Roman"/>
+          <w:bCs/>
+          <w:color w:val="2D3B45"/>
+          <w:sz w:val="21"/>
+          <w:szCs w:val="21"/>
+        </w:rPr>
+        <w:t xml:space="preserve"> furniture-</w:t>
+      </w:r>
+      <w:r>
+        <w:rPr>
+          <w:rFonts w:ascii="Helvetica Neue" w:hAnsi="Helvetica Neue" w:cs="Times New Roman"/>
+          <w:bCs/>
+          <w:color w:val="2D3B45"/>
+          <w:sz w:val="21"/>
+          <w:szCs w:val="21"/>
+        </w:rPr>
+        <w:t>bed</w:t>
+      </w:r>
+    </w:p>
+    <w:p>
+      <w:pPr>
+        <w:shd w:val="clear" w:color="auto" w:fill="FFFFFF"/>
+        <w:spacing w:before="180" w:after="180"/>
+        <w:rPr>
+          <w:rFonts w:ascii="Helvetica Neue" w:hAnsi="Helvetica Neue" w:cs="Times New Roman"/>
+          <w:bCs/>
+          <w:color w:val="2D3B45"/>
+          <w:sz w:val="21"/>
+          <w:szCs w:val="21"/>
+        </w:rPr>
+      </w:pPr>
+      <w:r>
+        <w:rPr>
+          <w:rFonts w:ascii="Helvetica Neue" w:hAnsi="Helvetica Neue" w:cs="Times New Roman"/>
+          <w:bCs/>
+          <w:color w:val="2D3B45"/>
+          <w:sz w:val="21"/>
+          <w:szCs w:val="21"/>
+        </w:rPr>
+        <w:t>Room4</w:t>
+      </w:r>
+      <w:r>
+        <w:rPr>
+          <w:rFonts w:ascii="Helvetica Neue" w:hAnsi="Helvetica Neue" w:cs="Times New Roman"/>
+          <w:bCs/>
+          <w:color w:val="2D3B45"/>
+          <w:sz w:val="21"/>
+          <w:szCs w:val="21"/>
+        </w:rPr>
+        <w:t>-</w:t>
+      </w:r>
+      <w:r>
+        <w:rPr>
+          <w:rFonts w:ascii="Helvetica Neue" w:hAnsi="Helvetica Neue" w:cs="Times New Roman"/>
+          <w:bCs/>
+          <w:color w:val="2D3B45"/>
+          <w:sz w:val="21"/>
+          <w:szCs w:val="21"/>
+        </w:rPr>
+        <w:t>Guest Bedroom-type bedroom</w:t>
+      </w:r>
+      <w:r>
+        <w:rPr>
+          <w:rFonts w:ascii="Helvetica Neue" w:hAnsi="Helvetica Neue" w:cs="Times New Roman"/>
+          <w:bCs/>
+          <w:color w:val="2D3B45"/>
+          <w:sz w:val="21"/>
+          <w:szCs w:val="21"/>
+        </w:rPr>
+        <w:t xml:space="preserve"> furniture-</w:t>
+      </w:r>
+      <w:r>
+        <w:rPr>
+          <w:rFonts w:ascii="Helvetica Neue" w:hAnsi="Helvetica Neue" w:cs="Times New Roman"/>
+          <w:bCs/>
+          <w:color w:val="2D3B45"/>
+          <w:sz w:val="21"/>
+          <w:szCs w:val="21"/>
+        </w:rPr>
+        <w:t>bed</w:t>
+      </w:r>
+    </w:p>
+    <w:p>
+      <w:pPr>
+        <w:shd w:val="clear" w:color="auto" w:fill="FFFFFF"/>
+        <w:spacing w:before="180" w:after="180"/>
+        <w:rPr>
+          <w:rFonts w:ascii="Helvetica Neue" w:hAnsi="Helvetica Neue" w:cs="Times New Roman"/>
+          <w:bCs/>
+          <w:color w:val="2D3B45"/>
+          <w:sz w:val="21"/>
+          <w:szCs w:val="21"/>
+        </w:rPr>
+      </w:pPr>
+      <w:r>
+        <w:rPr>
+          <w:rFonts w:ascii="Helvetica Neue" w:hAnsi="Helvetica Neue" w:cs="Times New Roman"/>
+          <w:bCs/>
+          <w:color w:val="2D3B45"/>
+          <w:sz w:val="21"/>
+          <w:szCs w:val="21"/>
+        </w:rPr>
+        <w:t>Room5</w:t>
+      </w:r>
+      <w:r>
+        <w:rPr>
+          <w:rFonts w:ascii="Helvetica Neue" w:hAnsi="Helvetica Neue" w:cs="Times New Roman"/>
+          <w:bCs/>
+          <w:color w:val="2D3B45"/>
+          <w:sz w:val="21"/>
+          <w:szCs w:val="21"/>
+        </w:rPr>
+        <w:t>-Media Room</w:t>
+      </w:r>
+      <w:r>
+        <w:rPr>
+          <w:rFonts w:ascii="Helvetica Neue" w:hAnsi="Helvetica Neue" w:cs="Times New Roman"/>
+          <w:bCs/>
+          <w:color w:val="2D3B45"/>
+          <w:sz w:val="21"/>
+          <w:szCs w:val="21"/>
+        </w:rPr>
+        <w:t>-</w:t>
+      </w:r>
+      <w:r>
+        <w:rPr>
+          <w:rFonts w:ascii="Helvetica Neue" w:hAnsi="Helvetica Neue" w:cs="Times New Roman"/>
+          <w:bCs/>
+          <w:color w:val="2D3B45"/>
+          <w:sz w:val="21"/>
+          <w:szCs w:val="21"/>
+        </w:rPr>
+        <w:t xml:space="preserve"> </w:t>
+      </w:r>
+      <w:r>
+        <w:rPr>
+          <w:rFonts w:ascii="Helvetica Neue" w:hAnsi="Helvetica Neue" w:cs="Times New Roman"/>
+          <w:bCs/>
+          <w:color w:val="2D3B45"/>
+          <w:sz w:val="21"/>
+          <w:szCs w:val="21"/>
+        </w:rPr>
+        <w:t>multipurpose</w:t>
+      </w:r>
+      <w:r>
+        <w:rPr>
+          <w:rFonts w:ascii="Helvetica Neue" w:hAnsi="Helvetica Neue" w:cs="Times New Roman"/>
+          <w:bCs/>
+          <w:color w:val="2D3B45"/>
+          <w:sz w:val="21"/>
+          <w:szCs w:val="21"/>
+        </w:rPr>
+        <w:t xml:space="preserve"> furniture-recliner</w:t>
+      </w:r>
+    </w:p>
+    <w:p>
+      <w:pPr>
+        <w:shd w:val="clear" w:color="auto" w:fill="FFFFFF"/>
+        <w:spacing w:before="180" w:after="180"/>
+        <w:rPr>
+          <w:rFonts w:ascii="Helvetica Neue" w:hAnsi="Helvetica Neue" w:cs="Times New Roman"/>
+          <w:bCs/>
+          <w:color w:val="2D3B45"/>
+          <w:sz w:val="21"/>
+          <w:szCs w:val="21"/>
+        </w:rPr>
+      </w:pPr>
+      <w:r>
+        <w:rPr>
+          <w:rFonts w:ascii="Helvetica Neue" w:hAnsi="Helvetica Neue" w:cs="Times New Roman"/>
+          <w:bCs/>
+          <w:color w:val="2D3B45"/>
+          <w:sz w:val="21"/>
+          <w:szCs w:val="21"/>
+        </w:rPr>
+        <w:lastRenderedPageBreak/>
+        <w:t>Room6</w:t>
+      </w:r>
+      <w:r>
+        <w:rPr>
+          <w:rFonts w:ascii="Helvetica Neue" w:hAnsi="Helvetica Neue" w:cs="Times New Roman"/>
+          <w:bCs/>
+          <w:color w:val="2D3B45"/>
+          <w:sz w:val="21"/>
+          <w:szCs w:val="21"/>
+        </w:rPr>
+        <w:t>-</w:t>
+      </w:r>
+      <w:r>
+        <w:rPr>
+          <w:rFonts w:ascii="Helvetica Neue" w:hAnsi="Helvetica Neue" w:cs="Times New Roman"/>
+          <w:bCs/>
+          <w:color w:val="2D3B45"/>
+          <w:sz w:val="21"/>
+          <w:szCs w:val="21"/>
+        </w:rPr>
+        <w:t>Play Room-type multipurpose</w:t>
+      </w:r>
+      <w:r>
+        <w:rPr>
+          <w:rFonts w:ascii="Helvetica Neue" w:hAnsi="Helvetica Neue" w:cs="Times New Roman"/>
+          <w:bCs/>
+          <w:color w:val="2D3B45"/>
+          <w:sz w:val="21"/>
+          <w:szCs w:val="21"/>
+        </w:rPr>
+        <w:t xml:space="preserve"> furniture-</w:t>
+      </w:r>
+      <w:r>
+        <w:rPr>
+          <w:rFonts w:ascii="Helvetica Neue" w:hAnsi="Helvetica Neue" w:cs="Times New Roman"/>
+          <w:bCs/>
+          <w:color w:val="2D3B45"/>
+          <w:sz w:val="21"/>
+          <w:szCs w:val="21"/>
+        </w:rPr>
+        <w:t>recliner</w:t>
+      </w:r>
+    </w:p>
+    <w:p>
+      <w:pPr>
+        <w:shd w:val="clear" w:color="auto" w:fill="FFFFFF"/>
+        <w:spacing w:before="180" w:after="180"/>
+        <w:rPr>
+          <w:rFonts w:ascii="Helvetica Neue" w:hAnsi="Helvetica Neue" w:cs="Times New Roman"/>
+          <w:bCs/>
+          <w:color w:val="2D3B45"/>
+          <w:sz w:val="21"/>
+          <w:szCs w:val="21"/>
+        </w:rPr>
+      </w:pPr>
+      <w:r>
+        <w:rPr>
+          <w:rFonts w:ascii="Helvetica Neue" w:hAnsi="Helvetica Neue" w:cs="Times New Roman"/>
+          <w:bCs/>
+          <w:color w:val="2D3B45"/>
+          <w:sz w:val="21"/>
+          <w:szCs w:val="21"/>
+        </w:rPr>
+        <w:t>HauntedMansionGame (</w:t>
+      </w:r>
+      <w:r>
+        <w:rPr>
+          <w:rFonts w:ascii="Helvetica Neue" w:hAnsi="Helvetica Neue" w:cs="Times New Roman"/>
+          <w:bCs/>
+          <w:i/>
+          <w:color w:val="2D3B45"/>
+          <w:sz w:val="21"/>
+          <w:szCs w:val="21"/>
+        </w:rPr>
+        <w:t>menu)</w:t>
+      </w:r>
+    </w:p>
+    <w:p>
+      <w:pPr>
+        <w:shd w:val="clear" w:color="auto" w:fill="FFFFFF"/>
+        <w:spacing w:before="180" w:after="180"/>
+        <w:rPr>
+          <w:rFonts w:ascii="Helvetica Neue" w:hAnsi="Helvetica Neue" w:cs="Times New Roman"/>
+          <w:bCs/>
+          <w:color w:val="2D3B45"/>
+          <w:sz w:val="21"/>
+          <w:szCs w:val="21"/>
+        </w:rPr>
+      </w:pPr>
+      <w:r>
+        <w:rPr>
+          <w:rFonts w:ascii="Helvetica Neue" w:hAnsi="Helvetica Neue" w:cs="Times New Roman"/>
+          <w:bCs/>
+          <w:color w:val="2D3B45"/>
+          <w:sz w:val="21"/>
+          <w:szCs w:val="21"/>
+        </w:rPr>
+        <w:t xml:space="preserve">Main </w:t>
+      </w:r>
+    </w:p>
+    <w:p>
+      <w:pPr>
+        <w:shd w:val="clear" w:color="auto" w:fill="FFFFFF"/>
+        <w:spacing w:before="180" w:after="180"/>
+        <w:rPr>
+          <w:rFonts w:ascii="Helvetica Neue" w:hAnsi="Helvetica Neue" w:cs="Times New Roman"/>
+          <w:bCs/>
+          <w:color w:val="2D3B45"/>
+          <w:sz w:val="21"/>
+          <w:szCs w:val="21"/>
+        </w:rPr>
+      </w:pPr>
+      <w:r>
+        <w:rPr>
+          <w:rFonts w:ascii="Helvetica Neue" w:hAnsi="Helvetica Neue" w:cs="Times New Roman"/>
+          <w:b/>
+          <w:bCs/>
+          <w:color w:val="2D3B45"/>
+          <w:sz w:val="21"/>
+          <w:szCs w:val="21"/>
+        </w:rPr>
+        <w:t>Pseudocode</w:t>
+      </w:r>
+      <w:r>
+        <w:rPr>
+          <w:rFonts w:ascii="Helvetica Neue" w:hAnsi="Helvetica Neue" w:cs="Times New Roman"/>
+          <w:bCs/>
+          <w:color w:val="2D3B45"/>
+          <w:sz w:val="21"/>
+          <w:szCs w:val="21"/>
+        </w:rPr>
+        <w:t>:</w:t>
+      </w:r>
+    </w:p>
+    <w:p>
+      <w:pPr>
+        <w:shd w:val="clear" w:color="auto" w:fill="FFFFFF"/>
+        <w:spacing w:before="180" w:after="180"/>
+        <w:rPr>
+          <w:rFonts w:ascii="Helvetica Neue" w:hAnsi="Helvetica Neue" w:cs="Times New Roman"/>
+          <w:bCs/>
+          <w:color w:val="2D3B45"/>
+          <w:sz w:val="21"/>
+          <w:szCs w:val="21"/>
+        </w:rPr>
+      </w:pPr>
+      <w:r>
+        <w:rPr>
+          <w:rFonts w:ascii="Helvetica Neue" w:hAnsi="Helvetica Neue" w:cs="Times New Roman"/>
+          <w:bCs/>
+          <w:color w:val="2D3B45"/>
+          <w:sz w:val="21"/>
+          <w:szCs w:val="21"/>
+        </w:rPr>
+        <w:t>HauntedMansionGame newHMG</w:t>
+      </w:r>
+    </w:p>
+    <w:p>
+      <w:pPr>
+        <w:shd w:val="clear" w:color="auto" w:fill="FFFFFF"/>
+        <w:spacing w:before="180" w:after="180"/>
+        <w:rPr>
+          <w:rFonts w:ascii="Helvetica Neue" w:hAnsi="Helvetica Neue" w:cs="Times New Roman"/>
+          <w:bCs/>
+          <w:color w:val="2D3B45"/>
+          <w:sz w:val="21"/>
+          <w:szCs w:val="21"/>
+        </w:rPr>
+      </w:pPr>
+      <w:r>
+        <w:rPr>
+          <w:rFonts w:ascii="Helvetica Neue" w:hAnsi="Helvetica Neue" w:cs="Times New Roman"/>
+          <w:bCs/>
+          <w:color w:val="2D3B45"/>
+          <w:sz w:val="21"/>
+          <w:szCs w:val="21"/>
+        </w:rPr>
+        <w:t>newHMG.menu()</w:t>
+      </w:r>
+    </w:p>
+    <w:p>
+      <w:pPr>
+        <w:shd w:val="clear" w:color="auto" w:fill="FFFFFF"/>
+        <w:spacing w:before="180" w:after="180"/>
+        <w:rPr>
+          <w:rFonts w:ascii="Helvetica Neue" w:hAnsi="Helvetica Neue" w:cs="Times New Roman"/>
+          <w:bCs/>
+          <w:color w:val="2D3B45"/>
+          <w:sz w:val="21"/>
+          <w:szCs w:val="21"/>
+        </w:rPr>
+      </w:pPr>
+      <w:r>
+        <w:rPr>
+          <w:rFonts w:ascii="Helvetica Neue" w:hAnsi="Helvetica Neue" w:cs="Times New Roman"/>
+          <w:bCs/>
+          <w:color w:val="2D3B45"/>
+          <w:sz w:val="21"/>
+          <w:szCs w:val="21"/>
+        </w:rPr>
+        <w:t>menu()</w:t>
+      </w:r>
+      <w:r>
+        <w:rPr>
+          <w:rFonts w:ascii="Helvetica Neue" w:hAnsi="Helvetica Neue" w:cs="Times New Roman"/>
+          <w:bCs/>
+          <w:color w:val="2D3B45"/>
+          <w:sz w:val="21"/>
+          <w:szCs w:val="21"/>
+        </w:rPr>
+        <w:t>{</w:t>
+      </w:r>
+    </w:p>
+    <w:p>
+      <w:pPr>
+        <w:shd w:val="clear" w:color="auto" w:fill="FFFFFF"/>
+        <w:spacing w:before="180" w:after="180"/>
+        <w:rPr>
+          <w:rFonts w:ascii="Helvetica Neue" w:hAnsi="Helvetica Neue" w:cs="Times New Roman"/>
+          <w:bCs/>
+          <w:color w:val="2D3B45"/>
+          <w:sz w:val="21"/>
+          <w:szCs w:val="21"/>
+        </w:rPr>
+      </w:pPr>
+      <w:r>
+        <w:rPr>
+          <w:rFonts w:ascii="Helvetica Neue" w:hAnsi="Helvetica Neue" w:cs="Times New Roman"/>
+          <w:bCs/>
+          <w:color w:val="2D3B45"/>
+          <w:sz w:val="21"/>
+          <w:szCs w:val="21"/>
+        </w:rPr>
+        <w:t>Introduce game, announce goal</w:t>
+      </w:r>
+    </w:p>
+    <w:p>
+      <w:pPr>
+        <w:shd w:val="clear" w:color="auto" w:fill="FFFFFF"/>
+        <w:spacing w:before="180" w:after="180"/>
+        <w:rPr>
+          <w:rFonts w:ascii="Helvetica Neue" w:hAnsi="Helvetica Neue" w:cs="Times New Roman"/>
+          <w:bCs/>
+          <w:color w:val="2D3B45"/>
+          <w:sz w:val="21"/>
+          <w:szCs w:val="21"/>
+        </w:rPr>
+      </w:pPr>
+      <w:r>
+        <w:rPr>
+          <w:rFonts w:ascii="Helvetica Neue" w:hAnsi="Helvetica Neue" w:cs="Times New Roman"/>
+          <w:bCs/>
+          <w:color w:val="2D3B45"/>
+          <w:sz w:val="21"/>
+          <w:szCs w:val="21"/>
+        </w:rPr>
+        <w:t>}</w:t>
+      </w:r>
+    </w:p>
+    <w:p>
+      <w:pPr>
+        <w:shd w:val="clear" w:color="auto" w:fill="FFFFFF"/>
+        <w:spacing w:before="180" w:after="180"/>
+        <w:rPr>
+          <w:rFonts w:ascii="Helvetica Neue" w:hAnsi="Helvetica Neue" w:cs="Times New Roman"/>
+          <w:bCs/>
+          <w:color w:val="2D3B45"/>
+          <w:sz w:val="21"/>
+          <w:szCs w:val="21"/>
+        </w:rPr>
+      </w:pPr>
+      <w:r>
+        <w:rPr>
+          <w:rFonts w:ascii="Helvetica Neue" w:hAnsi="Helvetica Neue" w:cs="Times New Roman"/>
+          <w:bCs/>
+          <w:color w:val="2D3B45"/>
+          <w:sz w:val="21"/>
+          <w:szCs w:val="21"/>
+        </w:rPr>
+        <w:t>void play(){</w:t>
+      </w:r>
+    </w:p>
+    <w:p>
+      <w:pPr>
+        <w:shd w:val="clear" w:color="auto" w:fill="FFFFFF"/>
+        <w:spacing w:before="180" w:after="180"/>
+        <w:rPr>
+          <w:rFonts w:ascii="Helvetica Neue" w:hAnsi="Helvetica Neue" w:cs="Times New Roman"/>
+          <w:bCs/>
+          <w:color w:val="2D3B45"/>
+          <w:sz w:val="21"/>
+          <w:szCs w:val="21"/>
+        </w:rPr>
+      </w:pPr>
+      <w:r>
+        <w:rPr>
+          <w:rFonts w:ascii="Helvetica Neue" w:hAnsi="Helvetica Neue" w:cs="Times New Roman"/>
+          <w:bCs/>
+          <w:color w:val="2D3B45"/>
+          <w:sz w:val="21"/>
+          <w:szCs w:val="21"/>
+        </w:rPr>
+        <w:t>generate random number to place key in room</w:t>
+      </w:r>
+    </w:p>
+    <w:p>
+      <w:pPr>
+        <w:shd w:val="clear" w:color="auto" w:fill="FFFFFF"/>
+        <w:spacing w:before="180" w:after="180"/>
+        <w:rPr>
+          <w:rFonts w:ascii="Helvetica Neue" w:hAnsi="Helvetica Neue" w:cs="Times New Roman"/>
+          <w:bCs/>
+          <w:color w:val="2D3B45"/>
+          <w:sz w:val="21"/>
+          <w:szCs w:val="21"/>
+        </w:rPr>
+      </w:pPr>
+      <w:r>
+        <w:rPr>
+          <w:rFonts w:ascii="Helvetica Neue" w:hAnsi="Helvetica Neue" w:cs="Times New Roman"/>
+          <w:bCs/>
+          <w:color w:val="2D3B45"/>
+          <w:sz w:val="21"/>
+          <w:szCs w:val="21"/>
+        </w:rPr>
+        <w:t>ask player which room he wants to enter</w:t>
+      </w:r>
+    </w:p>
+    <w:p>
+      <w:pPr>
+        <w:shd w:val="clear" w:color="auto" w:fill="FFFFFF"/>
+        <w:spacing w:before="180" w:after="180"/>
+        <w:rPr>
+          <w:rFonts w:ascii="Helvetica Neue" w:hAnsi="Helvetica Neue" w:cs="Times New Roman"/>
+          <w:bCs/>
+          <w:color w:val="2D3B45"/>
+          <w:sz w:val="21"/>
+          <w:szCs w:val="21"/>
+        </w:rPr>
+      </w:pPr>
+      <w:r>
+        <w:rPr>
+          <w:rFonts w:ascii="Helvetica Neue" w:hAnsi="Helvetica Neue" w:cs="Times New Roman"/>
+          <w:bCs/>
+          <w:color w:val="2D3B45"/>
+          <w:sz w:val="21"/>
+          <w:szCs w:val="21"/>
+        </w:rPr>
+        <w:t>enter room and check closet and furniture for key</w:t>
+      </w:r>
+    </w:p>
+    <w:p>
+      <w:pPr>
+        <w:shd w:val="clear" w:color="auto" w:fill="FFFFFF"/>
+        <w:spacing w:before="180" w:after="180"/>
+        <w:rPr>
+          <w:rFonts w:ascii="Helvetica Neue" w:hAnsi="Helvetica Neue" w:cs="Times New Roman"/>
+          <w:bCs/>
+          <w:color w:val="2D3B45"/>
+          <w:sz w:val="21"/>
+          <w:szCs w:val="21"/>
+        </w:rPr>
+      </w:pPr>
+      <w:r>
+        <w:rPr>
+          <w:rFonts w:ascii="Helvetica Neue" w:hAnsi="Helvetica Neue" w:cs="Times New Roman"/>
+          <w:bCs/>
+          <w:color w:val="2D3B45"/>
+          <w:sz w:val="21"/>
+          <w:szCs w:val="21"/>
+        </w:rPr>
+        <w:t>change player status as needed depending on room</w:t>
+      </w:r>
+    </w:p>
+    <w:p>
+      <w:pPr>
+        <w:shd w:val="clear" w:color="auto" w:fill="FFFFFF"/>
+        <w:spacing w:before="180" w:after="180"/>
+        <w:rPr>
+          <w:rFonts w:ascii="Helvetica Neue" w:hAnsi="Helvetica Neue" w:cs="Times New Roman"/>
+          <w:bCs/>
+          <w:color w:val="2D3B45"/>
+          <w:sz w:val="21"/>
+          <w:szCs w:val="21"/>
+        </w:rPr>
+      </w:pPr>
+      <w:r>
+        <w:rPr>
+          <w:rFonts w:ascii="Helvetica Neue" w:hAnsi="Helvetica Neue" w:cs="Times New Roman"/>
+          <w:bCs/>
+          <w:color w:val="2D3B45"/>
+          <w:sz w:val="21"/>
+          <w:szCs w:val="21"/>
+        </w:rPr>
+        <w:t>player has 15</w:t>
+      </w:r>
+      <w:r>
+        <w:rPr>
+          <w:rFonts w:ascii="Helvetica Neue" w:hAnsi="Helvetica Neue" w:cs="Times New Roman"/>
+          <w:bCs/>
+          <w:color w:val="2D3B45"/>
+          <w:sz w:val="21"/>
+          <w:szCs w:val="21"/>
+        </w:rPr>
+        <w:t>(20?)</w:t>
+      </w:r>
+      <w:r>
+        <w:rPr>
+          <w:rFonts w:ascii="Helvetica Neue" w:hAnsi="Helvetica Neue" w:cs="Times New Roman"/>
+          <w:bCs/>
+          <w:color w:val="2D3B45"/>
+          <w:sz w:val="21"/>
+          <w:szCs w:val="21"/>
+        </w:rPr>
+        <w:t xml:space="preserve"> turns at start of game; decrement for each </w:t>
+      </w:r>
+    </w:p>
+    <w:p>
+      <w:pPr>
+        <w:shd w:val="clear" w:color="auto" w:fill="FFFFFF"/>
+        <w:spacing w:before="180" w:after="180"/>
+        <w:rPr>
+          <w:rFonts w:ascii="Helvetica Neue" w:hAnsi="Helvetica Neue" w:cs="Times New Roman"/>
+          <w:bCs/>
+          <w:color w:val="2D3B45"/>
+          <w:sz w:val="21"/>
+          <w:szCs w:val="21"/>
+        </w:rPr>
+      </w:pPr>
+    </w:p>
+    <w:p>
+      <w:pPr>
+        <w:shd w:val="clear" w:color="auto" w:fill="FFFFFF"/>
+        <w:spacing w:before="180" w:after="180"/>
+        <w:rPr>
+          <w:rFonts w:ascii="Helvetica Neue" w:hAnsi="Helvetica Neue" w:cs="Times New Roman"/>
+          <w:bCs/>
+          <w:color w:val="2D3B45"/>
+          <w:sz w:val="21"/>
+          <w:szCs w:val="21"/>
+        </w:rPr>
+      </w:pPr>
+      <w:r>
+        <w:rPr>
+          <w:rFonts w:ascii="Helvetica Neue" w:hAnsi="Helvetica Neue" w:cs="Times New Roman"/>
+          <w:bCs/>
+          <w:color w:val="2D3B45"/>
+          <w:sz w:val="21"/>
+          <w:szCs w:val="21"/>
+        </w:rPr>
+        <w:t>}</w:t>
+      </w:r>
+    </w:p>
+    <w:p>
+      <w:pPr>
+        <w:shd w:val="clear" w:color="auto" w:fill="FFFFFF"/>
+        <w:spacing w:before="180" w:after="180"/>
+        <w:rPr>
+          <w:rFonts w:ascii="Helvetica Neue" w:hAnsi="Helvetica Neue" w:cs="Times New Roman"/>
+          <w:color w:val="FF0000"/>
+          <w:sz w:val="21"/>
+          <w:szCs w:val="21"/>
+        </w:rPr>
+      </w:pPr>
+      <w:r>
+        <w:rPr>
+          <w:rFonts w:ascii="Helvetica Neue" w:hAnsi="Helvetica Neue" w:cs="Times New Roman"/>
+          <w:color w:val="FF0000"/>
+          <w:sz w:val="21"/>
+          <w:szCs w:val="21"/>
+        </w:rPr>
+        <w:t>CURRENT: Circular dependency issue between player and room. Will need to resolve. Forward dependencies not working</w:t>
+      </w:r>
       <w:bookmarkStart w:id="0" w:name="_GoBack"/>
       <w:bookmarkEnd w:id="0"/>
-      <w:r>
-        <w:rPr>
-          <w:rFonts w:ascii="Helvetica Neue" w:hAnsi="Helvetica Neue" w:cs="Times New Roman"/>
-          <w:bCs/>
+    </w:p>
+    <w:p>
+      <w:pPr>
+        <w:shd w:val="clear" w:color="auto" w:fill="FFFFFF"/>
+        <w:spacing w:before="180" w:after="180"/>
+        <w:rPr>
+          <w:rFonts w:ascii="Helvetica Neue" w:hAnsi="Helvetica Neue" w:cs="Times New Roman"/>
+          <w:color w:val="2D3B45"/>
+          <w:sz w:val="21"/>
+          <w:szCs w:val="21"/>
+        </w:rPr>
+      </w:pPr>
+      <w:r>
+        <w:rPr>
+          <w:rFonts w:ascii="Helvetica Neue" w:hAnsi="Helvetica Neue" w:cs="Times New Roman"/>
+          <w:b/>
+          <w:bCs/>
+          <w:color w:val="2D3B45"/>
+          <w:sz w:val="21"/>
+          <w:szCs w:val="21"/>
+        </w:rPr>
+        <w:t>Requirements</w:t>
+      </w:r>
+    </w:p>
+    <w:p>
+      <w:pPr>
+        <w:shd w:val="clear" w:color="auto" w:fill="FFFFFF"/>
+        <w:spacing w:before="180" w:after="180"/>
+        <w:rPr>
+          <w:rFonts w:ascii="Helvetica Neue" w:hAnsi="Helvetica Neue" w:cs="Times New Roman"/>
+          <w:color w:val="2D3B45"/>
+          <w:sz w:val="21"/>
+          <w:szCs w:val="21"/>
+        </w:rPr>
+      </w:pPr>
+      <w:r>
+        <w:rPr>
+          <w:rFonts w:ascii="Helvetica Neue" w:hAnsi="Helvetica Neue" w:cs="Times New Roman"/>
+          <w:color w:val="2D3B45"/>
+          <w:sz w:val="21"/>
+          <w:szCs w:val="21"/>
+        </w:rPr>
+        <w:t>This is your final project and you have freedom to decide what you want to do.  At the end of the term, you will surprisingly find how capable you are to develop a real computer game for your friends to play with! You will design and implement a text-based game where the player movers through a series of rooms or spaces. They will need to gather items to achieve some purpose.  You need to meet the specific requirements in your program, and all the other implementation details are left for you to decide. </w:t>
+      </w:r>
+    </w:p>
+    <w:p>
+      <w:pPr>
+        <w:shd w:val="clear" w:color="auto" w:fill="FFFFFF"/>
+        <w:spacing w:before="180" w:after="180"/>
+        <w:rPr>
+          <w:rFonts w:ascii="Helvetica Neue" w:hAnsi="Helvetica Neue" w:cs="Times New Roman"/>
+          <w:color w:val="2D3B45"/>
+          <w:sz w:val="21"/>
+          <w:szCs w:val="21"/>
+        </w:rPr>
+      </w:pPr>
+      <w:r>
+        <w:rPr>
+          <w:rFonts w:ascii="Helvetica Neue" w:hAnsi="Helvetica Neue" w:cs="Times New Roman"/>
+          <w:b/>
+          <w:bCs/>
+          <w:color w:val="2D3B45"/>
+          <w:sz w:val="21"/>
+          <w:szCs w:val="21"/>
+        </w:rPr>
+        <w:t>Specific requirements</w:t>
+      </w:r>
+    </w:p>
+    <w:p>
+      <w:pPr>
+        <w:shd w:val="clear" w:color="auto" w:fill="FFFFFF"/>
+        <w:spacing w:before="180" w:after="180"/>
+        <w:rPr>
+          <w:rFonts w:ascii="Helvetica Neue" w:hAnsi="Helvetica Neue" w:cs="Times New Roman"/>
+          <w:color w:val="FF0000"/>
+          <w:sz w:val="21"/>
+          <w:szCs w:val="21"/>
+        </w:rPr>
+      </w:pPr>
+      <w:r>
+        <w:rPr>
+          <w:rFonts w:ascii="Helvetica Neue" w:hAnsi="Helvetica Neue" w:cs="Times New Roman"/>
+          <w:color w:val="FF0000"/>
+          <w:sz w:val="21"/>
+          <w:szCs w:val="21"/>
+        </w:rPr>
+        <w:t>You will create a series of rooms or spaces for the player to move through.</w:t>
+      </w:r>
+    </w:p>
+    <w:p>
+      <w:pPr>
+        <w:shd w:val="clear" w:color="auto" w:fill="FFFFFF"/>
+        <w:spacing w:before="180" w:after="180"/>
+        <w:rPr>
+          <w:rFonts w:ascii="Helvetica Neue" w:hAnsi="Helvetica Neue" w:cs="Times New Roman"/>
+          <w:color w:val="FF0000"/>
+          <w:sz w:val="21"/>
+          <w:szCs w:val="21"/>
+        </w:rPr>
+      </w:pPr>
+      <w:r>
+        <w:rPr>
+          <w:rFonts w:ascii="Helvetica Neue" w:hAnsi="Helvetica Neue" w:cs="Times New Roman"/>
+          <w:color w:val="FF0000"/>
+          <w:sz w:val="21"/>
+          <w:szCs w:val="21"/>
+        </w:rPr>
+        <w:t xml:space="preserve"> (By default this is a one-player game.  If you want to add more players, you can extend your game later.)</w:t>
+      </w:r>
+    </w:p>
+    <w:p>
+      <w:pPr>
+        <w:shd w:val="clear" w:color="auto" w:fill="FFFFFF"/>
+        <w:spacing w:before="180" w:after="180"/>
+        <w:rPr>
+          <w:rFonts w:ascii="Helvetica Neue" w:hAnsi="Helvetica Neue" w:cs="Times New Roman"/>
+          <w:color w:val="2D3B45"/>
+          <w:sz w:val="21"/>
+          <w:szCs w:val="21"/>
+        </w:rPr>
+      </w:pPr>
+      <w:r>
+        <w:rPr>
+          <w:rFonts w:ascii="Helvetica Neue" w:hAnsi="Helvetica Neue" w:cs="Times New Roman"/>
           <w:color w:val="2D3B45"/>
           <w:sz w:val="21"/>
           <w:szCs w:val="21"/>
         </w:rPr>
         <w:t xml:space="preserve"> </w:t>
       </w:r>
-    </w:p>
-    <w:p>
-      <w:pPr>
-        <w:shd w:val="clear" w:color="auto" w:fill="FFFFFF"/>
-        <w:spacing w:before="180" w:after="180"/>
-        <w:rPr>
-          <w:rFonts w:ascii="Helvetica Neue" w:hAnsi="Helvetica Neue" w:cs="Times New Roman"/>
-          <w:bCs/>
-          <w:color w:val="2D3B45"/>
-          <w:sz w:val="21"/>
-          <w:szCs w:val="21"/>
-        </w:rPr>
-      </w:pPr>
-      <w:r>
-        <w:rPr>
-          <w:rFonts w:ascii="Helvetica Neue" w:hAnsi="Helvetica Neue" w:cs="Times New Roman"/>
-          <w:bCs/>
-          <w:color w:val="2D3B45"/>
-          <w:sz w:val="21"/>
-          <w:szCs w:val="21"/>
-        </w:rPr>
-        <w:t>Room2</w:t>
-      </w:r>
-      <w:r>
-        <w:rPr>
-          <w:rFonts w:ascii="Helvetica Neue" w:hAnsi="Helvetica Neue" w:cs="Times New Roman"/>
-          <w:bCs/>
-          <w:color w:val="2D3B45"/>
-          <w:sz w:val="21"/>
-          <w:szCs w:val="21"/>
-        </w:rPr>
-        <w:t>-</w:t>
-      </w:r>
-      <w:r>
-        <w:rPr>
-          <w:rFonts w:ascii="Helvetica Neue" w:hAnsi="Helvetica Neue" w:cs="Times New Roman"/>
-          <w:bCs/>
+      <w:r>
+        <w:rPr>
+          <w:rFonts w:ascii="Helvetica Neue" w:hAnsi="Helvetica Neue" w:cs="Times New Roman"/>
+          <w:color w:val="FF0000"/>
+          <w:sz w:val="21"/>
+          <w:szCs w:val="21"/>
+        </w:rPr>
+        <w:t>Each space will be a class with at least </w:t>
+      </w:r>
+      <w:r>
+        <w:rPr>
+          <w:rFonts w:ascii="Helvetica Neue" w:hAnsi="Helvetica Neue" w:cs="Times New Roman"/>
+          <w:b/>
+          <w:bCs/>
+          <w:color w:val="FF0000"/>
+          <w:sz w:val="21"/>
+          <w:szCs w:val="21"/>
+        </w:rPr>
+        <w:t>four pointer variables</w:t>
+      </w:r>
+      <w:r>
+        <w:rPr>
+          <w:rFonts w:ascii="Helvetica Neue" w:hAnsi="Helvetica Neue" w:cs="Times New Roman"/>
+          <w:color w:val="FF0000"/>
+          <w:sz w:val="21"/>
+          <w:szCs w:val="21"/>
+        </w:rPr>
+        <w:t xml:space="preserve"> (or arrays of pointers) that link to other spaces (Right, Left, Top, Bottom, etc.). </w:t>
+      </w:r>
+    </w:p>
+    <w:p>
+      <w:pPr>
+        <w:shd w:val="clear" w:color="auto" w:fill="FFFFFF"/>
+        <w:spacing w:before="180" w:after="180"/>
+        <w:rPr>
+          <w:rFonts w:ascii="Helvetica Neue" w:hAnsi="Helvetica Neue" w:cs="Times New Roman"/>
+          <w:color w:val="FF0000"/>
+          <w:sz w:val="21"/>
+          <w:szCs w:val="21"/>
+        </w:rPr>
+      </w:pPr>
+      <w:r>
+        <w:rPr>
+          <w:rFonts w:ascii="Helvetica Neue" w:hAnsi="Helvetica Neue" w:cs="Times New Roman"/>
+          <w:color w:val="FF0000"/>
+          <w:sz w:val="21"/>
+          <w:szCs w:val="21"/>
+        </w:rPr>
+        <w:t xml:space="preserve">Even if your structure is linear, such as a train, you will still have at least four pointer variables in the class. Be creative and try to use them all! </w:t>
+      </w:r>
+    </w:p>
+    <w:p>
+      <w:pPr>
+        <w:shd w:val="clear" w:color="auto" w:fill="FFFFFF"/>
+        <w:spacing w:before="180" w:after="180"/>
+        <w:rPr>
+          <w:rFonts w:ascii="Helvetica Neue" w:hAnsi="Helvetica Neue" w:cs="Times New Roman"/>
+          <w:color w:val="FF0000"/>
+          <w:sz w:val="21"/>
+          <w:szCs w:val="21"/>
+        </w:rPr>
+      </w:pPr>
+      <w:r>
+        <w:rPr>
+          <w:rFonts w:ascii="Helvetica Neue" w:hAnsi="Helvetica Neue" w:cs="Times New Roman"/>
+          <w:color w:val="FF0000"/>
+          <w:sz w:val="21"/>
+          <w:szCs w:val="21"/>
+        </w:rPr>
+        <w:t>Note that any unused pointers will point to NULL. (The requirement for four pointers in each space is to simplify coding. If you need more pointers for your theme, feel free to add more.)  </w:t>
+      </w:r>
+    </w:p>
+    <w:p>
+      <w:pPr>
+        <w:shd w:val="clear" w:color="auto" w:fill="FFFFFF"/>
+        <w:spacing w:before="180" w:after="180"/>
+        <w:rPr>
+          <w:rFonts w:ascii="Helvetica Neue" w:hAnsi="Helvetica Neue" w:cs="Times New Roman"/>
+          <w:color w:val="2D3B45"/>
+          <w:sz w:val="21"/>
+          <w:szCs w:val="21"/>
+        </w:rPr>
+      </w:pPr>
+      <w:r>
+        <w:rPr>
+          <w:rFonts w:ascii="Helvetica Neue" w:hAnsi="Helvetica Neue" w:cs="Times New Roman"/>
+          <w:color w:val="2D3B45"/>
+          <w:sz w:val="21"/>
+          <w:szCs w:val="21"/>
+        </w:rPr>
+        <w:t>The space will also have appropriate data members. You must have </w:t>
+      </w:r>
+      <w:r>
+        <w:rPr>
+          <w:rFonts w:ascii="Helvetica Neue" w:hAnsi="Helvetica Neue" w:cs="Times New Roman"/>
+          <w:b/>
+          <w:bCs/>
+          <w:color w:val="2D3B45"/>
+          <w:sz w:val="21"/>
+          <w:szCs w:val="21"/>
+        </w:rPr>
+        <w:t>at least</w:t>
+      </w:r>
+      <w:r>
+        <w:rPr>
+          <w:rFonts w:ascii="Helvetica Neue" w:hAnsi="Helvetica Neue" w:cs="Times New Roman"/>
+          <w:color w:val="2D3B45"/>
+          <w:sz w:val="21"/>
+          <w:szCs w:val="21"/>
+        </w:rPr>
+        <w:t> </w:t>
+      </w:r>
+      <w:r>
+        <w:rPr>
+          <w:rFonts w:ascii="Helvetica Neue" w:hAnsi="Helvetica Neue" w:cs="Times New Roman"/>
+          <w:b/>
+          <w:bCs/>
+          <w:color w:val="2D3B45"/>
+          <w:sz w:val="21"/>
+          <w:szCs w:val="21"/>
+        </w:rPr>
+        <w:t>6 spaces of at least 3 different types</w:t>
+      </w:r>
+      <w:r>
+        <w:rPr>
+          <w:rFonts w:ascii="Helvetica Neue" w:hAnsi="Helvetica Neue" w:cs="Times New Roman"/>
+          <w:color w:val="2D3B45"/>
+          <w:sz w:val="21"/>
+          <w:szCs w:val="21"/>
+        </w:rPr>
+        <w:t xml:space="preserve">. </w:t>
+      </w:r>
+    </w:p>
+    <w:p>
+      <w:pPr>
+        <w:shd w:val="clear" w:color="auto" w:fill="FFFFFF"/>
+        <w:spacing w:before="180" w:after="180"/>
+        <w:rPr>
+          <w:rFonts w:ascii="Helvetica Neue" w:hAnsi="Helvetica Neue" w:cs="Times New Roman"/>
+          <w:color w:val="FF0000"/>
+          <w:sz w:val="21"/>
+          <w:szCs w:val="21"/>
+        </w:rPr>
+      </w:pPr>
+      <w:r>
+        <w:rPr>
+          <w:rFonts w:ascii="Helvetica Neue" w:hAnsi="Helvetica Neue" w:cs="Times New Roman"/>
+          <w:color w:val="FF0000"/>
+          <w:sz w:val="21"/>
+          <w:szCs w:val="21"/>
+        </w:rPr>
+        <w:t>You will have a space</w:t>
+      </w:r>
+      <w:r>
+        <w:rPr>
+          <w:rFonts w:ascii="Helvetica Neue" w:hAnsi="Helvetica Neue" w:cs="Times New Roman"/>
+          <w:color w:val="FF0000"/>
+          <w:sz w:val="21"/>
+          <w:szCs w:val="21"/>
+        </w:rPr>
+        <w:t> </w:t>
+      </w:r>
+      <w:r>
+        <w:rPr>
+          <w:rFonts w:ascii="Helvetica Neue" w:hAnsi="Helvetica Neue" w:cs="Times New Roman"/>
+          <w:b/>
+          <w:bCs/>
+          <w:color w:val="FF0000"/>
+          <w:sz w:val="21"/>
+          <w:szCs w:val="21"/>
+        </w:rPr>
+        <w:t>abstract class</w:t>
+      </w:r>
+      <w:r>
+        <w:rPr>
+          <w:rFonts w:ascii="Helvetica Neue" w:hAnsi="Helvetica Neue" w:cs="Times New Roman"/>
+          <w:color w:val="FF0000"/>
+          <w:sz w:val="21"/>
+          <w:szCs w:val="21"/>
+        </w:rPr>
+        <w:t> </w:t>
+      </w:r>
+      <w:r>
+        <w:rPr>
+          <w:rFonts w:ascii="Helvetica Neue" w:hAnsi="Helvetica Neue" w:cs="Times New Roman"/>
+          <w:color w:val="FF0000"/>
+          <w:sz w:val="21"/>
+          <w:szCs w:val="21"/>
+        </w:rPr>
+        <w:t>that will have special pure virtual functions.</w:t>
+      </w:r>
+      <w:r>
+        <w:rPr>
+          <w:rFonts w:ascii="Helvetica Neue" w:hAnsi="Helvetica Neue" w:cs="Times New Roman"/>
+          <w:color w:val="FF0000"/>
+          <w:sz w:val="21"/>
+          <w:szCs w:val="21"/>
+        </w:rPr>
+        <w:t xml:space="preserve"> (Room)</w:t>
+      </w:r>
+    </w:p>
+    <w:p>
+      <w:pPr>
+        <w:shd w:val="clear" w:color="auto" w:fill="FFFFFF"/>
+        <w:spacing w:before="180" w:after="180"/>
+        <w:rPr>
+          <w:rFonts w:ascii="Helvetica Neue" w:hAnsi="Helvetica Neue" w:cs="Times New Roman"/>
+          <w:color w:val="2D3B45"/>
+          <w:sz w:val="21"/>
+          <w:szCs w:val="21"/>
+        </w:rPr>
+      </w:pPr>
+      <w:r>
+        <w:rPr>
+          <w:rFonts w:ascii="Helvetica Neue" w:hAnsi="Helvetica Neue" w:cs="Times New Roman"/>
           <w:color w:val="2D3B45"/>
           <w:sz w:val="21"/>
           <w:szCs w:val="21"/>
@@ -679,356 +1744,415 @@
       <w:r>
         <w:rPr>
           <w:rFonts w:ascii="Helvetica Neue" w:hAnsi="Helvetica Neue" w:cs="Times New Roman"/>
-          <w:bCs/>
-          <w:color w:val="2D3B45"/>
-          <w:sz w:val="21"/>
-          <w:szCs w:val="21"/>
-        </w:rPr>
-        <w:t xml:space="preserve">Bathroom-type private </w:t>
-      </w:r>
-      <w:r>
-        <w:rPr>
-          <w:rFonts w:ascii="Helvetica Neue" w:hAnsi="Helvetica Neue" w:cs="Times New Roman"/>
-          <w:bCs/>
-          <w:color w:val="2D3B45"/>
-          <w:sz w:val="21"/>
-          <w:szCs w:val="21"/>
-        </w:rPr>
-        <w:t>furniture-medicine cabinet</w:t>
-      </w:r>
-    </w:p>
-    <w:p>
-      <w:pPr>
-        <w:shd w:val="clear" w:color="auto" w:fill="FFFFFF"/>
-        <w:spacing w:before="180" w:after="180"/>
-        <w:rPr>
-          <w:rFonts w:ascii="Helvetica Neue" w:hAnsi="Helvetica Neue" w:cs="Times New Roman"/>
-          <w:bCs/>
-          <w:color w:val="2D3B45"/>
-          <w:sz w:val="21"/>
-          <w:szCs w:val="21"/>
-        </w:rPr>
-      </w:pPr>
-      <w:r>
-        <w:rPr>
-          <w:rFonts w:ascii="Helvetica Neue" w:hAnsi="Helvetica Neue" w:cs="Times New Roman"/>
-          <w:bCs/>
-          <w:color w:val="2D3B45"/>
-          <w:sz w:val="21"/>
-          <w:szCs w:val="21"/>
-        </w:rPr>
-        <w:t>Room3</w:t>
-      </w:r>
-      <w:r>
-        <w:rPr>
-          <w:rFonts w:ascii="Helvetica Neue" w:hAnsi="Helvetica Neue" w:cs="Times New Roman"/>
-          <w:bCs/>
-          <w:color w:val="2D3B45"/>
-          <w:sz w:val="21"/>
-          <w:szCs w:val="21"/>
-        </w:rPr>
-        <w:t>-Master Bedroom</w:t>
-      </w:r>
-      <w:r>
-        <w:rPr>
-          <w:rFonts w:ascii="Helvetica Neue" w:hAnsi="Helvetica Neue" w:cs="Times New Roman"/>
-          <w:bCs/>
-          <w:color w:val="2D3B45"/>
-          <w:sz w:val="21"/>
-          <w:szCs w:val="21"/>
-        </w:rPr>
-        <w:t>-type bedroom</w:t>
-      </w:r>
-      <w:r>
-        <w:rPr>
-          <w:rFonts w:ascii="Helvetica Neue" w:hAnsi="Helvetica Neue" w:cs="Times New Roman"/>
-          <w:bCs/>
-          <w:color w:val="2D3B45"/>
-          <w:sz w:val="21"/>
-          <w:szCs w:val="21"/>
-        </w:rPr>
-        <w:t xml:space="preserve"> furniture-</w:t>
-      </w:r>
-      <w:r>
-        <w:rPr>
-          <w:rFonts w:ascii="Helvetica Neue" w:hAnsi="Helvetica Neue" w:cs="Times New Roman"/>
-          <w:bCs/>
-          <w:color w:val="2D3B45"/>
-          <w:sz w:val="21"/>
-          <w:szCs w:val="21"/>
-        </w:rPr>
-        <w:t>bed</w:t>
-      </w:r>
-    </w:p>
-    <w:p>
-      <w:pPr>
-        <w:shd w:val="clear" w:color="auto" w:fill="FFFFFF"/>
-        <w:spacing w:before="180" w:after="180"/>
-        <w:rPr>
-          <w:rFonts w:ascii="Helvetica Neue" w:hAnsi="Helvetica Neue" w:cs="Times New Roman"/>
-          <w:bCs/>
-          <w:color w:val="2D3B45"/>
-          <w:sz w:val="21"/>
-          <w:szCs w:val="21"/>
-        </w:rPr>
-      </w:pPr>
-      <w:r>
-        <w:rPr>
-          <w:rFonts w:ascii="Helvetica Neue" w:hAnsi="Helvetica Neue" w:cs="Times New Roman"/>
-          <w:bCs/>
-          <w:color w:val="2D3B45"/>
-          <w:sz w:val="21"/>
-          <w:szCs w:val="21"/>
-        </w:rPr>
-        <w:t>Room4</w:t>
-      </w:r>
-      <w:r>
-        <w:rPr>
-          <w:rFonts w:ascii="Helvetica Neue" w:hAnsi="Helvetica Neue" w:cs="Times New Roman"/>
-          <w:bCs/>
-          <w:color w:val="2D3B45"/>
-          <w:sz w:val="21"/>
-          <w:szCs w:val="21"/>
-        </w:rPr>
-        <w:t>-</w:t>
-      </w:r>
-      <w:r>
-        <w:rPr>
-          <w:rFonts w:ascii="Helvetica Neue" w:hAnsi="Helvetica Neue" w:cs="Times New Roman"/>
-          <w:bCs/>
-          <w:color w:val="2D3B45"/>
-          <w:sz w:val="21"/>
-          <w:szCs w:val="21"/>
-        </w:rPr>
-        <w:t>Guest Bedroom-type bedroom</w:t>
-      </w:r>
-      <w:r>
-        <w:rPr>
-          <w:rFonts w:ascii="Helvetica Neue" w:hAnsi="Helvetica Neue" w:cs="Times New Roman"/>
-          <w:bCs/>
-          <w:color w:val="2D3B45"/>
-          <w:sz w:val="21"/>
-          <w:szCs w:val="21"/>
-        </w:rPr>
-        <w:t xml:space="preserve"> furniture-</w:t>
-      </w:r>
-      <w:r>
-        <w:rPr>
-          <w:rFonts w:ascii="Helvetica Neue" w:hAnsi="Helvetica Neue" w:cs="Times New Roman"/>
-          <w:bCs/>
-          <w:color w:val="2D3B45"/>
-          <w:sz w:val="21"/>
-          <w:szCs w:val="21"/>
-        </w:rPr>
-        <w:t>bed</w:t>
-      </w:r>
-    </w:p>
-    <w:p>
-      <w:pPr>
-        <w:shd w:val="clear" w:color="auto" w:fill="FFFFFF"/>
-        <w:spacing w:before="180" w:after="180"/>
-        <w:rPr>
-          <w:rFonts w:ascii="Helvetica Neue" w:hAnsi="Helvetica Neue" w:cs="Times New Roman"/>
-          <w:bCs/>
-          <w:color w:val="2D3B45"/>
-          <w:sz w:val="21"/>
-          <w:szCs w:val="21"/>
-        </w:rPr>
-      </w:pPr>
-      <w:r>
-        <w:rPr>
-          <w:rFonts w:ascii="Helvetica Neue" w:hAnsi="Helvetica Neue" w:cs="Times New Roman"/>
-          <w:bCs/>
-          <w:color w:val="2D3B45"/>
-          <w:sz w:val="21"/>
-          <w:szCs w:val="21"/>
-        </w:rPr>
-        <w:t>Room5</w:t>
-      </w:r>
-      <w:r>
-        <w:rPr>
-          <w:rFonts w:ascii="Helvetica Neue" w:hAnsi="Helvetica Neue" w:cs="Times New Roman"/>
-          <w:bCs/>
-          <w:color w:val="2D3B45"/>
-          <w:sz w:val="21"/>
-          <w:szCs w:val="21"/>
-        </w:rPr>
-        <w:t>-Media Room</w:t>
-      </w:r>
-      <w:r>
-        <w:rPr>
-          <w:rFonts w:ascii="Helvetica Neue" w:hAnsi="Helvetica Neue" w:cs="Times New Roman"/>
-          <w:bCs/>
-          <w:color w:val="2D3B45"/>
-          <w:sz w:val="21"/>
-          <w:szCs w:val="21"/>
-        </w:rPr>
-        <w:t>-</w:t>
-      </w:r>
-      <w:r>
-        <w:rPr>
-          <w:rFonts w:ascii="Helvetica Neue" w:hAnsi="Helvetica Neue" w:cs="Times New Roman"/>
-          <w:bCs/>
-          <w:color w:val="2D3B45"/>
-          <w:sz w:val="21"/>
-          <w:szCs w:val="21"/>
-        </w:rPr>
-        <w:t xml:space="preserve"> </w:t>
-      </w:r>
-      <w:r>
-        <w:rPr>
-          <w:rFonts w:ascii="Helvetica Neue" w:hAnsi="Helvetica Neue" w:cs="Times New Roman"/>
-          <w:bCs/>
-          <w:color w:val="2D3B45"/>
-          <w:sz w:val="21"/>
-          <w:szCs w:val="21"/>
-        </w:rPr>
-        <w:t>multipurpose</w:t>
-      </w:r>
-      <w:r>
-        <w:rPr>
-          <w:rFonts w:ascii="Helvetica Neue" w:hAnsi="Helvetica Neue" w:cs="Times New Roman"/>
-          <w:bCs/>
-          <w:color w:val="2D3B45"/>
-          <w:sz w:val="21"/>
-          <w:szCs w:val="21"/>
-        </w:rPr>
-        <w:t xml:space="preserve"> furniture-recliner</w:t>
-      </w:r>
-    </w:p>
-    <w:p>
-      <w:pPr>
-        <w:shd w:val="clear" w:color="auto" w:fill="FFFFFF"/>
-        <w:spacing w:before="180" w:after="180"/>
-        <w:rPr>
-          <w:rFonts w:ascii="Helvetica Neue" w:hAnsi="Helvetica Neue" w:cs="Times New Roman"/>
-          <w:bCs/>
-          <w:color w:val="2D3B45"/>
-          <w:sz w:val="21"/>
-          <w:szCs w:val="21"/>
-        </w:rPr>
-      </w:pPr>
-      <w:r>
-        <w:rPr>
-          <w:rFonts w:ascii="Helvetica Neue" w:hAnsi="Helvetica Neue" w:cs="Times New Roman"/>
-          <w:bCs/>
-          <w:color w:val="2D3B45"/>
-          <w:sz w:val="21"/>
-          <w:szCs w:val="21"/>
-        </w:rPr>
-        <w:lastRenderedPageBreak/>
-        <w:t>Room6</w:t>
-      </w:r>
-      <w:r>
-        <w:rPr>
-          <w:rFonts w:ascii="Helvetica Neue" w:hAnsi="Helvetica Neue" w:cs="Times New Roman"/>
-          <w:bCs/>
-          <w:color w:val="2D3B45"/>
-          <w:sz w:val="21"/>
-          <w:szCs w:val="21"/>
-        </w:rPr>
-        <w:t>-</w:t>
-      </w:r>
-      <w:r>
-        <w:rPr>
-          <w:rFonts w:ascii="Helvetica Neue" w:hAnsi="Helvetica Neue" w:cs="Times New Roman"/>
-          <w:bCs/>
-          <w:color w:val="2D3B45"/>
-          <w:sz w:val="21"/>
-          <w:szCs w:val="21"/>
-        </w:rPr>
-        <w:t>Play Room-type multipurpose</w:t>
-      </w:r>
-      <w:r>
-        <w:rPr>
-          <w:rFonts w:ascii="Helvetica Neue" w:hAnsi="Helvetica Neue" w:cs="Times New Roman"/>
-          <w:bCs/>
-          <w:color w:val="2D3B45"/>
-          <w:sz w:val="21"/>
-          <w:szCs w:val="21"/>
-        </w:rPr>
-        <w:t xml:space="preserve"> furniture-</w:t>
-      </w:r>
-      <w:r>
-        <w:rPr>
-          <w:rFonts w:ascii="Helvetica Neue" w:hAnsi="Helvetica Neue" w:cs="Times New Roman"/>
-          <w:bCs/>
-          <w:color w:val="2D3B45"/>
-          <w:sz w:val="21"/>
-          <w:szCs w:val="21"/>
-        </w:rPr>
-        <w:t>recliner</w:t>
-      </w:r>
-    </w:p>
-    <w:p>
-      <w:pPr>
-        <w:shd w:val="clear" w:color="auto" w:fill="FFFFFF"/>
-        <w:spacing w:before="180" w:after="180"/>
-        <w:rPr>
-          <w:rFonts w:ascii="Helvetica Neue" w:hAnsi="Helvetica Neue" w:cs="Times New Roman"/>
-          <w:bCs/>
-          <w:color w:val="2D3B45"/>
-          <w:sz w:val="21"/>
-          <w:szCs w:val="21"/>
-        </w:rPr>
-      </w:pPr>
-      <w:r>
-        <w:rPr>
-          <w:rFonts w:ascii="Helvetica Neue" w:hAnsi="Helvetica Neue" w:cs="Times New Roman"/>
-          <w:bCs/>
-          <w:color w:val="2D3B45"/>
-          <w:sz w:val="21"/>
-          <w:szCs w:val="21"/>
-        </w:rPr>
-        <w:t>HauntedMansionGame (</w:t>
-      </w:r>
-      <w:r>
-        <w:rPr>
-          <w:rFonts w:ascii="Helvetica Neue" w:hAnsi="Helvetica Neue" w:cs="Times New Roman"/>
-          <w:bCs/>
+          <w:color w:val="2D3B45"/>
+          <w:sz w:val="21"/>
+          <w:szCs w:val="21"/>
+          <w:highlight w:val="yellow"/>
+        </w:rPr>
+        <w:t>Each type of space will have a special action.</w:t>
+      </w:r>
+      <w:r>
+        <w:rPr>
+          <w:rFonts w:ascii="Helvetica Neue" w:hAnsi="Helvetica Neue" w:cs="Times New Roman"/>
+          <w:color w:val="2D3B45"/>
+          <w:sz w:val="21"/>
+          <w:szCs w:val="21"/>
+        </w:rPr>
+        <w:t xml:space="preserve"> It could be the controls in the engine, or to control access to one of the doors (pointers), or it could simply turn on the lights. </w:t>
+      </w:r>
+    </w:p>
+    <w:p>
+      <w:pPr>
+        <w:shd w:val="clear" w:color="auto" w:fill="FFFFFF"/>
+        <w:spacing w:before="180" w:after="180"/>
+        <w:rPr>
+          <w:rFonts w:ascii="Helvetica Neue" w:hAnsi="Helvetica Neue" w:cs="Times New Roman"/>
+          <w:color w:val="FF0000"/>
+          <w:sz w:val="21"/>
+          <w:szCs w:val="21"/>
+        </w:rPr>
+      </w:pPr>
+      <w:r>
+        <w:rPr>
+          <w:rFonts w:ascii="Helvetica Neue" w:hAnsi="Helvetica Neue" w:cs="Times New Roman"/>
+          <w:color w:val="FF0000"/>
+          <w:sz w:val="21"/>
+          <w:szCs w:val="21"/>
+        </w:rPr>
+        <w:t>So you will have at least </w:t>
+      </w:r>
+      <w:r>
+        <w:rPr>
+          <w:rFonts w:ascii="Helvetica Neue" w:hAnsi="Helvetica Neue" w:cs="Times New Roman"/>
+          <w:b/>
+          <w:bCs/>
+          <w:color w:val="FF0000"/>
+          <w:sz w:val="21"/>
+          <w:szCs w:val="21"/>
+        </w:rPr>
+        <w:t>3 derived classes</w:t>
+      </w:r>
+      <w:r>
+        <w:rPr>
+          <w:rFonts w:ascii="Helvetica Neue" w:hAnsi="Helvetica Neue" w:cs="Times New Roman"/>
+          <w:color w:val="FF0000"/>
+          <w:sz w:val="21"/>
+          <w:szCs w:val="21"/>
+        </w:rPr>
+        <w:t> for your spaces. To continue with the train theme, you could have a passenger car, or baggage car. Or one space could have controls such as the engine.</w:t>
+      </w:r>
+    </w:p>
+    <w:p>
+      <w:pPr>
+        <w:shd w:val="clear" w:color="auto" w:fill="FFFFFF"/>
+        <w:spacing w:before="180" w:after="180"/>
+        <w:rPr>
+          <w:rFonts w:ascii="Helvetica Neue" w:hAnsi="Helvetica Neue" w:cs="Times New Roman"/>
+          <w:color w:val="FF0000"/>
+          <w:sz w:val="21"/>
+          <w:szCs w:val="21"/>
+        </w:rPr>
+      </w:pPr>
+      <w:r>
+        <w:rPr>
+          <w:rFonts w:ascii="Helvetica Neue" w:hAnsi="Helvetica Neue" w:cs="Times New Roman"/>
+          <w:color w:val="FF0000"/>
+          <w:sz w:val="21"/>
+          <w:szCs w:val="21"/>
+        </w:rPr>
+        <w:t>You must have </w:t>
+      </w:r>
+      <w:r>
+        <w:rPr>
+          <w:rFonts w:ascii="Helvetica Neue" w:hAnsi="Helvetica Neue" w:cs="Times New Roman"/>
+          <w:b/>
+          <w:bCs/>
+          <w:color w:val="FF0000"/>
+          <w:sz w:val="21"/>
+          <w:szCs w:val="21"/>
+        </w:rPr>
+        <w:t>a goal for the player in your theme</w:t>
+      </w:r>
+      <w:r>
+        <w:rPr>
+          <w:rFonts w:ascii="Helvetica Neue" w:hAnsi="Helvetica Neue" w:cs="Times New Roman"/>
+          <w:color w:val="FF0000"/>
+          <w:sz w:val="21"/>
+          <w:szCs w:val="21"/>
+        </w:rPr>
+        <w:t>. Maybe it is to solve a crime (like Clue?). Maybe the aliens have invaded your spaceship and normal weapons do not work but broccoli causes them to leave! You may have a random goal (so one time broccoli works, next time it is a pillow). Based on your theme, the player must discover the solution to win the game.</w:t>
+      </w:r>
+    </w:p>
+    <w:p>
+      <w:pPr>
+        <w:shd w:val="clear" w:color="auto" w:fill="FFFFFF"/>
+        <w:spacing w:before="180" w:after="180"/>
+        <w:rPr>
+          <w:rFonts w:ascii="Helvetica Neue" w:hAnsi="Helvetica Neue" w:cs="Times New Roman"/>
+          <w:color w:val="2D3B45"/>
+          <w:sz w:val="21"/>
+          <w:szCs w:val="21"/>
+        </w:rPr>
+      </w:pPr>
+      <w:r>
+        <w:rPr>
+          <w:rFonts w:ascii="Helvetica Neue" w:hAnsi="Helvetica Neue" w:cs="Times New Roman"/>
+          <w:color w:val="2D3B45"/>
+          <w:sz w:val="21"/>
+          <w:szCs w:val="21"/>
+        </w:rPr>
+        <w:t>You must have some way to </w:t>
+      </w:r>
+      <w:r>
+        <w:rPr>
+          <w:rFonts w:ascii="Helvetica Neue" w:hAnsi="Helvetica Neue" w:cs="Times New Roman"/>
+          <w:b/>
+          <w:bCs/>
+          <w:color w:val="2D3B45"/>
+          <w:sz w:val="21"/>
+          <w:szCs w:val="21"/>
+        </w:rPr>
+        <w:t>keep track of which space the player is in</w:t>
+      </w:r>
+      <w:r>
+        <w:rPr>
+          <w:rFonts w:ascii="Helvetica Neue" w:hAnsi="Helvetica Neue" w:cs="Times New Roman"/>
+          <w:color w:val="2D3B45"/>
+          <w:sz w:val="21"/>
+          <w:szCs w:val="21"/>
+        </w:rPr>
+        <w:t>.</w:t>
+      </w:r>
+      <w:r>
+        <w:rPr>
+          <w:rFonts w:ascii="Helvetica Neue" w:hAnsi="Helvetica Neue" w:cs="Times New Roman"/>
+          <w:color w:val="2D3B45"/>
+          <w:sz w:val="21"/>
+          <w:szCs w:val="21"/>
+        </w:rPr>
+        <w:t xml:space="preserve"> (currRoom)</w:t>
+      </w:r>
+    </w:p>
+    <w:p>
+      <w:pPr>
+        <w:shd w:val="clear" w:color="auto" w:fill="FFFFFF"/>
+        <w:spacing w:before="180" w:after="180"/>
+        <w:rPr>
+          <w:rFonts w:ascii="Helvetica Neue" w:hAnsi="Helvetica Neue" w:cs="Times New Roman"/>
+          <w:color w:val="2D3B45"/>
+          <w:sz w:val="21"/>
+          <w:szCs w:val="21"/>
+        </w:rPr>
+      </w:pPr>
+      <w:r>
+        <w:rPr>
+          <w:rFonts w:ascii="Helvetica Neue" w:hAnsi="Helvetica Neue" w:cs="Times New Roman"/>
+          <w:color w:val="2D3B45"/>
+          <w:sz w:val="21"/>
+          <w:szCs w:val="21"/>
+        </w:rPr>
+        <w:t xml:space="preserve"> The player will have a </w:t>
+      </w:r>
+      <w:r>
+        <w:rPr>
+          <w:rFonts w:ascii="Helvetica Neue" w:hAnsi="Helvetica Neue" w:cs="Times New Roman"/>
+          <w:b/>
+          <w:bCs/>
+          <w:color w:val="2D3B45"/>
+          <w:sz w:val="21"/>
+          <w:szCs w:val="21"/>
+        </w:rPr>
+        <w:t>container</w:t>
+      </w:r>
+      <w:r>
+        <w:rPr>
+          <w:rFonts w:ascii="Helvetica Neue" w:hAnsi="Helvetica Neue" w:cs="Times New Roman"/>
+          <w:color w:val="2D3B45"/>
+          <w:sz w:val="21"/>
+          <w:szCs w:val="21"/>
+        </w:rPr>
+        <w:t xml:space="preserve"> (backpack, knitting bag, or notebook) to carry “items”. The container must have some limit (weight, size, etc.). </w:t>
+      </w:r>
+      <w:r>
+        <w:rPr>
+          <w:rFonts w:ascii="Helvetica Neue" w:hAnsi="Helvetica Neue" w:cs="Times New Roman"/>
+          <w:color w:val="2D3B45"/>
+          <w:sz w:val="21"/>
+          <w:szCs w:val="21"/>
+        </w:rPr>
+        <w:t>(BagOStuff)</w:t>
+      </w:r>
+    </w:p>
+    <w:p>
+      <w:pPr>
+        <w:shd w:val="clear" w:color="auto" w:fill="FFFFFF"/>
+        <w:spacing w:before="180" w:after="180"/>
+        <w:rPr>
+          <w:rFonts w:ascii="Helvetica Neue" w:hAnsi="Helvetica Neue" w:cs="Times New Roman"/>
+          <w:color w:val="2D3B45"/>
+          <w:sz w:val="21"/>
+          <w:szCs w:val="21"/>
+        </w:rPr>
+      </w:pPr>
+      <w:r>
+        <w:rPr>
+          <w:rFonts w:ascii="Helvetica Neue" w:hAnsi="Helvetica Neue" w:cs="Times New Roman"/>
+          <w:color w:val="2D3B45"/>
+          <w:sz w:val="21"/>
+          <w:szCs w:val="21"/>
+        </w:rPr>
+        <w:t>One or more of these </w:t>
+      </w:r>
+      <w:r>
+        <w:rPr>
+          <w:rFonts w:ascii="Helvetica Neue" w:hAnsi="Helvetica Neue" w:cs="Times New Roman"/>
+          <w:b/>
+          <w:bCs/>
+          <w:color w:val="2D3B45"/>
+          <w:sz w:val="21"/>
+          <w:szCs w:val="21"/>
+        </w:rPr>
+        <w:t>items will be required as part of the solution</w:t>
+      </w:r>
+      <w:r>
+        <w:rPr>
+          <w:rFonts w:ascii="Helvetica Neue" w:hAnsi="Helvetica Neue" w:cs="Times New Roman"/>
+          <w:color w:val="2D3B45"/>
+          <w:sz w:val="21"/>
+          <w:szCs w:val="21"/>
+        </w:rPr>
+        <w:t>, such as a “key” to open the locked door.</w:t>
+      </w:r>
+      <w:r>
+        <w:rPr>
+          <w:rFonts w:ascii="Helvetica Neue" w:hAnsi="Helvetica Neue" w:cs="Times New Roman"/>
+          <w:color w:val="2D3B45"/>
+          <w:sz w:val="21"/>
+          <w:szCs w:val="21"/>
+        </w:rPr>
+        <w:t xml:space="preserve"> (room with key will have a dog-need a bone to quiet the dog)</w:t>
+      </w:r>
+    </w:p>
+    <w:p>
+      <w:pPr>
+        <w:shd w:val="clear" w:color="auto" w:fill="FFFFFF"/>
+        <w:spacing w:before="180" w:after="180"/>
+        <w:rPr>
+          <w:rFonts w:ascii="Helvetica Neue" w:hAnsi="Helvetica Neue" w:cs="Times New Roman"/>
+          <w:color w:val="2D3B45"/>
+          <w:sz w:val="21"/>
+          <w:szCs w:val="21"/>
+        </w:rPr>
+      </w:pPr>
+      <w:r>
+        <w:rPr>
+          <w:rFonts w:ascii="Helvetica Neue" w:hAnsi="Helvetica Neue" w:cs="Times New Roman"/>
+          <w:color w:val="2D3B45"/>
+          <w:sz w:val="21"/>
+          <w:szCs w:val="21"/>
+        </w:rPr>
+        <w:t>For simplicity, your game </w:t>
+      </w:r>
+      <w:r>
+        <w:rPr>
+          <w:rFonts w:ascii="Helvetica Neue" w:hAnsi="Helvetica Neue" w:cs="Times New Roman"/>
+          <w:b/>
+          <w:bCs/>
+          <w:color w:val="2D3B45"/>
+          <w:sz w:val="21"/>
+          <w:szCs w:val="21"/>
+        </w:rPr>
+        <w:t>should not require free-form input</w:t>
+      </w:r>
+      <w:r>
+        <w:rPr>
+          <w:rFonts w:ascii="Helvetica Neue" w:hAnsi="Helvetica Neue" w:cs="Times New Roman"/>
+          <w:color w:val="2D3B45"/>
+          <w:sz w:val="21"/>
+          <w:szCs w:val="21"/>
+        </w:rPr>
+        <w:t xml:space="preserve">. It is frustrating if you did not spell something correctly. </w:t>
+      </w:r>
+    </w:p>
+    <w:p>
+      <w:pPr>
+        <w:shd w:val="clear" w:color="auto" w:fill="FFFFFF"/>
+        <w:spacing w:before="180" w:after="180"/>
+        <w:rPr>
+          <w:rFonts w:ascii="Helvetica Neue" w:hAnsi="Helvetica Neue" w:cs="Times New Roman"/>
+          <w:color w:val="2D3B45"/>
+          <w:sz w:val="21"/>
+          <w:szCs w:val="21"/>
+        </w:rPr>
+      </w:pPr>
+      <w:r>
+        <w:rPr>
+          <w:rFonts w:ascii="Helvetica Neue" w:hAnsi="Helvetica Neue" w:cs="Times New Roman"/>
+          <w:color w:val="2D3B45"/>
+          <w:sz w:val="21"/>
+          <w:szCs w:val="21"/>
+        </w:rPr>
+        <w:t>You should have </w:t>
+      </w:r>
+      <w:r>
+        <w:rPr>
+          <w:rFonts w:ascii="Helvetica Neue" w:hAnsi="Helvetica Neue" w:cs="Times New Roman"/>
+          <w:b/>
+          <w:bCs/>
+          <w:color w:val="2D3B45"/>
+          <w:sz w:val="21"/>
+          <w:szCs w:val="21"/>
+        </w:rPr>
+        <w:t>a time limit</w:t>
+      </w:r>
+      <w:r>
+        <w:rPr>
+          <w:rFonts w:ascii="Helvetica Neue" w:hAnsi="Helvetica Neue" w:cs="Times New Roman"/>
+          <w:color w:val="2D3B45"/>
+          <w:sz w:val="21"/>
+          <w:szCs w:val="21"/>
+        </w:rPr>
+        <w:t> </w:t>
+      </w:r>
+      <w:r>
+        <w:rPr>
+          <w:rFonts w:ascii="Helvetica Neue" w:hAnsi="Helvetica Neue" w:cs="Times New Roman"/>
+          <w:color w:val="2D3B45"/>
+          <w:sz w:val="21"/>
+          <w:szCs w:val="21"/>
+        </w:rPr>
+        <w:t>(</w:t>
+      </w:r>
+      <w:r>
+        <w:rPr>
+          <w:rFonts w:ascii="Helvetica Neue" w:hAnsi="Helvetica Neue" w:cs="Times New Roman"/>
           <w:i/>
           <w:color w:val="2D3B45"/>
           <w:sz w:val="21"/>
           <w:szCs w:val="21"/>
         </w:rPr>
-        <w:t>menu)</w:t>
-      </w:r>
-    </w:p>
-    <w:p>
-      <w:pPr>
-        <w:shd w:val="clear" w:color="auto" w:fill="FFFFFF"/>
-        <w:spacing w:before="180" w:after="180"/>
-        <w:rPr>
-          <w:rFonts w:ascii="Helvetica Neue" w:hAnsi="Helvetica Neue" w:cs="Times New Roman"/>
-          <w:bCs/>
-          <w:color w:val="2D3B45"/>
-          <w:sz w:val="21"/>
-          <w:szCs w:val="21"/>
-        </w:rPr>
-      </w:pPr>
-      <w:r>
-        <w:rPr>
-          <w:rFonts w:ascii="Helvetica Neue" w:hAnsi="Helvetica Neue" w:cs="Times New Roman"/>
-          <w:bCs/>
-          <w:color w:val="2D3B45"/>
-          <w:sz w:val="21"/>
-          <w:szCs w:val="21"/>
-        </w:rPr>
-        <w:t xml:space="preserve">Main </w:t>
-      </w:r>
-    </w:p>
-    <w:p>
-      <w:pPr>
-        <w:shd w:val="clear" w:color="auto" w:fill="FFFFFF"/>
-        <w:spacing w:before="180" w:after="180"/>
-        <w:rPr>
-          <w:rFonts w:ascii="Helvetica Neue" w:hAnsi="Helvetica Neue" w:cs="Times New Roman"/>
-          <w:bCs/>
-          <w:color w:val="2D3B45"/>
-          <w:sz w:val="21"/>
-          <w:szCs w:val="21"/>
-        </w:rPr>
-      </w:pPr>
+        <w:t xml:space="preserve">20 </w:t>
+      </w:r>
+      <w:r>
+        <w:rPr>
+          <w:rFonts w:ascii="Helvetica Neue" w:hAnsi="Helvetica Neue" w:cs="Times New Roman"/>
+          <w:i/>
+          <w:color w:val="2D3B45"/>
+          <w:sz w:val="21"/>
+          <w:szCs w:val="21"/>
+        </w:rPr>
+        <w:t>rounds</w:t>
+      </w:r>
+      <w:r>
+        <w:rPr>
+          <w:rFonts w:ascii="Helvetica Neue" w:hAnsi="Helvetica Neue" w:cs="Times New Roman"/>
+          <w:i/>
+          <w:color w:val="2D3B45"/>
+          <w:sz w:val="21"/>
+          <w:szCs w:val="21"/>
+        </w:rPr>
+        <w:t xml:space="preserve"> or less</w:t>
+      </w:r>
+      <w:r>
+        <w:rPr>
+          <w:rFonts w:ascii="Helvetica Neue" w:hAnsi="Helvetica Neue" w:cs="Times New Roman"/>
+          <w:i/>
+          <w:color w:val="2D3B45"/>
+          <w:sz w:val="21"/>
+          <w:szCs w:val="21"/>
+        </w:rPr>
+        <w:t xml:space="preserve">?) </w:t>
+      </w:r>
+      <w:r>
+        <w:rPr>
+          <w:rFonts w:ascii="Helvetica Neue" w:hAnsi="Helvetica Neue" w:cs="Times New Roman"/>
+          <w:color w:val="2D3B45"/>
+          <w:sz w:val="21"/>
+          <w:szCs w:val="21"/>
+        </w:rPr>
+        <w:t xml:space="preserve">to urge the player on as well. This does not mean a literal clock, just some way to prevent the game from going on indefinitely. (Make sure you give enough time to allow the game to perform through testing.)  </w:t>
+      </w:r>
+    </w:p>
+    <w:p>
+      <w:pPr>
+        <w:shd w:val="clear" w:color="auto" w:fill="FFFFFF"/>
+        <w:spacing w:before="180" w:after="180"/>
+        <w:rPr>
+          <w:rFonts w:ascii="Helvetica Neue" w:hAnsi="Helvetica Neue" w:cs="Times New Roman"/>
+          <w:color w:val="2D3B45"/>
+          <w:sz w:val="21"/>
+          <w:szCs w:val="21"/>
+        </w:rPr>
+      </w:pPr>
+      <w:r>
+        <w:rPr>
+          <w:rFonts w:ascii="Helvetica Neue" w:hAnsi="Helvetica Neue" w:cs="Times New Roman"/>
+          <w:color w:val="2D3B45"/>
+          <w:sz w:val="21"/>
+          <w:szCs w:val="21"/>
+        </w:rPr>
+        <w:t>The player must </w:t>
+      </w:r>
       <w:r>
         <w:rPr>
           <w:rFonts w:ascii="Helvetica Neue" w:hAnsi="Helvetica Neue" w:cs="Times New Roman"/>
@@ -1038,935 +2162,104 @@
           <w:sz w:val="21"/>
           <w:szCs w:val="21"/>
         </w:rPr>
-        <w:t>Pseudocode</w:t>
-      </w:r>
-      <w:r>
-        <w:rPr>
-          <w:rFonts w:ascii="Helvetica Neue" w:hAnsi="Helvetica Neue" w:cs="Times New Roman"/>
-          <w:bCs/>
-          <w:color w:val="2D3B45"/>
-          <w:sz w:val="21"/>
-          <w:szCs w:val="21"/>
-        </w:rPr>
-        <w:t>:</w:t>
-      </w:r>
-    </w:p>
-    <w:p>
-      <w:pPr>
-        <w:shd w:val="clear" w:color="auto" w:fill="FFFFFF"/>
-        <w:spacing w:before="180" w:after="180"/>
-        <w:rPr>
-          <w:rFonts w:ascii="Helvetica Neue" w:hAnsi="Helvetica Neue" w:cs="Times New Roman"/>
-          <w:bCs/>
-          <w:color w:val="2D3B45"/>
-          <w:sz w:val="21"/>
-          <w:szCs w:val="21"/>
-        </w:rPr>
-      </w:pPr>
-      <w:r>
-        <w:rPr>
-          <w:rFonts w:ascii="Helvetica Neue" w:hAnsi="Helvetica Neue" w:cs="Times New Roman"/>
-          <w:bCs/>
-          <w:color w:val="2D3B45"/>
-          <w:sz w:val="21"/>
-          <w:szCs w:val="21"/>
-        </w:rPr>
-        <w:t>HauntedMansionGame newHMG</w:t>
-      </w:r>
-    </w:p>
-    <w:p>
-      <w:pPr>
-        <w:shd w:val="clear" w:color="auto" w:fill="FFFFFF"/>
-        <w:spacing w:before="180" w:after="180"/>
-        <w:rPr>
-          <w:rFonts w:ascii="Helvetica Neue" w:hAnsi="Helvetica Neue" w:cs="Times New Roman"/>
-          <w:bCs/>
-          <w:color w:val="2D3B45"/>
-          <w:sz w:val="21"/>
-          <w:szCs w:val="21"/>
-        </w:rPr>
-      </w:pPr>
-      <w:r>
-        <w:rPr>
-          <w:rFonts w:ascii="Helvetica Neue" w:hAnsi="Helvetica Neue" w:cs="Times New Roman"/>
-          <w:bCs/>
-          <w:color w:val="2D3B45"/>
-          <w:sz w:val="21"/>
-          <w:szCs w:val="21"/>
-        </w:rPr>
-        <w:t>newHMG.menu()</w:t>
-      </w:r>
-    </w:p>
-    <w:p>
-      <w:pPr>
-        <w:shd w:val="clear" w:color="auto" w:fill="FFFFFF"/>
-        <w:spacing w:before="180" w:after="180"/>
-        <w:rPr>
-          <w:rFonts w:ascii="Helvetica Neue" w:hAnsi="Helvetica Neue" w:cs="Times New Roman"/>
-          <w:bCs/>
-          <w:color w:val="2D3B45"/>
-          <w:sz w:val="21"/>
-          <w:szCs w:val="21"/>
-        </w:rPr>
-      </w:pPr>
-      <w:r>
-        <w:rPr>
-          <w:rFonts w:ascii="Helvetica Neue" w:hAnsi="Helvetica Neue" w:cs="Times New Roman"/>
-          <w:bCs/>
-          <w:color w:val="2D3B45"/>
-          <w:sz w:val="21"/>
-          <w:szCs w:val="21"/>
-        </w:rPr>
-        <w:t>menu()</w:t>
-      </w:r>
-      <w:r>
-        <w:rPr>
-          <w:rFonts w:ascii="Helvetica Neue" w:hAnsi="Helvetica Neue" w:cs="Times New Roman"/>
-          <w:bCs/>
-          <w:color w:val="2D3B45"/>
-          <w:sz w:val="21"/>
-          <w:szCs w:val="21"/>
-        </w:rPr>
-        <w:t>{</w:t>
-      </w:r>
-    </w:p>
-    <w:p>
-      <w:pPr>
-        <w:shd w:val="clear" w:color="auto" w:fill="FFFFFF"/>
-        <w:spacing w:before="180" w:after="180"/>
-        <w:rPr>
-          <w:rFonts w:ascii="Helvetica Neue" w:hAnsi="Helvetica Neue" w:cs="Times New Roman"/>
-          <w:bCs/>
-          <w:color w:val="2D3B45"/>
-          <w:sz w:val="21"/>
-          <w:szCs w:val="21"/>
-        </w:rPr>
-      </w:pPr>
-      <w:r>
-        <w:rPr>
-          <w:rFonts w:ascii="Helvetica Neue" w:hAnsi="Helvetica Neue" w:cs="Times New Roman"/>
-          <w:bCs/>
-          <w:color w:val="2D3B45"/>
-          <w:sz w:val="21"/>
-          <w:szCs w:val="21"/>
-        </w:rPr>
-        <w:t>Introduce game, announce goal</w:t>
-      </w:r>
-    </w:p>
-    <w:p>
-      <w:pPr>
-        <w:shd w:val="clear" w:color="auto" w:fill="FFFFFF"/>
-        <w:spacing w:before="180" w:after="180"/>
-        <w:rPr>
-          <w:rFonts w:ascii="Helvetica Neue" w:hAnsi="Helvetica Neue" w:cs="Times New Roman"/>
-          <w:bCs/>
-          <w:color w:val="2D3B45"/>
-          <w:sz w:val="21"/>
-          <w:szCs w:val="21"/>
-        </w:rPr>
-      </w:pPr>
-      <w:r>
-        <w:rPr>
-          <w:rFonts w:ascii="Helvetica Neue" w:hAnsi="Helvetica Neue" w:cs="Times New Roman"/>
-          <w:bCs/>
-          <w:color w:val="2D3B45"/>
-          <w:sz w:val="21"/>
-          <w:szCs w:val="21"/>
-        </w:rPr>
-        <w:t>}</w:t>
-      </w:r>
-    </w:p>
-    <w:p>
-      <w:pPr>
-        <w:shd w:val="clear" w:color="auto" w:fill="FFFFFF"/>
-        <w:spacing w:before="180" w:after="180"/>
-        <w:rPr>
-          <w:rFonts w:ascii="Helvetica Neue" w:hAnsi="Helvetica Neue" w:cs="Times New Roman"/>
-          <w:bCs/>
-          <w:color w:val="2D3B45"/>
-          <w:sz w:val="21"/>
-          <w:szCs w:val="21"/>
-        </w:rPr>
-      </w:pPr>
-      <w:r>
-        <w:rPr>
-          <w:rFonts w:ascii="Helvetica Neue" w:hAnsi="Helvetica Neue" w:cs="Times New Roman"/>
-          <w:bCs/>
-          <w:color w:val="2D3B45"/>
-          <w:sz w:val="21"/>
-          <w:szCs w:val="21"/>
-        </w:rPr>
-        <w:t>void play(){</w:t>
-      </w:r>
-    </w:p>
-    <w:p>
-      <w:pPr>
-        <w:shd w:val="clear" w:color="auto" w:fill="FFFFFF"/>
-        <w:spacing w:before="180" w:after="180"/>
-        <w:rPr>
-          <w:rFonts w:ascii="Helvetica Neue" w:hAnsi="Helvetica Neue" w:cs="Times New Roman"/>
-          <w:bCs/>
-          <w:color w:val="2D3B45"/>
-          <w:sz w:val="21"/>
-          <w:szCs w:val="21"/>
-        </w:rPr>
-      </w:pPr>
-    </w:p>
-    <w:p>
-      <w:pPr>
-        <w:shd w:val="clear" w:color="auto" w:fill="FFFFFF"/>
-        <w:spacing w:before="180" w:after="180"/>
-        <w:rPr>
-          <w:rFonts w:ascii="Helvetica Neue" w:hAnsi="Helvetica Neue" w:cs="Times New Roman"/>
-          <w:bCs/>
-          <w:color w:val="2D3B45"/>
-          <w:sz w:val="21"/>
-          <w:szCs w:val="21"/>
-        </w:rPr>
-      </w:pPr>
-      <w:r>
-        <w:rPr>
-          <w:rFonts w:ascii="Helvetica Neue" w:hAnsi="Helvetica Neue" w:cs="Times New Roman"/>
-          <w:bCs/>
-          <w:color w:val="2D3B45"/>
-          <w:sz w:val="21"/>
-          <w:szCs w:val="21"/>
-        </w:rPr>
-        <w:t>}</w:t>
-      </w:r>
-    </w:p>
-    <w:p>
-      <w:pPr>
-        <w:shd w:val="clear" w:color="auto" w:fill="FFFFFF"/>
-        <w:spacing w:before="180" w:after="180"/>
-        <w:rPr>
-          <w:rFonts w:ascii="Helvetica Neue" w:hAnsi="Helvetica Neue" w:cs="Times New Roman"/>
-          <w:color w:val="2D3B45"/>
-          <w:sz w:val="21"/>
-          <w:szCs w:val="21"/>
-        </w:rPr>
-      </w:pPr>
-    </w:p>
-    <w:p>
-      <w:pPr>
-        <w:shd w:val="clear" w:color="auto" w:fill="FFFFFF"/>
-        <w:spacing w:before="180" w:after="180"/>
-        <w:rPr>
-          <w:rFonts w:ascii="Helvetica Neue" w:hAnsi="Helvetica Neue" w:cs="Times New Roman"/>
-          <w:color w:val="2D3B45"/>
-          <w:sz w:val="21"/>
-          <w:szCs w:val="21"/>
-        </w:rPr>
-      </w:pPr>
+        <w:t>interact with parts of the space structure</w:t>
+      </w:r>
+      <w:r>
+        <w:rPr>
+          <w:rFonts w:ascii="Helvetica Neue" w:hAnsi="Helvetica Neue" w:cs="Times New Roman"/>
+          <w:color w:val="2D3B45"/>
+          <w:sz w:val="21"/>
+          <w:szCs w:val="21"/>
+        </w:rPr>
+        <w:t xml:space="preserve">, and not just simply collecting things. This can be throwing something at the monster, operating a light switch (or other control), opening doors, or singing to get the baby back to sleep. That means, when the player is moving around, he would not only get information from the spaces, </w:t>
+      </w:r>
+      <w:r>
+        <w:rPr>
+          <w:rFonts w:ascii="Helvetica Neue" w:hAnsi="Helvetica Neue" w:cs="Times New Roman"/>
+          <w:color w:val="2D3B45"/>
+          <w:sz w:val="21"/>
+          <w:szCs w:val="21"/>
+          <w:highlight w:val="yellow"/>
+        </w:rPr>
+        <w:t>but also change the status of the spaces.</w:t>
+      </w:r>
+    </w:p>
+    <w:p>
+      <w:pPr>
+        <w:shd w:val="clear" w:color="auto" w:fill="FFFFFF"/>
+        <w:spacing w:before="180" w:after="180"/>
+        <w:rPr>
+          <w:rFonts w:ascii="Helvetica Neue" w:hAnsi="Helvetica Neue" w:cs="Times New Roman"/>
+          <w:color w:val="FF0000"/>
+          <w:sz w:val="21"/>
+          <w:szCs w:val="21"/>
+        </w:rPr>
+      </w:pPr>
+      <w:r>
+        <w:rPr>
+          <w:rFonts w:ascii="Helvetica Neue" w:hAnsi="Helvetica Neue" w:cs="Times New Roman"/>
+          <w:color w:val="FF0000"/>
+          <w:sz w:val="21"/>
+          <w:szCs w:val="21"/>
+        </w:rPr>
+        <w:t>To make it easy for your TA to grade the project, you must provide a </w:t>
+      </w:r>
       <w:r>
         <w:rPr>
           <w:rFonts w:ascii="Helvetica Neue" w:hAnsi="Helvetica Neue" w:cs="Times New Roman"/>
           <w:b/>
           <w:bCs/>
-          <w:color w:val="2D3B45"/>
-          <w:sz w:val="21"/>
-          <w:szCs w:val="21"/>
-        </w:rPr>
-        <w:t>Requirements</w:t>
-      </w:r>
-    </w:p>
-    <w:p>
-      <w:pPr>
-        <w:shd w:val="clear" w:color="auto" w:fill="FFFFFF"/>
-        <w:spacing w:before="180" w:after="180"/>
-        <w:rPr>
-          <w:rFonts w:ascii="Helvetica Neue" w:hAnsi="Helvetica Neue" w:cs="Times New Roman"/>
-          <w:color w:val="2D3B45"/>
-          <w:sz w:val="21"/>
-          <w:szCs w:val="21"/>
-        </w:rPr>
-      </w:pPr>
-      <w:r>
-        <w:rPr>
-          <w:rFonts w:ascii="Helvetica Neue" w:hAnsi="Helvetica Neue" w:cs="Times New Roman"/>
-          <w:color w:val="2D3B45"/>
-          <w:sz w:val="21"/>
-          <w:szCs w:val="21"/>
-        </w:rPr>
-        <w:t>This is your final project and you have freedom to decide what you want to do.  At the end of the term, you will surprisingly find how capable you are to develop a real computer game for your friends to play with! You will design and implement a text-based game where the player movers through a series of rooms or spaces. They will need to gather items to achieve some purpose.  You need to meet the specific requirements in your program, and all the other implementation details are left for you to decide. </w:t>
-      </w:r>
-    </w:p>
-    <w:p>
-      <w:pPr>
-        <w:shd w:val="clear" w:color="auto" w:fill="FFFFFF"/>
-        <w:spacing w:before="180" w:after="180"/>
-        <w:rPr>
-          <w:rFonts w:ascii="Helvetica Neue" w:hAnsi="Helvetica Neue" w:cs="Times New Roman"/>
-          <w:color w:val="2D3B45"/>
-          <w:sz w:val="21"/>
-          <w:szCs w:val="21"/>
-        </w:rPr>
-      </w:pPr>
+          <w:color w:val="FF0000"/>
+          <w:sz w:val="21"/>
+          <w:szCs w:val="21"/>
+        </w:rPr>
+        <w:t>menu option</w:t>
+      </w:r>
+      <w:r>
+        <w:rPr>
+          <w:rFonts w:ascii="Helvetica Neue" w:hAnsi="Helvetica Neue" w:cs="Times New Roman"/>
+          <w:color w:val="FF0000"/>
+          <w:sz w:val="21"/>
+          <w:szCs w:val="21"/>
+        </w:rPr>
+        <w:t xml:space="preserve"> similar as what you did for previous assignments.  </w:t>
+      </w:r>
+    </w:p>
+    <w:p>
+      <w:pPr>
+        <w:shd w:val="clear" w:color="auto" w:fill="FFFFFF"/>
+        <w:spacing w:before="180" w:after="180"/>
+        <w:rPr>
+          <w:rFonts w:ascii="Helvetica Neue" w:hAnsi="Helvetica Neue" w:cs="Times New Roman"/>
+          <w:color w:val="FF0000"/>
+          <w:sz w:val="21"/>
+          <w:szCs w:val="21"/>
+        </w:rPr>
+      </w:pPr>
+      <w:r>
+        <w:rPr>
+          <w:rFonts w:ascii="Helvetica Neue" w:hAnsi="Helvetica Neue" w:cs="Times New Roman"/>
+          <w:color w:val="FF0000"/>
+          <w:sz w:val="21"/>
+          <w:szCs w:val="21"/>
+        </w:rPr>
+        <w:t>Before the beginning of the game, </w:t>
+      </w:r>
       <w:r>
         <w:rPr>
           <w:rFonts w:ascii="Helvetica Neue" w:hAnsi="Helvetica Neue" w:cs="Times New Roman"/>
           <w:b/>
           <w:bCs/>
-          <w:color w:val="2D3B45"/>
-          <w:sz w:val="21"/>
-          <w:szCs w:val="21"/>
-        </w:rPr>
-        <w:t>Specific requirements</w:t>
-      </w:r>
-    </w:p>
-    <w:p>
-      <w:pPr>
-        <w:shd w:val="clear" w:color="auto" w:fill="FFFFFF"/>
-        <w:spacing w:before="180" w:after="180"/>
-        <w:rPr>
-          <w:rFonts w:ascii="Helvetica Neue" w:hAnsi="Helvetica Neue" w:cs="Times New Roman"/>
           <w:color w:val="FF0000"/>
           <w:sz w:val="21"/>
           <w:szCs w:val="21"/>
         </w:rPr>
-      </w:pPr>
+        <w:t>reveal the goal for the player</w:t>
+      </w:r>
       <w:r>
         <w:rPr>
           <w:rFonts w:ascii="Helvetica Neue" w:hAnsi="Helvetica Neue" w:cs="Times New Roman"/>
           <w:color w:val="FF0000"/>
-          <w:sz w:val="21"/>
-          <w:szCs w:val="21"/>
-        </w:rPr>
-        <w:t>You will create a series of rooms or spaces for the player to move through.</w:t>
-      </w:r>
-    </w:p>
-    <w:p>
-      <w:pPr>
-        <w:shd w:val="clear" w:color="auto" w:fill="FFFFFF"/>
-        <w:spacing w:before="180" w:after="180"/>
-        <w:rPr>
-          <w:rFonts w:ascii="Helvetica Neue" w:hAnsi="Helvetica Neue" w:cs="Times New Roman"/>
-          <w:color w:val="FF0000"/>
-          <w:sz w:val="21"/>
-          <w:szCs w:val="21"/>
-        </w:rPr>
-      </w:pPr>
-      <w:r>
-        <w:rPr>
-          <w:rFonts w:ascii="Helvetica Neue" w:hAnsi="Helvetica Neue" w:cs="Times New Roman"/>
-          <w:color w:val="FF0000"/>
-          <w:sz w:val="21"/>
-          <w:szCs w:val="21"/>
-        </w:rPr>
-        <w:t xml:space="preserve"> (By default this is a one-player game.  If you want to add more players, you can extend your game later.)</w:t>
-      </w:r>
-    </w:p>
-    <w:p>
-      <w:pPr>
-        <w:shd w:val="clear" w:color="auto" w:fill="FFFFFF"/>
-        <w:spacing w:before="180" w:after="180"/>
-        <w:rPr>
-          <w:rFonts w:ascii="Helvetica Neue" w:hAnsi="Helvetica Neue" w:cs="Times New Roman"/>
-          <w:color w:val="2D3B45"/>
-          <w:sz w:val="21"/>
-          <w:szCs w:val="21"/>
-        </w:rPr>
-      </w:pPr>
-      <w:r>
-        <w:rPr>
-          <w:rFonts w:ascii="Helvetica Neue" w:hAnsi="Helvetica Neue" w:cs="Times New Roman"/>
-          <w:color w:val="2D3B45"/>
-          <w:sz w:val="21"/>
-          <w:szCs w:val="21"/>
-        </w:rPr>
-        <w:t xml:space="preserve"> Each space will be a class with at least </w:t>
-      </w:r>
-      <w:r>
-        <w:rPr>
-          <w:rFonts w:ascii="Helvetica Neue" w:hAnsi="Helvetica Neue" w:cs="Times New Roman"/>
-          <w:b/>
-          <w:bCs/>
-          <w:color w:val="2D3B45"/>
-          <w:sz w:val="21"/>
-          <w:szCs w:val="21"/>
-        </w:rPr>
-        <w:t>four pointer variables</w:t>
-      </w:r>
-      <w:r>
-        <w:rPr>
-          <w:rFonts w:ascii="Helvetica Neue" w:hAnsi="Helvetica Neue" w:cs="Times New Roman"/>
-          <w:color w:val="2D3B45"/>
-          <w:sz w:val="21"/>
-          <w:szCs w:val="21"/>
-        </w:rPr>
-        <w:t xml:space="preserve"> (or arrays of pointers) that link to other spaces (Right, Left, Top, Bottom, etc.). </w:t>
-      </w:r>
-    </w:p>
-    <w:p>
-      <w:pPr>
-        <w:shd w:val="clear" w:color="auto" w:fill="FFFFFF"/>
-        <w:spacing w:before="180" w:after="180"/>
-        <w:rPr>
-          <w:rFonts w:ascii="Helvetica Neue" w:hAnsi="Helvetica Neue" w:cs="Times New Roman"/>
-          <w:color w:val="2D3B45"/>
-          <w:sz w:val="21"/>
-          <w:szCs w:val="21"/>
-        </w:rPr>
-      </w:pPr>
-      <w:r>
-        <w:rPr>
-          <w:rFonts w:ascii="Helvetica Neue" w:hAnsi="Helvetica Neue" w:cs="Times New Roman"/>
-          <w:color w:val="2D3B45"/>
-          <w:sz w:val="21"/>
-          <w:szCs w:val="21"/>
-        </w:rPr>
-        <w:t xml:space="preserve">Even if your structure is linear, such as a train, you will still have at least four pointer variables in the class. Be creative and try to use them all! </w:t>
-      </w:r>
-    </w:p>
-    <w:p>
-      <w:pPr>
-        <w:shd w:val="clear" w:color="auto" w:fill="FFFFFF"/>
-        <w:spacing w:before="180" w:after="180"/>
-        <w:rPr>
-          <w:rFonts w:ascii="Helvetica Neue" w:hAnsi="Helvetica Neue" w:cs="Times New Roman"/>
-          <w:color w:val="2D3B45"/>
-          <w:sz w:val="21"/>
-          <w:szCs w:val="21"/>
-        </w:rPr>
-      </w:pPr>
-      <w:r>
-        <w:rPr>
-          <w:rFonts w:ascii="Helvetica Neue" w:hAnsi="Helvetica Neue" w:cs="Times New Roman"/>
-          <w:color w:val="2D3B45"/>
-          <w:sz w:val="21"/>
-          <w:szCs w:val="21"/>
-        </w:rPr>
-        <w:t>Note that any unused pointers will point to NULL. (The requirement for four pointers in each space is to simplify coding. If you need more pointers for your theme, feel free to add more.)  </w:t>
-      </w:r>
-    </w:p>
-    <w:p>
-      <w:pPr>
-        <w:shd w:val="clear" w:color="auto" w:fill="FFFFFF"/>
-        <w:spacing w:before="180" w:after="180"/>
-        <w:rPr>
-          <w:rFonts w:ascii="Helvetica Neue" w:hAnsi="Helvetica Neue" w:cs="Times New Roman"/>
-          <w:color w:val="2D3B45"/>
-          <w:sz w:val="21"/>
-          <w:szCs w:val="21"/>
-        </w:rPr>
-      </w:pPr>
-      <w:r>
-        <w:rPr>
-          <w:rFonts w:ascii="Helvetica Neue" w:hAnsi="Helvetica Neue" w:cs="Times New Roman"/>
-          <w:color w:val="2D3B45"/>
-          <w:sz w:val="21"/>
-          <w:szCs w:val="21"/>
-        </w:rPr>
-        <w:t>The space will also have appropriate data members. You must have </w:t>
-      </w:r>
-      <w:r>
-        <w:rPr>
-          <w:rFonts w:ascii="Helvetica Neue" w:hAnsi="Helvetica Neue" w:cs="Times New Roman"/>
-          <w:b/>
-          <w:bCs/>
-          <w:color w:val="2D3B45"/>
-          <w:sz w:val="21"/>
-          <w:szCs w:val="21"/>
-        </w:rPr>
-        <w:t>at least</w:t>
-      </w:r>
-      <w:r>
-        <w:rPr>
-          <w:rFonts w:ascii="Helvetica Neue" w:hAnsi="Helvetica Neue" w:cs="Times New Roman"/>
-          <w:color w:val="2D3B45"/>
-          <w:sz w:val="21"/>
-          <w:szCs w:val="21"/>
-        </w:rPr>
-        <w:t> </w:t>
-      </w:r>
-      <w:r>
-        <w:rPr>
-          <w:rFonts w:ascii="Helvetica Neue" w:hAnsi="Helvetica Neue" w:cs="Times New Roman"/>
-          <w:b/>
-          <w:bCs/>
-          <w:color w:val="2D3B45"/>
-          <w:sz w:val="21"/>
-          <w:szCs w:val="21"/>
-        </w:rPr>
-        <w:t>6 spaces of at least 3 different types</w:t>
-      </w:r>
-      <w:r>
-        <w:rPr>
-          <w:rFonts w:ascii="Helvetica Neue" w:hAnsi="Helvetica Neue" w:cs="Times New Roman"/>
-          <w:color w:val="2D3B45"/>
-          <w:sz w:val="21"/>
-          <w:szCs w:val="21"/>
-        </w:rPr>
-        <w:t xml:space="preserve">. </w:t>
-      </w:r>
-    </w:p>
-    <w:p>
-      <w:pPr>
-        <w:shd w:val="clear" w:color="auto" w:fill="FFFFFF"/>
-        <w:spacing w:before="180" w:after="180"/>
-        <w:rPr>
-          <w:rFonts w:ascii="Helvetica Neue" w:hAnsi="Helvetica Neue" w:cs="Times New Roman"/>
-          <w:color w:val="FF0000"/>
-          <w:sz w:val="21"/>
-          <w:szCs w:val="21"/>
-        </w:rPr>
-      </w:pPr>
-      <w:r>
-        <w:rPr>
-          <w:rFonts w:ascii="Helvetica Neue" w:hAnsi="Helvetica Neue" w:cs="Times New Roman"/>
-          <w:color w:val="FF0000"/>
-          <w:sz w:val="21"/>
-          <w:szCs w:val="21"/>
-        </w:rPr>
-        <w:t>You will have a space</w:t>
-      </w:r>
-      <w:r>
-        <w:rPr>
-          <w:rFonts w:ascii="Helvetica Neue" w:hAnsi="Helvetica Neue" w:cs="Times New Roman"/>
-          <w:color w:val="FF0000"/>
-          <w:sz w:val="21"/>
-          <w:szCs w:val="21"/>
-        </w:rPr>
-        <w:t> </w:t>
-      </w:r>
-      <w:r>
-        <w:rPr>
-          <w:rFonts w:ascii="Helvetica Neue" w:hAnsi="Helvetica Neue" w:cs="Times New Roman"/>
-          <w:b/>
-          <w:bCs/>
-          <w:color w:val="FF0000"/>
-          <w:sz w:val="21"/>
-          <w:szCs w:val="21"/>
-        </w:rPr>
-        <w:t>abstract class</w:t>
-      </w:r>
-      <w:r>
-        <w:rPr>
-          <w:rFonts w:ascii="Helvetica Neue" w:hAnsi="Helvetica Neue" w:cs="Times New Roman"/>
-          <w:color w:val="FF0000"/>
-          <w:sz w:val="21"/>
-          <w:szCs w:val="21"/>
-        </w:rPr>
-        <w:t> </w:t>
-      </w:r>
-      <w:r>
-        <w:rPr>
-          <w:rFonts w:ascii="Helvetica Neue" w:hAnsi="Helvetica Neue" w:cs="Times New Roman"/>
-          <w:color w:val="FF0000"/>
-          <w:sz w:val="21"/>
-          <w:szCs w:val="21"/>
-        </w:rPr>
-        <w:t>that will have special pure virtual functions.</w:t>
-      </w:r>
-      <w:r>
-        <w:rPr>
-          <w:rFonts w:ascii="Helvetica Neue" w:hAnsi="Helvetica Neue" w:cs="Times New Roman"/>
-          <w:color w:val="FF0000"/>
-          <w:sz w:val="21"/>
-          <w:szCs w:val="21"/>
-        </w:rPr>
-        <w:t xml:space="preserve"> (Room)</w:t>
-      </w:r>
-    </w:p>
-    <w:p>
-      <w:pPr>
-        <w:shd w:val="clear" w:color="auto" w:fill="FFFFFF"/>
-        <w:spacing w:before="180" w:after="180"/>
-        <w:rPr>
-          <w:rFonts w:ascii="Helvetica Neue" w:hAnsi="Helvetica Neue" w:cs="Times New Roman"/>
-          <w:color w:val="2D3B45"/>
-          <w:sz w:val="21"/>
-          <w:szCs w:val="21"/>
-        </w:rPr>
-      </w:pPr>
-      <w:r>
-        <w:rPr>
-          <w:rFonts w:ascii="Helvetica Neue" w:hAnsi="Helvetica Neue" w:cs="Times New Roman"/>
-          <w:color w:val="2D3B45"/>
-          <w:sz w:val="21"/>
-          <w:szCs w:val="21"/>
-        </w:rPr>
-        <w:t xml:space="preserve"> Each type of space will have a special action. It could be the controls in the engine, or to control access to one of the doors (pointers), or it could simply turn on the lights. </w:t>
-      </w:r>
-    </w:p>
-    <w:p>
-      <w:pPr>
-        <w:shd w:val="clear" w:color="auto" w:fill="FFFFFF"/>
-        <w:spacing w:before="180" w:after="180"/>
-        <w:rPr>
-          <w:rFonts w:ascii="Helvetica Neue" w:hAnsi="Helvetica Neue" w:cs="Times New Roman"/>
-          <w:color w:val="FF0000"/>
-          <w:sz w:val="21"/>
-          <w:szCs w:val="21"/>
-        </w:rPr>
-      </w:pPr>
-      <w:r>
-        <w:rPr>
-          <w:rFonts w:ascii="Helvetica Neue" w:hAnsi="Helvetica Neue" w:cs="Times New Roman"/>
-          <w:color w:val="FF0000"/>
-          <w:sz w:val="21"/>
-          <w:szCs w:val="21"/>
-        </w:rPr>
-        <w:t>So you will have at least </w:t>
-      </w:r>
-      <w:r>
-        <w:rPr>
-          <w:rFonts w:ascii="Helvetica Neue" w:hAnsi="Helvetica Neue" w:cs="Times New Roman"/>
-          <w:b/>
-          <w:bCs/>
-          <w:color w:val="FF0000"/>
-          <w:sz w:val="21"/>
-          <w:szCs w:val="21"/>
-        </w:rPr>
-        <w:t>3 derived classes</w:t>
-      </w:r>
-      <w:r>
-        <w:rPr>
-          <w:rFonts w:ascii="Helvetica Neue" w:hAnsi="Helvetica Neue" w:cs="Times New Roman"/>
-          <w:color w:val="FF0000"/>
-          <w:sz w:val="21"/>
-          <w:szCs w:val="21"/>
-        </w:rPr>
-        <w:t> for your spaces. To continue with the train theme, you could have a passenger car, or baggage car. Or one space could have controls such as the engine.</w:t>
-      </w:r>
-    </w:p>
-    <w:p>
-      <w:pPr>
-        <w:shd w:val="clear" w:color="auto" w:fill="FFFFFF"/>
-        <w:spacing w:before="180" w:after="180"/>
-        <w:rPr>
-          <w:rFonts w:ascii="Helvetica Neue" w:hAnsi="Helvetica Neue" w:cs="Times New Roman"/>
-          <w:color w:val="2D3B45"/>
-          <w:sz w:val="21"/>
-          <w:szCs w:val="21"/>
-        </w:rPr>
-      </w:pPr>
-      <w:r>
-        <w:rPr>
-          <w:rFonts w:ascii="Helvetica Neue" w:hAnsi="Helvetica Neue" w:cs="Times New Roman"/>
-          <w:color w:val="2D3B45"/>
-          <w:sz w:val="21"/>
-          <w:szCs w:val="21"/>
-        </w:rPr>
-        <w:t>You must have </w:t>
-      </w:r>
-      <w:r>
-        <w:rPr>
-          <w:rFonts w:ascii="Helvetica Neue" w:hAnsi="Helvetica Neue" w:cs="Times New Roman"/>
-          <w:b/>
-          <w:bCs/>
-          <w:color w:val="2D3B45"/>
-          <w:sz w:val="21"/>
-          <w:szCs w:val="21"/>
-        </w:rPr>
-        <w:t>a goal for the player in your theme</w:t>
-      </w:r>
-      <w:r>
-        <w:rPr>
-          <w:rFonts w:ascii="Helvetica Neue" w:hAnsi="Helvetica Neue" w:cs="Times New Roman"/>
-          <w:color w:val="2D3B45"/>
-          <w:sz w:val="21"/>
-          <w:szCs w:val="21"/>
-        </w:rPr>
-        <w:t>. Maybe it is to solve a crime (like Clue?). Maybe the aliens have invaded your spaceship and normal weapons do not work but broccoli causes them to leave! You may have a random goal (so one time broccoli works, next time it is a pillow). Based on your theme, the player must discover the solution to win the game.</w:t>
-      </w:r>
-    </w:p>
-    <w:p>
-      <w:pPr>
-        <w:shd w:val="clear" w:color="auto" w:fill="FFFFFF"/>
-        <w:spacing w:before="180" w:after="180"/>
-        <w:rPr>
-          <w:rFonts w:ascii="Helvetica Neue" w:hAnsi="Helvetica Neue" w:cs="Times New Roman"/>
-          <w:color w:val="2D3B45"/>
-          <w:sz w:val="21"/>
-          <w:szCs w:val="21"/>
-        </w:rPr>
-      </w:pPr>
-      <w:r>
-        <w:rPr>
-          <w:rFonts w:ascii="Helvetica Neue" w:hAnsi="Helvetica Neue" w:cs="Times New Roman"/>
-          <w:color w:val="2D3B45"/>
-          <w:sz w:val="21"/>
-          <w:szCs w:val="21"/>
-        </w:rPr>
-        <w:t>You must have some way to </w:t>
-      </w:r>
-      <w:r>
-        <w:rPr>
-          <w:rFonts w:ascii="Helvetica Neue" w:hAnsi="Helvetica Neue" w:cs="Times New Roman"/>
-          <w:b/>
-          <w:bCs/>
-          <w:color w:val="2D3B45"/>
-          <w:sz w:val="21"/>
-          <w:szCs w:val="21"/>
-        </w:rPr>
-        <w:t>keep track of which space the player is in</w:t>
-      </w:r>
-      <w:r>
-        <w:rPr>
-          <w:rFonts w:ascii="Helvetica Neue" w:hAnsi="Helvetica Neue" w:cs="Times New Roman"/>
-          <w:color w:val="2D3B45"/>
-          <w:sz w:val="21"/>
-          <w:szCs w:val="21"/>
-        </w:rPr>
-        <w:t>. The player will have a </w:t>
-      </w:r>
-      <w:r>
-        <w:rPr>
-          <w:rFonts w:ascii="Helvetica Neue" w:hAnsi="Helvetica Neue" w:cs="Times New Roman"/>
-          <w:b/>
-          <w:bCs/>
-          <w:color w:val="2D3B45"/>
-          <w:sz w:val="21"/>
-          <w:szCs w:val="21"/>
-        </w:rPr>
-        <w:t>container</w:t>
-      </w:r>
-      <w:r>
-        <w:rPr>
-          <w:rFonts w:ascii="Helvetica Neue" w:hAnsi="Helvetica Neue" w:cs="Times New Roman"/>
-          <w:color w:val="2D3B45"/>
-          <w:sz w:val="21"/>
-          <w:szCs w:val="21"/>
-        </w:rPr>
-        <w:t> (backpack, knitting bag, or notebook) to carry “items”. The container must have some limit (weight, size, etc.). One or more of these </w:t>
-      </w:r>
-      <w:r>
-        <w:rPr>
-          <w:rFonts w:ascii="Helvetica Neue" w:hAnsi="Helvetica Neue" w:cs="Times New Roman"/>
-          <w:b/>
-          <w:bCs/>
-          <w:color w:val="2D3B45"/>
-          <w:sz w:val="21"/>
-          <w:szCs w:val="21"/>
-        </w:rPr>
-        <w:t>items will be required as part of the solution</w:t>
-      </w:r>
-      <w:r>
-        <w:rPr>
-          <w:rFonts w:ascii="Helvetica Neue" w:hAnsi="Helvetica Neue" w:cs="Times New Roman"/>
-          <w:color w:val="2D3B45"/>
-          <w:sz w:val="21"/>
-          <w:szCs w:val="21"/>
-        </w:rPr>
-        <w:t>, such as a “key” to open the locked door.</w:t>
-      </w:r>
-    </w:p>
-    <w:p>
-      <w:pPr>
-        <w:shd w:val="clear" w:color="auto" w:fill="FFFFFF"/>
-        <w:spacing w:before="180" w:after="180"/>
-        <w:rPr>
-          <w:rFonts w:ascii="Helvetica Neue" w:hAnsi="Helvetica Neue" w:cs="Times New Roman"/>
-          <w:color w:val="2D3B45"/>
-          <w:sz w:val="21"/>
-          <w:szCs w:val="21"/>
-        </w:rPr>
-      </w:pPr>
-      <w:r>
-        <w:rPr>
-          <w:rFonts w:ascii="Helvetica Neue" w:hAnsi="Helvetica Neue" w:cs="Times New Roman"/>
-          <w:color w:val="2D3B45"/>
-          <w:sz w:val="21"/>
-          <w:szCs w:val="21"/>
-        </w:rPr>
-        <w:t>For simplicity, your game </w:t>
-      </w:r>
-      <w:r>
-        <w:rPr>
-          <w:rFonts w:ascii="Helvetica Neue" w:hAnsi="Helvetica Neue" w:cs="Times New Roman"/>
-          <w:b/>
-          <w:bCs/>
-          <w:color w:val="2D3B45"/>
-          <w:sz w:val="21"/>
-          <w:szCs w:val="21"/>
-        </w:rPr>
-        <w:t>should not require free-form input</w:t>
-      </w:r>
-      <w:r>
-        <w:rPr>
-          <w:rFonts w:ascii="Helvetica Neue" w:hAnsi="Helvetica Neue" w:cs="Times New Roman"/>
-          <w:color w:val="2D3B45"/>
-          <w:sz w:val="21"/>
-          <w:szCs w:val="21"/>
-        </w:rPr>
-        <w:t>. It is frustrating if you did not spell something correctly. You should have </w:t>
-      </w:r>
-      <w:r>
-        <w:rPr>
-          <w:rFonts w:ascii="Helvetica Neue" w:hAnsi="Helvetica Neue" w:cs="Times New Roman"/>
-          <w:b/>
-          <w:bCs/>
-          <w:color w:val="2D3B45"/>
-          <w:sz w:val="21"/>
-          <w:szCs w:val="21"/>
-        </w:rPr>
-        <w:t>a time limit</w:t>
-      </w:r>
-      <w:r>
-        <w:rPr>
-          <w:rFonts w:ascii="Helvetica Neue" w:hAnsi="Helvetica Neue" w:cs="Times New Roman"/>
-          <w:color w:val="2D3B45"/>
-          <w:sz w:val="21"/>
-          <w:szCs w:val="21"/>
-        </w:rPr>
-        <w:t> </w:t>
-      </w:r>
-      <w:r>
-        <w:rPr>
-          <w:rFonts w:ascii="Helvetica Neue" w:hAnsi="Helvetica Neue" w:cs="Times New Roman"/>
-          <w:color w:val="2D3B45"/>
-          <w:sz w:val="21"/>
-          <w:szCs w:val="21"/>
-        </w:rPr>
-        <w:t>(</w:t>
-      </w:r>
-      <w:r>
-        <w:rPr>
-          <w:rFonts w:ascii="Helvetica Neue" w:hAnsi="Helvetica Neue" w:cs="Times New Roman"/>
-          <w:i/>
-          <w:color w:val="2D3B45"/>
-          <w:sz w:val="21"/>
-          <w:szCs w:val="21"/>
-        </w:rPr>
-        <w:t xml:space="preserve">20 </w:t>
-      </w:r>
-      <w:r>
-        <w:rPr>
-          <w:rFonts w:ascii="Helvetica Neue" w:hAnsi="Helvetica Neue" w:cs="Times New Roman"/>
-          <w:i/>
-          <w:color w:val="2D3B45"/>
-          <w:sz w:val="21"/>
-          <w:szCs w:val="21"/>
-        </w:rPr>
-        <w:t>rounds</w:t>
-      </w:r>
-      <w:r>
-        <w:rPr>
-          <w:rFonts w:ascii="Helvetica Neue" w:hAnsi="Helvetica Neue" w:cs="Times New Roman"/>
-          <w:i/>
-          <w:color w:val="2D3B45"/>
-          <w:sz w:val="21"/>
-          <w:szCs w:val="21"/>
-        </w:rPr>
-        <w:t xml:space="preserve"> or less</w:t>
-      </w:r>
-      <w:r>
-        <w:rPr>
-          <w:rFonts w:ascii="Helvetica Neue" w:hAnsi="Helvetica Neue" w:cs="Times New Roman"/>
-          <w:i/>
-          <w:color w:val="2D3B45"/>
-          <w:sz w:val="21"/>
-          <w:szCs w:val="21"/>
-        </w:rPr>
-        <w:t xml:space="preserve">?) </w:t>
-      </w:r>
-      <w:r>
-        <w:rPr>
-          <w:rFonts w:ascii="Helvetica Neue" w:hAnsi="Helvetica Neue" w:cs="Times New Roman"/>
-          <w:color w:val="2D3B45"/>
-          <w:sz w:val="21"/>
-          <w:szCs w:val="21"/>
-        </w:rPr>
-        <w:t>to urge the player on as well. This does not mean a literal clock, just some way to prevent the game from going on indefinitely. (Make sure you give enough time to allow the game to perform through testing.)  The player must </w:t>
-      </w:r>
-      <w:r>
-        <w:rPr>
-          <w:rFonts w:ascii="Helvetica Neue" w:hAnsi="Helvetica Neue" w:cs="Times New Roman"/>
-          <w:b/>
-          <w:bCs/>
-          <w:color w:val="2D3B45"/>
-          <w:sz w:val="21"/>
-          <w:szCs w:val="21"/>
-        </w:rPr>
-        <w:t>interact with parts of the space structure</w:t>
-      </w:r>
-      <w:r>
-        <w:rPr>
-          <w:rFonts w:ascii="Helvetica Neue" w:hAnsi="Helvetica Neue" w:cs="Times New Roman"/>
-          <w:color w:val="2D3B45"/>
-          <w:sz w:val="21"/>
-          <w:szCs w:val="21"/>
-        </w:rPr>
-        <w:t>, and not just simply collecting things. This can be throwing something at the monster, operating a light switch (or other control), opening doors, or singing to get the baby back to sleep. That means, when the player is moving around, he would not only get information from the spaces, but also change the status of the spaces.</w:t>
-      </w:r>
-    </w:p>
-    <w:p>
-      <w:pPr>
-        <w:shd w:val="clear" w:color="auto" w:fill="FFFFFF"/>
-        <w:spacing w:before="180" w:after="180"/>
-        <w:rPr>
-          <w:rFonts w:ascii="Helvetica Neue" w:hAnsi="Helvetica Neue" w:cs="Times New Roman"/>
-          <w:color w:val="2D3B45"/>
-          <w:sz w:val="21"/>
-          <w:szCs w:val="21"/>
-        </w:rPr>
-      </w:pPr>
-      <w:r>
-        <w:rPr>
-          <w:rFonts w:ascii="Helvetica Neue" w:hAnsi="Helvetica Neue" w:cs="Times New Roman"/>
-          <w:color w:val="2D3B45"/>
-          <w:sz w:val="21"/>
-          <w:szCs w:val="21"/>
-        </w:rPr>
-        <w:t>To make it easy for your TA to grade the project, you must provide a </w:t>
-      </w:r>
-      <w:r>
-        <w:rPr>
-          <w:rFonts w:ascii="Helvetica Neue" w:hAnsi="Helvetica Neue" w:cs="Times New Roman"/>
-          <w:b/>
-          <w:bCs/>
-          <w:color w:val="2D3B45"/>
-          <w:sz w:val="21"/>
-          <w:szCs w:val="21"/>
-        </w:rPr>
-        <w:t>menu option</w:t>
-      </w:r>
-      <w:r>
-        <w:rPr>
-          <w:rFonts w:ascii="Helvetica Neue" w:hAnsi="Helvetica Neue" w:cs="Times New Roman"/>
-          <w:color w:val="2D3B45"/>
-          <w:sz w:val="21"/>
-          <w:szCs w:val="21"/>
-        </w:rPr>
-        <w:t xml:space="preserve"> similar as what you did for previous assignments.  </w:t>
-      </w:r>
-    </w:p>
-    <w:p>
-      <w:pPr>
-        <w:shd w:val="clear" w:color="auto" w:fill="FFFFFF"/>
-        <w:spacing w:before="180" w:after="180"/>
-        <w:rPr>
-          <w:rFonts w:ascii="Helvetica Neue" w:hAnsi="Helvetica Neue" w:cs="Times New Roman"/>
-          <w:color w:val="2D3B45"/>
-          <w:sz w:val="21"/>
-          <w:szCs w:val="21"/>
-        </w:rPr>
-      </w:pPr>
-      <w:r>
-        <w:rPr>
-          <w:rFonts w:ascii="Helvetica Neue" w:hAnsi="Helvetica Neue" w:cs="Times New Roman"/>
-          <w:color w:val="2D3B45"/>
-          <w:sz w:val="21"/>
-          <w:szCs w:val="21"/>
-        </w:rPr>
-        <w:t>Before the beginning of the game, </w:t>
-      </w:r>
-      <w:r>
-        <w:rPr>
-          <w:rFonts w:ascii="Helvetica Neue" w:hAnsi="Helvetica Neue" w:cs="Times New Roman"/>
-          <w:b/>
-          <w:bCs/>
-          <w:color w:val="2D3B45"/>
-          <w:sz w:val="21"/>
-          <w:szCs w:val="21"/>
-        </w:rPr>
-        <w:t>reveal the goal for the player</w:t>
-      </w:r>
-      <w:r>
-        <w:rPr>
-          <w:rFonts w:ascii="Helvetica Neue" w:hAnsi="Helvetica Neue" w:cs="Times New Roman"/>
-          <w:color w:val="2D3B45"/>
           <w:sz w:val="21"/>
           <w:szCs w:val="21"/>
         </w:rPr>

</xml_diff>

<commit_message>
final commit-made a 95 due to leaks-yayy
</commit_message>
<xml_diff>
--- a/Final_Project_Plan_Mansel_Kara.docx
+++ b/Final_Project_Plan_Mansel_Kara.docx
@@ -266,7 +266,29 @@
           <w:sz w:val="21"/>
           <w:szCs w:val="21"/>
         </w:rPr>
-        <w:t xml:space="preserve"> hidden in random room at start of game by using rand() w/a function in game class</w:t>
+        <w:t xml:space="preserve"> hidden in random room at start of game by using </w:t>
+      </w:r>
+      <w:proofErr w:type="gramStart"/>
+      <w:r>
+        <w:rPr>
+          <w:rFonts w:ascii="Helvetica Neue" w:hAnsi="Helvetica Neue" w:cs="Times New Roman"/>
+          <w:bCs/>
+          <w:color w:val="2D3B45"/>
+          <w:sz w:val="21"/>
+          <w:szCs w:val="21"/>
+        </w:rPr>
+        <w:t>rand(</w:t>
+      </w:r>
+      <w:proofErr w:type="gramEnd"/>
+      <w:r>
+        <w:rPr>
+          <w:rFonts w:ascii="Helvetica Neue" w:hAnsi="Helvetica Neue" w:cs="Times New Roman"/>
+          <w:bCs/>
+          <w:color w:val="2D3B45"/>
+          <w:sz w:val="21"/>
+          <w:szCs w:val="21"/>
+        </w:rPr>
+        <w:t>) w/a function in game class</w:t>
       </w:r>
     </w:p>
     <w:p>
@@ -382,7 +404,29 @@
           <w:szCs w:val="21"/>
         </w:rPr>
         <w:tab/>
-        <w:t>virtual ~Room()</w:t>
+        <w:t>virtual ~</w:t>
+      </w:r>
+      <w:proofErr w:type="gramStart"/>
+      <w:r>
+        <w:rPr>
+          <w:rFonts w:ascii="Helvetica Neue" w:hAnsi="Helvetica Neue" w:cs="Times New Roman"/>
+          <w:bCs/>
+          <w:color w:val="2D3B45"/>
+          <w:sz w:val="21"/>
+          <w:szCs w:val="21"/>
+        </w:rPr>
+        <w:t>Room(</w:t>
+      </w:r>
+      <w:proofErr w:type="gramEnd"/>
+      <w:r>
+        <w:rPr>
+          <w:rFonts w:ascii="Helvetica Neue" w:hAnsi="Helvetica Neue" w:cs="Times New Roman"/>
+          <w:bCs/>
+          <w:color w:val="2D3B45"/>
+          <w:sz w:val="21"/>
+          <w:szCs w:val="21"/>
+        </w:rPr>
+        <w:t>)</w:t>
       </w:r>
     </w:p>
     <w:p>
@@ -415,7 +459,41 @@
           <w:sz w:val="21"/>
           <w:szCs w:val="21"/>
         </w:rPr>
-        <w:t xml:space="preserve">virtual checkFurniture() </w:t>
+        <w:t xml:space="preserve">virtual </w:t>
+      </w:r>
+      <w:proofErr w:type="spellStart"/>
+      <w:proofErr w:type="gramStart"/>
+      <w:r>
+        <w:rPr>
+          <w:rFonts w:ascii="Helvetica Neue" w:hAnsi="Helvetica Neue" w:cs="Times New Roman"/>
+          <w:bCs/>
+          <w:color w:val="2D3B45"/>
+          <w:sz w:val="21"/>
+          <w:szCs w:val="21"/>
+        </w:rPr>
+        <w:t>checkFurniture</w:t>
+      </w:r>
+      <w:proofErr w:type="spellEnd"/>
+      <w:r>
+        <w:rPr>
+          <w:rFonts w:ascii="Helvetica Neue" w:hAnsi="Helvetica Neue" w:cs="Times New Roman"/>
+          <w:bCs/>
+          <w:color w:val="2D3B45"/>
+          <w:sz w:val="21"/>
+          <w:szCs w:val="21"/>
+        </w:rPr>
+        <w:t>(</w:t>
+      </w:r>
+      <w:proofErr w:type="gramEnd"/>
+      <w:r>
+        <w:rPr>
+          <w:rFonts w:ascii="Helvetica Neue" w:hAnsi="Helvetica Neue" w:cs="Times New Roman"/>
+          <w:bCs/>
+          <w:color w:val="2D3B45"/>
+          <w:sz w:val="21"/>
+          <w:szCs w:val="21"/>
+        </w:rPr>
+        <w:t xml:space="preserve">) </w:t>
       </w:r>
     </w:p>
     <w:p>
@@ -439,7 +517,41 @@
           <w:szCs w:val="21"/>
         </w:rPr>
         <w:tab/>
-        <w:t>virtual moveRoom()</w:t>
+        <w:t xml:space="preserve">virtual </w:t>
+      </w:r>
+      <w:proofErr w:type="spellStart"/>
+      <w:proofErr w:type="gramStart"/>
+      <w:r>
+        <w:rPr>
+          <w:rFonts w:ascii="Helvetica Neue" w:hAnsi="Helvetica Neue" w:cs="Times New Roman"/>
+          <w:bCs/>
+          <w:color w:val="2D3B45"/>
+          <w:sz w:val="21"/>
+          <w:szCs w:val="21"/>
+        </w:rPr>
+        <w:t>moveRoom</w:t>
+      </w:r>
+      <w:proofErr w:type="spellEnd"/>
+      <w:r>
+        <w:rPr>
+          <w:rFonts w:ascii="Helvetica Neue" w:hAnsi="Helvetica Neue" w:cs="Times New Roman"/>
+          <w:bCs/>
+          <w:color w:val="2D3B45"/>
+          <w:sz w:val="21"/>
+          <w:szCs w:val="21"/>
+        </w:rPr>
+        <w:t>(</w:t>
+      </w:r>
+      <w:proofErr w:type="gramEnd"/>
+      <w:r>
+        <w:rPr>
+          <w:rFonts w:ascii="Helvetica Neue" w:hAnsi="Helvetica Neue" w:cs="Times New Roman"/>
+          <w:bCs/>
+          <w:color w:val="2D3B45"/>
+          <w:sz w:val="21"/>
+          <w:szCs w:val="21"/>
+        </w:rPr>
+        <w:t>)</w:t>
       </w:r>
     </w:p>
     <w:p>
@@ -1037,31 +1149,9 @@
           <w:sz w:val="21"/>
           <w:szCs w:val="21"/>
         </w:rPr>
-        <w:t>Game new</w:t>
-      </w:r>
-      <w:r>
-        <w:rPr>
-          <w:rFonts w:ascii="Helvetica Neue" w:hAnsi="Helvetica Neue" w:cs="Times New Roman"/>
-          <w:bCs/>
-          <w:color w:val="2D3B45"/>
-          <w:sz w:val="21"/>
-          <w:szCs w:val="21"/>
-        </w:rPr>
-        <w:t>Game;</w:t>
-      </w:r>
-    </w:p>
-    <w:p>
-      <w:pPr>
-        <w:shd w:val="clear" w:color="auto" w:fill="FFFFFF"/>
-        <w:spacing w:before="180" w:after="180"/>
-        <w:rPr>
-          <w:rFonts w:ascii="Helvetica Neue" w:hAnsi="Helvetica Neue" w:cs="Times New Roman"/>
-          <w:bCs/>
-          <w:color w:val="2D3B45"/>
-          <w:sz w:val="21"/>
-          <w:szCs w:val="21"/>
-        </w:rPr>
-      </w:pPr>
+        <w:t xml:space="preserve">Game </w:t>
+      </w:r>
+      <w:proofErr w:type="spellStart"/>
       <w:r>
         <w:rPr>
           <w:rFonts w:ascii="Helvetica Neue" w:hAnsi="Helvetica Neue" w:cs="Times New Roman"/>
@@ -1082,38 +1172,106 @@
         </w:rPr>
         <w:t>Game</w:t>
       </w:r>
-      <w:r>
-        <w:rPr>
-          <w:rFonts w:ascii="Helvetica Neue" w:hAnsi="Helvetica Neue" w:cs="Times New Roman"/>
-          <w:bCs/>
-          <w:color w:val="2D3B45"/>
-          <w:sz w:val="21"/>
-          <w:szCs w:val="21"/>
-        </w:rPr>
-        <w:t>.menu()</w:t>
-      </w:r>
-    </w:p>
-    <w:p>
-      <w:pPr>
-        <w:shd w:val="clear" w:color="auto" w:fill="FFFFFF"/>
-        <w:spacing w:before="180" w:after="180"/>
-        <w:rPr>
-          <w:rFonts w:ascii="Helvetica Neue" w:hAnsi="Helvetica Neue" w:cs="Times New Roman"/>
-          <w:bCs/>
-          <w:color w:val="2D3B45"/>
-          <w:sz w:val="21"/>
-          <w:szCs w:val="21"/>
-        </w:rPr>
-      </w:pPr>
-      <w:r>
-        <w:rPr>
-          <w:rFonts w:ascii="Helvetica Neue" w:hAnsi="Helvetica Neue" w:cs="Times New Roman"/>
-          <w:bCs/>
-          <w:color w:val="2D3B45"/>
-          <w:sz w:val="21"/>
-          <w:szCs w:val="21"/>
-        </w:rPr>
-        <w:t>menu()</w:t>
+      <w:proofErr w:type="spellEnd"/>
+      <w:r>
+        <w:rPr>
+          <w:rFonts w:ascii="Helvetica Neue" w:hAnsi="Helvetica Neue" w:cs="Times New Roman"/>
+          <w:bCs/>
+          <w:color w:val="2D3B45"/>
+          <w:sz w:val="21"/>
+          <w:szCs w:val="21"/>
+        </w:rPr>
+        <w:t>;</w:t>
+      </w:r>
+    </w:p>
+    <w:p>
+      <w:pPr>
+        <w:shd w:val="clear" w:color="auto" w:fill="FFFFFF"/>
+        <w:spacing w:before="180" w:after="180"/>
+        <w:rPr>
+          <w:rFonts w:ascii="Helvetica Neue" w:hAnsi="Helvetica Neue" w:cs="Times New Roman"/>
+          <w:bCs/>
+          <w:color w:val="2D3B45"/>
+          <w:sz w:val="21"/>
+          <w:szCs w:val="21"/>
+        </w:rPr>
+      </w:pPr>
+      <w:proofErr w:type="spellStart"/>
+      <w:r>
+        <w:rPr>
+          <w:rFonts w:ascii="Helvetica Neue" w:hAnsi="Helvetica Neue" w:cs="Times New Roman"/>
+          <w:bCs/>
+          <w:color w:val="2D3B45"/>
+          <w:sz w:val="21"/>
+          <w:szCs w:val="21"/>
+        </w:rPr>
+        <w:t>new</w:t>
+      </w:r>
+      <w:r>
+        <w:rPr>
+          <w:rFonts w:ascii="Helvetica Neue" w:hAnsi="Helvetica Neue" w:cs="Times New Roman"/>
+          <w:bCs/>
+          <w:color w:val="2D3B45"/>
+          <w:sz w:val="21"/>
+          <w:szCs w:val="21"/>
+        </w:rPr>
+        <w:t>Game</w:t>
+      </w:r>
+      <w:r>
+        <w:rPr>
+          <w:rFonts w:ascii="Helvetica Neue" w:hAnsi="Helvetica Neue" w:cs="Times New Roman"/>
+          <w:bCs/>
+          <w:color w:val="2D3B45"/>
+          <w:sz w:val="21"/>
+          <w:szCs w:val="21"/>
+        </w:rPr>
+        <w:t>.menu</w:t>
+      </w:r>
+      <w:proofErr w:type="spellEnd"/>
+      <w:r>
+        <w:rPr>
+          <w:rFonts w:ascii="Helvetica Neue" w:hAnsi="Helvetica Neue" w:cs="Times New Roman"/>
+          <w:bCs/>
+          <w:color w:val="2D3B45"/>
+          <w:sz w:val="21"/>
+          <w:szCs w:val="21"/>
+        </w:rPr>
+        <w:t>()</w:t>
+      </w:r>
+    </w:p>
+    <w:p>
+      <w:pPr>
+        <w:shd w:val="clear" w:color="auto" w:fill="FFFFFF"/>
+        <w:spacing w:before="180" w:after="180"/>
+        <w:rPr>
+          <w:rFonts w:ascii="Helvetica Neue" w:hAnsi="Helvetica Neue" w:cs="Times New Roman"/>
+          <w:bCs/>
+          <w:color w:val="2D3B45"/>
+          <w:sz w:val="21"/>
+          <w:szCs w:val="21"/>
+        </w:rPr>
+      </w:pPr>
+      <w:proofErr w:type="gramStart"/>
+      <w:r>
+        <w:rPr>
+          <w:rFonts w:ascii="Helvetica Neue" w:hAnsi="Helvetica Neue" w:cs="Times New Roman"/>
+          <w:bCs/>
+          <w:color w:val="2D3B45"/>
+          <w:sz w:val="21"/>
+          <w:szCs w:val="21"/>
+        </w:rPr>
+        <w:t>menu(</w:t>
+      </w:r>
+      <w:proofErr w:type="gramEnd"/>
+      <w:r>
+        <w:rPr>
+          <w:rFonts w:ascii="Helvetica Neue" w:hAnsi="Helvetica Neue" w:cs="Times New Roman"/>
+          <w:bCs/>
+          <w:color w:val="2D3B45"/>
+          <w:sz w:val="21"/>
+          <w:szCs w:val="21"/>
+        </w:rPr>
+        <w:t>)</w:t>
       </w:r>
       <w:r>
         <w:rPr>
@@ -1192,7 +1350,29 @@
           <w:sz w:val="21"/>
           <w:szCs w:val="21"/>
         </w:rPr>
-        <w:t>void play(){</w:t>
+        <w:t xml:space="preserve">void </w:t>
+      </w:r>
+      <w:proofErr w:type="gramStart"/>
+      <w:r>
+        <w:rPr>
+          <w:rFonts w:ascii="Helvetica Neue" w:hAnsi="Helvetica Neue" w:cs="Times New Roman"/>
+          <w:bCs/>
+          <w:color w:val="2D3B45"/>
+          <w:sz w:val="21"/>
+          <w:szCs w:val="21"/>
+        </w:rPr>
+        <w:t>play(</w:t>
+      </w:r>
+      <w:proofErr w:type="gramEnd"/>
+      <w:r>
+        <w:rPr>
+          <w:rFonts w:ascii="Helvetica Neue" w:hAnsi="Helvetica Neue" w:cs="Times New Roman"/>
+          <w:bCs/>
+          <w:color w:val="2D3B45"/>
+          <w:sz w:val="21"/>
+          <w:szCs w:val="21"/>
+        </w:rPr>
+        <w:t>){</w:t>
       </w:r>
     </w:p>
     <w:p>
@@ -1412,61 +1592,133 @@
           <w:szCs w:val="21"/>
         </w:rPr>
       </w:pPr>
-      <w:r>
-        <w:rPr>
-          <w:rFonts w:ascii="Helvetica Neue" w:hAnsi="Helvetica Neue" w:cs="Times New Roman"/>
-          <w:bCs/>
-          <w:color w:val="2D3B45"/>
-          <w:sz w:val="21"/>
-          <w:szCs w:val="21"/>
-        </w:rPr>
-        <w:t>lostGame(){}</w:t>
-      </w:r>
-    </w:p>
-    <w:p>
-      <w:pPr>
-        <w:shd w:val="clear" w:color="auto" w:fill="FFFFFF"/>
-        <w:spacing w:before="180" w:after="180"/>
-        <w:rPr>
-          <w:rFonts w:ascii="Helvetica Neue" w:hAnsi="Helvetica Neue" w:cs="Times New Roman"/>
-          <w:bCs/>
-          <w:color w:val="2D3B45"/>
-          <w:sz w:val="21"/>
-          <w:szCs w:val="21"/>
-        </w:rPr>
-      </w:pPr>
-      <w:r>
-        <w:rPr>
-          <w:rFonts w:ascii="Helvetica Neue" w:hAnsi="Helvetica Neue" w:cs="Times New Roman"/>
-          <w:bCs/>
-          <w:color w:val="2D3B45"/>
-          <w:sz w:val="21"/>
-          <w:szCs w:val="21"/>
-        </w:rPr>
-        <w:t>if (keyFound){</w:t>
-      </w:r>
-    </w:p>
-    <w:p>
-      <w:pPr>
-        <w:shd w:val="clear" w:color="auto" w:fill="FFFFFF"/>
-        <w:spacing w:before="180" w:after="180"/>
-        <w:rPr>
-          <w:rFonts w:ascii="Helvetica Neue" w:hAnsi="Helvetica Neue" w:cs="Times New Roman"/>
-          <w:bCs/>
-          <w:color w:val="2D3B45"/>
-          <w:sz w:val="21"/>
-          <w:szCs w:val="21"/>
-        </w:rPr>
-      </w:pPr>
-      <w:r>
-        <w:rPr>
-          <w:rFonts w:ascii="Helvetica Neue" w:hAnsi="Helvetica Neue" w:cs="Times New Roman"/>
-          <w:bCs/>
-          <w:color w:val="2D3B45"/>
-          <w:sz w:val="21"/>
-          <w:szCs w:val="21"/>
-        </w:rPr>
-        <w:t>wonGame();</w:t>
+      <w:proofErr w:type="spellStart"/>
+      <w:proofErr w:type="gramStart"/>
+      <w:r>
+        <w:rPr>
+          <w:rFonts w:ascii="Helvetica Neue" w:hAnsi="Helvetica Neue" w:cs="Times New Roman"/>
+          <w:bCs/>
+          <w:color w:val="2D3B45"/>
+          <w:sz w:val="21"/>
+          <w:szCs w:val="21"/>
+        </w:rPr>
+        <w:t>lostGame</w:t>
+      </w:r>
+      <w:proofErr w:type="spellEnd"/>
+      <w:r>
+        <w:rPr>
+          <w:rFonts w:ascii="Helvetica Neue" w:hAnsi="Helvetica Neue" w:cs="Times New Roman"/>
+          <w:bCs/>
+          <w:color w:val="2D3B45"/>
+          <w:sz w:val="21"/>
+          <w:szCs w:val="21"/>
+        </w:rPr>
+        <w:t>(</w:t>
+      </w:r>
+      <w:proofErr w:type="gramEnd"/>
+      <w:r>
+        <w:rPr>
+          <w:rFonts w:ascii="Helvetica Neue" w:hAnsi="Helvetica Neue" w:cs="Times New Roman"/>
+          <w:bCs/>
+          <w:color w:val="2D3B45"/>
+          <w:sz w:val="21"/>
+          <w:szCs w:val="21"/>
+        </w:rPr>
+        <w:t>){}</w:t>
+      </w:r>
+    </w:p>
+    <w:p>
+      <w:pPr>
+        <w:shd w:val="clear" w:color="auto" w:fill="FFFFFF"/>
+        <w:spacing w:before="180" w:after="180"/>
+        <w:rPr>
+          <w:rFonts w:ascii="Helvetica Neue" w:hAnsi="Helvetica Neue" w:cs="Times New Roman"/>
+          <w:bCs/>
+          <w:color w:val="2D3B45"/>
+          <w:sz w:val="21"/>
+          <w:szCs w:val="21"/>
+        </w:rPr>
+      </w:pPr>
+      <w:r>
+        <w:rPr>
+          <w:rFonts w:ascii="Helvetica Neue" w:hAnsi="Helvetica Neue" w:cs="Times New Roman"/>
+          <w:bCs/>
+          <w:color w:val="2D3B45"/>
+          <w:sz w:val="21"/>
+          <w:szCs w:val="21"/>
+        </w:rPr>
+        <w:t>if (</w:t>
+      </w:r>
+      <w:proofErr w:type="spellStart"/>
+      <w:r>
+        <w:rPr>
+          <w:rFonts w:ascii="Helvetica Neue" w:hAnsi="Helvetica Neue" w:cs="Times New Roman"/>
+          <w:bCs/>
+          <w:color w:val="2D3B45"/>
+          <w:sz w:val="21"/>
+          <w:szCs w:val="21"/>
+        </w:rPr>
+        <w:t>keyFound</w:t>
+      </w:r>
+      <w:proofErr w:type="spellEnd"/>
+      <w:proofErr w:type="gramStart"/>
+      <w:r>
+        <w:rPr>
+          <w:rFonts w:ascii="Helvetica Neue" w:hAnsi="Helvetica Neue" w:cs="Times New Roman"/>
+          <w:bCs/>
+          <w:color w:val="2D3B45"/>
+          <w:sz w:val="21"/>
+          <w:szCs w:val="21"/>
+        </w:rPr>
+        <w:t>){</w:t>
+      </w:r>
+      <w:proofErr w:type="gramEnd"/>
+    </w:p>
+    <w:p>
+      <w:pPr>
+        <w:shd w:val="clear" w:color="auto" w:fill="FFFFFF"/>
+        <w:spacing w:before="180" w:after="180"/>
+        <w:rPr>
+          <w:rFonts w:ascii="Helvetica Neue" w:hAnsi="Helvetica Neue" w:cs="Times New Roman"/>
+          <w:bCs/>
+          <w:color w:val="2D3B45"/>
+          <w:sz w:val="21"/>
+          <w:szCs w:val="21"/>
+        </w:rPr>
+      </w:pPr>
+      <w:proofErr w:type="spellStart"/>
+      <w:proofErr w:type="gramStart"/>
+      <w:r>
+        <w:rPr>
+          <w:rFonts w:ascii="Helvetica Neue" w:hAnsi="Helvetica Neue" w:cs="Times New Roman"/>
+          <w:bCs/>
+          <w:color w:val="2D3B45"/>
+          <w:sz w:val="21"/>
+          <w:szCs w:val="21"/>
+        </w:rPr>
+        <w:t>wonGame</w:t>
+      </w:r>
+      <w:proofErr w:type="spellEnd"/>
+      <w:r>
+        <w:rPr>
+          <w:rFonts w:ascii="Helvetica Neue" w:hAnsi="Helvetica Neue" w:cs="Times New Roman"/>
+          <w:bCs/>
+          <w:color w:val="2D3B45"/>
+          <w:sz w:val="21"/>
+          <w:szCs w:val="21"/>
+        </w:rPr>
+        <w:t>(</w:t>
+      </w:r>
+      <w:proofErr w:type="gramEnd"/>
+      <w:r>
+        <w:rPr>
+          <w:rFonts w:ascii="Helvetica Neue" w:hAnsi="Helvetica Neue" w:cs="Times New Roman"/>
+          <w:bCs/>
+          <w:color w:val="2D3B45"/>
+          <w:sz w:val="21"/>
+          <w:szCs w:val="21"/>
+        </w:rPr>
+        <w:t>);</w:t>
       </w:r>
     </w:p>
     <w:p>
@@ -1667,6 +1919,7 @@
         <w:tab/>
         <w:t>Bathroom-&gt;</w:t>
       </w:r>
+      <w:proofErr w:type="spellStart"/>
       <w:r>
         <w:rPr>
           <w:rFonts w:ascii="Helvetica Neue" w:hAnsi="Helvetica Neue" w:cs="Times New Roman"/>
@@ -1677,15 +1930,27 @@
         </w:rPr>
         <w:t>GuestRoom</w:t>
       </w:r>
-      <w:r>
-        <w:rPr>
-          <w:rFonts w:ascii="Helvetica Neue" w:hAnsi="Helvetica Neue" w:cs="Times New Roman"/>
-          <w:bCs/>
-          <w:color w:val="2D3B45"/>
-          <w:sz w:val="21"/>
-          <w:szCs w:val="21"/>
-        </w:rPr>
-        <w:t>-&gt;M</w:t>
+      <w:proofErr w:type="spellEnd"/>
+      <w:r>
+        <w:rPr>
+          <w:rFonts w:ascii="Helvetica Neue" w:hAnsi="Helvetica Neue" w:cs="Times New Roman"/>
+          <w:bCs/>
+          <w:color w:val="2D3B45"/>
+          <w:sz w:val="21"/>
+          <w:szCs w:val="21"/>
+        </w:rPr>
+        <w:t>-&gt;</w:t>
+      </w:r>
+      <w:proofErr w:type="spellStart"/>
+      <w:r>
+        <w:rPr>
+          <w:rFonts w:ascii="Helvetica Neue" w:hAnsi="Helvetica Neue" w:cs="Times New Roman"/>
+          <w:bCs/>
+          <w:color w:val="2D3B45"/>
+          <w:sz w:val="21"/>
+          <w:szCs w:val="21"/>
+        </w:rPr>
+        <w:t>M</w:t>
       </w:r>
       <w:r>
         <w:rPr>
@@ -1697,6 +1962,7 @@
         </w:rPr>
         <w:t>asterBedroom</w:t>
       </w:r>
+      <w:proofErr w:type="spellEnd"/>
     </w:p>
     <w:p>
       <w:pPr>
@@ -1739,7 +2005,28 @@
           <w:szCs w:val="21"/>
         </w:rPr>
         <w:tab/>
-        <w:t>GuestRoom-&gt;</w:t>
+      </w:r>
+      <w:proofErr w:type="spellStart"/>
+      <w:r>
+        <w:rPr>
+          <w:rFonts w:ascii="Helvetica Neue" w:hAnsi="Helvetica Neue" w:cs="Times New Roman"/>
+          <w:bCs/>
+          <w:color w:val="2D3B45"/>
+          <w:sz w:val="21"/>
+          <w:szCs w:val="21"/>
+        </w:rPr>
+        <w:t>GuestRoom</w:t>
+      </w:r>
+      <w:proofErr w:type="spellEnd"/>
+      <w:r>
+        <w:rPr>
+          <w:rFonts w:ascii="Helvetica Neue" w:hAnsi="Helvetica Neue" w:cs="Times New Roman"/>
+          <w:bCs/>
+          <w:color w:val="2D3B45"/>
+          <w:sz w:val="21"/>
+          <w:szCs w:val="21"/>
+        </w:rPr>
+        <w:t>-&gt;</w:t>
       </w:r>
       <w:r>
         <w:rPr>
@@ -1771,6 +2058,7 @@
         </w:rPr>
         <w:t>downstairs-</w:t>
       </w:r>
+      <w:proofErr w:type="spellStart"/>
       <w:r>
         <w:rPr>
           <w:rFonts w:ascii="Helvetica Neue" w:hAnsi="Helvetica Neue" w:cs="Times New Roman"/>
@@ -1781,6 +2069,7 @@
         </w:rPr>
         <w:t>MediaRoom</w:t>
       </w:r>
+      <w:proofErr w:type="spellEnd"/>
     </w:p>
     <w:p>
       <w:pPr>
@@ -1823,7 +2112,28 @@
           <w:szCs w:val="21"/>
         </w:rPr>
         <w:tab/>
-        <w:t>MasterBedroom-&gt;</w:t>
+      </w:r>
+      <w:proofErr w:type="spellStart"/>
+      <w:r>
+        <w:rPr>
+          <w:rFonts w:ascii="Helvetica Neue" w:hAnsi="Helvetica Neue" w:cs="Times New Roman"/>
+          <w:bCs/>
+          <w:color w:val="2D3B45"/>
+          <w:sz w:val="21"/>
+          <w:szCs w:val="21"/>
+        </w:rPr>
+        <w:t>MasterBedroom</w:t>
+      </w:r>
+      <w:proofErr w:type="spellEnd"/>
+      <w:r>
+        <w:rPr>
+          <w:rFonts w:ascii="Helvetica Neue" w:hAnsi="Helvetica Neue" w:cs="Times New Roman"/>
+          <w:bCs/>
+          <w:color w:val="2D3B45"/>
+          <w:sz w:val="21"/>
+          <w:szCs w:val="21"/>
+        </w:rPr>
+        <w:t>-&gt;</w:t>
       </w:r>
       <w:r>
         <w:rPr>
@@ -1855,6 +2165,7 @@
         </w:rPr>
         <w:t>downstairs-</w:t>
       </w:r>
+      <w:proofErr w:type="spellStart"/>
       <w:r>
         <w:rPr>
           <w:rFonts w:ascii="Helvetica Neue" w:hAnsi="Helvetica Neue" w:cs="Times New Roman"/>
@@ -1865,6 +2176,7 @@
         </w:rPr>
         <w:t>MediaRoom</w:t>
       </w:r>
+      <w:proofErr w:type="spellEnd"/>
     </w:p>
     <w:p>
       <w:pPr>
@@ -1939,6 +2251,7 @@
         </w:rPr>
         <w:t>-downstairs-</w:t>
       </w:r>
+      <w:proofErr w:type="spellStart"/>
       <w:r>
         <w:rPr>
           <w:rFonts w:ascii="Helvetica Neue" w:hAnsi="Helvetica Neue" w:cs="Times New Roman"/>
@@ -1949,6 +2262,7 @@
         </w:rPr>
         <w:t>GuestRoom</w:t>
       </w:r>
+      <w:proofErr w:type="spellEnd"/>
     </w:p>
     <w:p>
       <w:pPr>
@@ -1991,7 +2305,28 @@
           <w:szCs w:val="21"/>
         </w:rPr>
         <w:tab/>
-        <w:t>MediaRoom-&gt;</w:t>
+      </w:r>
+      <w:proofErr w:type="spellStart"/>
+      <w:r>
+        <w:rPr>
+          <w:rFonts w:ascii="Helvetica Neue" w:hAnsi="Helvetica Neue" w:cs="Times New Roman"/>
+          <w:bCs/>
+          <w:color w:val="2D3B45"/>
+          <w:sz w:val="21"/>
+          <w:szCs w:val="21"/>
+        </w:rPr>
+        <w:t>MediaRoom</w:t>
+      </w:r>
+      <w:proofErr w:type="spellEnd"/>
+      <w:r>
+        <w:rPr>
+          <w:rFonts w:ascii="Helvetica Neue" w:hAnsi="Helvetica Neue" w:cs="Times New Roman"/>
+          <w:bCs/>
+          <w:color w:val="2D3B45"/>
+          <w:sz w:val="21"/>
+          <w:szCs w:val="21"/>
+        </w:rPr>
+        <w:t>-&gt;</w:t>
       </w:r>
       <w:r>
         <w:rPr>
@@ -2003,15 +2338,27 @@
         </w:rPr>
         <w:t>-upstairs Bathroom-&gt;up and left-&gt;</w:t>
       </w:r>
-      <w:r>
-        <w:rPr>
-          <w:rFonts w:ascii="Helvetica Neue" w:hAnsi="Helvetica Neue" w:cs="Times New Roman"/>
-          <w:bCs/>
-          <w:color w:val="2D3B45"/>
-          <w:sz w:val="21"/>
-          <w:szCs w:val="21"/>
-        </w:rPr>
-        <w:t>GuestRoom-&gt;Office</w:t>
+      <w:proofErr w:type="spellStart"/>
+      <w:r>
+        <w:rPr>
+          <w:rFonts w:ascii="Helvetica Neue" w:hAnsi="Helvetica Neue" w:cs="Times New Roman"/>
+          <w:bCs/>
+          <w:color w:val="2D3B45"/>
+          <w:sz w:val="21"/>
+          <w:szCs w:val="21"/>
+        </w:rPr>
+        <w:t>GuestRoom</w:t>
+      </w:r>
+      <w:proofErr w:type="spellEnd"/>
+      <w:r>
+        <w:rPr>
+          <w:rFonts w:ascii="Helvetica Neue" w:hAnsi="Helvetica Neue" w:cs="Times New Roman"/>
+          <w:bCs/>
+          <w:color w:val="2D3B45"/>
+          <w:sz w:val="21"/>
+          <w:szCs w:val="21"/>
+        </w:rPr>
+        <w:t>-&gt;Office</w:t>
       </w:r>
     </w:p>
     <w:p>
@@ -2049,181 +2396,6 @@
         </w:rPr>
         <w:t>Edited Room Layout: Bathroom is starting place-&gt;upstairs is Office-&gt;downstairs is Media Room</w:t>
       </w:r>
-    </w:p>
-    <w:p>
-      <w:pPr>
-        <w:shd w:val="clear" w:color="auto" w:fill="FFFFFF"/>
-        <w:spacing w:before="180" w:after="180"/>
-        <w:rPr>
-          <w:rFonts w:ascii="Helvetica Neue" w:hAnsi="Helvetica Neue" w:cs="Times New Roman"/>
-          <w:bCs/>
-          <w:color w:val="000000" w:themeColor="text1"/>
-          <w:sz w:val="21"/>
-          <w:szCs w:val="21"/>
-        </w:rPr>
-      </w:pPr>
-      <w:r>
-        <w:rPr>
-          <w:rFonts w:ascii="Helvetica Neue" w:hAnsi="Helvetica Neue" w:cs="Times New Roman"/>
-          <w:bCs/>
-          <w:color w:val="000000" w:themeColor="text1"/>
-          <w:sz w:val="21"/>
-          <w:szCs w:val="21"/>
-        </w:rPr>
-        <w:t>Issues</w:t>
-      </w:r>
-      <w:r>
-        <w:rPr>
-          <w:rFonts w:ascii="Helvetica Neue" w:hAnsi="Helvetica Neue" w:cs="Times New Roman"/>
-          <w:bCs/>
-          <w:color w:val="000000" w:themeColor="text1"/>
-          <w:sz w:val="21"/>
-          <w:szCs w:val="21"/>
-        </w:rPr>
-        <w:t xml:space="preserve"> and Lessons Learned</w:t>
-      </w:r>
-      <w:r>
-        <w:rPr>
-          <w:rFonts w:ascii="Helvetica Neue" w:hAnsi="Helvetica Neue" w:cs="Times New Roman"/>
-          <w:bCs/>
-          <w:color w:val="000000" w:themeColor="text1"/>
-          <w:sz w:val="21"/>
-          <w:szCs w:val="21"/>
-        </w:rPr>
-        <w:t>:</w:t>
-      </w:r>
-    </w:p>
-    <w:p>
-      <w:pPr>
-        <w:shd w:val="clear" w:color="auto" w:fill="FFFFFF"/>
-        <w:spacing w:before="180" w:after="180"/>
-        <w:rPr>
-          <w:rFonts w:ascii="Helvetica Neue" w:hAnsi="Helvetica Neue" w:cs="Times New Roman"/>
-          <w:bCs/>
-          <w:color w:val="000000" w:themeColor="text1"/>
-          <w:sz w:val="21"/>
-          <w:szCs w:val="21"/>
-        </w:rPr>
-      </w:pPr>
-      <w:r>
-        <w:rPr>
-          <w:rFonts w:ascii="Helvetica Neue" w:hAnsi="Helvetica Neue" w:cs="Times New Roman"/>
-          <w:bCs/>
-          <w:color w:val="000000" w:themeColor="text1"/>
-          <w:sz w:val="21"/>
-          <w:szCs w:val="21"/>
-        </w:rPr>
-        <w:t xml:space="preserve">I planned this project better than any I'd done before. I </w:t>
-      </w:r>
-      <w:r>
-        <w:rPr>
-          <w:rFonts w:ascii="Helvetica Neue" w:hAnsi="Helvetica Neue" w:cs="Times New Roman"/>
-          <w:bCs/>
-          <w:color w:val="000000" w:themeColor="text1"/>
-          <w:sz w:val="21"/>
-          <w:szCs w:val="21"/>
-        </w:rPr>
-        <w:t xml:space="preserve">spent about a night coding the majority of the project and got stuck on how to implement the 4 pointers. I finally decided to use </w:t>
-      </w:r>
-      <w:r>
-        <w:rPr>
-          <w:rFonts w:ascii="Helvetica Neue" w:hAnsi="Helvetica Neue" w:cs="Times New Roman"/>
-          <w:bCs/>
-          <w:color w:val="000000" w:themeColor="text1"/>
-          <w:sz w:val="21"/>
-          <w:szCs w:val="21"/>
-        </w:rPr>
-        <w:t xml:space="preserve">at least </w:t>
-      </w:r>
-      <w:r>
-        <w:rPr>
-          <w:rFonts w:ascii="Helvetica Neue" w:hAnsi="Helvetica Neue" w:cs="Times New Roman"/>
-          <w:bCs/>
-          <w:color w:val="000000" w:themeColor="text1"/>
-          <w:sz w:val="21"/>
-          <w:szCs w:val="21"/>
-        </w:rPr>
-        <w:t xml:space="preserve">2 pointers per </w:t>
-      </w:r>
-      <w:r>
-        <w:rPr>
-          <w:rFonts w:ascii="Helvetica Neue" w:hAnsi="Helvetica Neue" w:cs="Times New Roman"/>
-          <w:bCs/>
-          <w:color w:val="000000" w:themeColor="text1"/>
-          <w:sz w:val="21"/>
-          <w:szCs w:val="21"/>
-        </w:rPr>
-        <w:t xml:space="preserve">Room with some rooms having 4 pointers in use and some with pointers to NULL. This was the best decision for me as I was designing a house that had Rooms with paths to certain other rooms. This decision was one of the last I made. Early on, I decided to use a final project as my "key". The key is hidden in a room randomly chosen at the start of the game. The different rooms meet the requirements as they all have a different piece of furniture in them. The player adds the furniture onto their list for the moving van to pick up when they finally leave the OSU Mansion. </w:t>
-      </w:r>
-    </w:p>
-    <w:p>
-      <w:pPr>
-        <w:shd w:val="clear" w:color="auto" w:fill="FFFFFF"/>
-        <w:spacing w:before="180" w:after="180"/>
-        <w:rPr>
-          <w:rFonts w:ascii="Helvetica Neue" w:hAnsi="Helvetica Neue" w:cs="Times New Roman"/>
-          <w:bCs/>
-          <w:color w:val="000000" w:themeColor="text1"/>
-          <w:sz w:val="21"/>
-          <w:szCs w:val="21"/>
-        </w:rPr>
-      </w:pPr>
-      <w:r>
-        <w:rPr>
-          <w:rFonts w:ascii="Helvetica Neue" w:hAnsi="Helvetica Neue" w:cs="Times New Roman"/>
-          <w:bCs/>
-          <w:color w:val="000000" w:themeColor="text1"/>
-          <w:sz w:val="21"/>
-          <w:szCs w:val="21"/>
-        </w:rPr>
-        <w:t>The concepts I really felt comfortable with after and even before this project are Polymorphism and Inheritance. I came across</w:t>
-      </w:r>
-      <w:r>
-        <w:rPr>
-          <w:rFonts w:ascii="Helvetica Neue" w:hAnsi="Helvetica Neue" w:cs="Times New Roman"/>
-          <w:bCs/>
-          <w:color w:val="000000" w:themeColor="text1"/>
-          <w:sz w:val="21"/>
-          <w:szCs w:val="21"/>
-        </w:rPr>
-        <w:t xml:space="preserve"> a new issue of circular depende</w:t>
-      </w:r>
-      <w:r>
-        <w:rPr>
-          <w:rFonts w:ascii="Helvetica Neue" w:hAnsi="Helvetica Neue" w:cs="Times New Roman"/>
-          <w:bCs/>
-          <w:color w:val="000000" w:themeColor="text1"/>
-          <w:sz w:val="21"/>
-          <w:szCs w:val="21"/>
-        </w:rPr>
-        <w:t xml:space="preserve">ncy, but with a little research, discovered how to remedy that by using forward declarations, and how to avoid it if at all possible. </w:t>
-      </w:r>
-    </w:p>
-    <w:p>
-      <w:pPr>
-        <w:shd w:val="clear" w:color="auto" w:fill="FFFFFF"/>
-        <w:spacing w:before="180" w:after="180"/>
-        <w:rPr>
-          <w:rFonts w:ascii="Helvetica Neue" w:hAnsi="Helvetica Neue" w:cs="Times New Roman"/>
-          <w:bCs/>
-          <w:color w:val="000000" w:themeColor="text1"/>
-          <w:sz w:val="21"/>
-          <w:szCs w:val="21"/>
-        </w:rPr>
-      </w:pPr>
-    </w:p>
-    <w:p>
-      <w:pPr>
-        <w:shd w:val="clear" w:color="auto" w:fill="FFFFFF"/>
-        <w:spacing w:before="180" w:after="180"/>
-        <w:rPr>
-          <w:rFonts w:ascii="Helvetica Neue" w:hAnsi="Helvetica Neue" w:cs="Times New Roman"/>
-          <w:bCs/>
-          <w:color w:val="000000" w:themeColor="text1"/>
-          <w:sz w:val="21"/>
-          <w:szCs w:val="21"/>
-        </w:rPr>
-      </w:pPr>
     </w:p>
     <w:p>
       <w:pPr>
@@ -2238,7 +2410,11 @@
           <w:szCs w:val="28"/>
         </w:rPr>
       </w:pPr>
-      <w:r>
+    </w:p>
+    <w:p>
+      <w:pPr>
+        <w:shd w:val="clear" w:color="auto" w:fill="FFFFFF"/>
+        <w:spacing w:before="180" w:after="180"/>
         <w:rPr>
           <w:rFonts w:ascii="Helvetica Neue" w:hAnsi="Helvetica Neue" w:cs="Times New Roman"/>
           <w:b/>
@@ -2247,6 +2423,322 @@
           <w:sz w:val="28"/>
           <w:szCs w:val="28"/>
         </w:rPr>
+      </w:pPr>
+    </w:p>
+    <w:p>
+      <w:pPr>
+        <w:shd w:val="clear" w:color="auto" w:fill="FFFFFF"/>
+        <w:spacing w:before="180" w:after="180"/>
+        <w:rPr>
+          <w:rFonts w:ascii="Helvetica Neue" w:hAnsi="Helvetica Neue" w:cs="Times New Roman"/>
+          <w:b/>
+          <w:bCs/>
+          <w:color w:val="000000" w:themeColor="text1"/>
+          <w:sz w:val="28"/>
+          <w:szCs w:val="28"/>
+        </w:rPr>
+      </w:pPr>
+    </w:p>
+    <w:p>
+      <w:pPr>
+        <w:shd w:val="clear" w:color="auto" w:fill="FFFFFF"/>
+        <w:spacing w:before="180" w:after="180"/>
+        <w:rPr>
+          <w:rFonts w:ascii="Helvetica Neue" w:hAnsi="Helvetica Neue" w:cs="Times New Roman"/>
+          <w:b/>
+          <w:bCs/>
+          <w:color w:val="000000" w:themeColor="text1"/>
+          <w:sz w:val="28"/>
+          <w:szCs w:val="28"/>
+        </w:rPr>
+      </w:pPr>
+    </w:p>
+    <w:p>
+      <w:pPr>
+        <w:shd w:val="clear" w:color="auto" w:fill="FFFFFF"/>
+        <w:spacing w:before="180" w:after="180"/>
+        <w:rPr>
+          <w:rFonts w:ascii="Helvetica Neue" w:hAnsi="Helvetica Neue" w:cs="Times New Roman"/>
+          <w:b/>
+          <w:bCs/>
+          <w:color w:val="000000" w:themeColor="text1"/>
+          <w:sz w:val="28"/>
+          <w:szCs w:val="28"/>
+        </w:rPr>
+      </w:pPr>
+    </w:p>
+    <w:p>
+      <w:pPr>
+        <w:shd w:val="clear" w:color="auto" w:fill="FFFFFF"/>
+        <w:spacing w:before="180" w:after="180"/>
+        <w:rPr>
+          <w:rFonts w:ascii="Helvetica Neue" w:hAnsi="Helvetica Neue" w:cs="Times New Roman"/>
+          <w:b/>
+          <w:bCs/>
+          <w:color w:val="000000" w:themeColor="text1"/>
+          <w:sz w:val="28"/>
+          <w:szCs w:val="28"/>
+        </w:rPr>
+      </w:pPr>
+    </w:p>
+    <w:p>
+      <w:pPr>
+        <w:shd w:val="clear" w:color="auto" w:fill="FFFFFF"/>
+        <w:spacing w:before="180" w:after="180"/>
+        <w:rPr>
+          <w:rFonts w:ascii="Helvetica Neue" w:hAnsi="Helvetica Neue" w:cs="Times New Roman"/>
+          <w:b/>
+          <w:bCs/>
+          <w:color w:val="000000" w:themeColor="text1"/>
+          <w:sz w:val="28"/>
+          <w:szCs w:val="28"/>
+        </w:rPr>
+      </w:pPr>
+      <w:r>
+        <w:rPr>
+          <w:rFonts w:ascii="Helvetica Neue" w:hAnsi="Helvetica Neue" w:cs="Times New Roman"/>
+          <w:b/>
+          <w:bCs/>
+          <w:color w:val="000000" w:themeColor="text1"/>
+          <w:sz w:val="28"/>
+          <w:szCs w:val="28"/>
+        </w:rPr>
+        <w:t>Issues and Lessons Learned:</w:t>
+      </w:r>
+    </w:p>
+    <w:p>
+      <w:pPr>
+        <w:shd w:val="clear" w:color="auto" w:fill="FFFFFF"/>
+        <w:spacing w:before="180" w:after="180"/>
+        <w:rPr>
+          <w:rFonts w:ascii="Helvetica Neue" w:hAnsi="Helvetica Neue" w:cs="Times New Roman"/>
+          <w:bCs/>
+          <w:color w:val="000000" w:themeColor="text1"/>
+          <w:sz w:val="21"/>
+          <w:szCs w:val="21"/>
+        </w:rPr>
+      </w:pPr>
+      <w:r>
+        <w:rPr>
+          <w:rFonts w:ascii="Helvetica Neue" w:hAnsi="Helvetica Neue" w:cs="Times New Roman"/>
+          <w:bCs/>
+          <w:color w:val="000000" w:themeColor="text1"/>
+          <w:sz w:val="21"/>
+          <w:szCs w:val="21"/>
+        </w:rPr>
+        <w:t xml:space="preserve">I planned this project better than any I'd done before. I </w:t>
+      </w:r>
+      <w:r>
+        <w:rPr>
+          <w:rFonts w:ascii="Helvetica Neue" w:hAnsi="Helvetica Neue" w:cs="Times New Roman"/>
+          <w:bCs/>
+          <w:color w:val="000000" w:themeColor="text1"/>
+          <w:sz w:val="21"/>
+          <w:szCs w:val="21"/>
+        </w:rPr>
+        <w:t xml:space="preserve">spent about a night coding the majority of the project and got stuck on how to implement the 4 pointers. I finally decided to use </w:t>
+      </w:r>
+      <w:r>
+        <w:rPr>
+          <w:rFonts w:ascii="Helvetica Neue" w:hAnsi="Helvetica Neue" w:cs="Times New Roman"/>
+          <w:bCs/>
+          <w:color w:val="000000" w:themeColor="text1"/>
+          <w:sz w:val="21"/>
+          <w:szCs w:val="21"/>
+        </w:rPr>
+        <w:t xml:space="preserve">at least </w:t>
+      </w:r>
+      <w:r>
+        <w:rPr>
+          <w:rFonts w:ascii="Helvetica Neue" w:hAnsi="Helvetica Neue" w:cs="Times New Roman"/>
+          <w:bCs/>
+          <w:color w:val="000000" w:themeColor="text1"/>
+          <w:sz w:val="21"/>
+          <w:szCs w:val="21"/>
+        </w:rPr>
+        <w:t xml:space="preserve">2 pointers per </w:t>
+      </w:r>
+      <w:r>
+        <w:rPr>
+          <w:rFonts w:ascii="Helvetica Neue" w:hAnsi="Helvetica Neue" w:cs="Times New Roman"/>
+          <w:bCs/>
+          <w:color w:val="000000" w:themeColor="text1"/>
+          <w:sz w:val="21"/>
+          <w:szCs w:val="21"/>
+        </w:rPr>
+        <w:t xml:space="preserve">Room with some rooms having 4 pointers in use and some with pointers to NULL. This was the best decision for me as I was designing a house that had Rooms with paths to certain other rooms. This decision was one of the last I made. Early on, I decided to use a final project as my "key". The key is hidden in a room randomly chosen at the start of the game. The different rooms meet the requirements as they all have a different piece of furniture in them. The player adds the furniture onto their list for the moving van to pick up when they finally leave the OSU Mansion. </w:t>
+      </w:r>
+    </w:p>
+    <w:p>
+      <w:pPr>
+        <w:shd w:val="clear" w:color="auto" w:fill="FFFFFF"/>
+        <w:spacing w:before="180" w:after="180"/>
+        <w:rPr>
+          <w:rFonts w:ascii="Helvetica Neue" w:hAnsi="Helvetica Neue" w:cs="Times New Roman"/>
+          <w:bCs/>
+          <w:color w:val="000000" w:themeColor="text1"/>
+          <w:sz w:val="21"/>
+          <w:szCs w:val="21"/>
+        </w:rPr>
+      </w:pPr>
+      <w:r>
+        <w:rPr>
+          <w:rFonts w:ascii="Helvetica Neue" w:hAnsi="Helvetica Neue" w:cs="Times New Roman"/>
+          <w:bCs/>
+          <w:color w:val="000000" w:themeColor="text1"/>
+          <w:sz w:val="21"/>
+          <w:szCs w:val="21"/>
+        </w:rPr>
+        <w:t>The concepts I really felt comfortable with after and even before this project are Polymorphism and Inheritance. I came across</w:t>
+      </w:r>
+      <w:r>
+        <w:rPr>
+          <w:rFonts w:ascii="Helvetica Neue" w:hAnsi="Helvetica Neue" w:cs="Times New Roman"/>
+          <w:bCs/>
+          <w:color w:val="000000" w:themeColor="text1"/>
+          <w:sz w:val="21"/>
+          <w:szCs w:val="21"/>
+        </w:rPr>
+        <w:t xml:space="preserve"> a new issue of circular depende</w:t>
+      </w:r>
+      <w:r>
+        <w:rPr>
+          <w:rFonts w:ascii="Helvetica Neue" w:hAnsi="Helvetica Neue" w:cs="Times New Roman"/>
+          <w:bCs/>
+          <w:color w:val="000000" w:themeColor="text1"/>
+          <w:sz w:val="21"/>
+          <w:szCs w:val="21"/>
+        </w:rPr>
+        <w:t xml:space="preserve">ncy, but with a little research, discovered how to remedy that by using forward declarations, and how to avoid it if at all possible. </w:t>
+      </w:r>
+      <w:r>
+        <w:rPr>
+          <w:rFonts w:ascii="Helvetica Neue" w:hAnsi="Helvetica Neue" w:cs="Times New Roman"/>
+          <w:bCs/>
+          <w:color w:val="000000" w:themeColor="text1"/>
+          <w:sz w:val="21"/>
+          <w:szCs w:val="21"/>
+        </w:rPr>
+        <w:t xml:space="preserve">I did not succeed in ridding my project of leaks. In the initial phases, I had 0 leaks as I was checking after each added function to my </w:t>
+      </w:r>
+      <w:proofErr w:type="gramStart"/>
+      <w:r>
+        <w:rPr>
+          <w:rFonts w:ascii="Helvetica Neue" w:hAnsi="Helvetica Neue" w:cs="Times New Roman"/>
+          <w:bCs/>
+          <w:color w:val="000000" w:themeColor="text1"/>
+          <w:sz w:val="21"/>
+          <w:szCs w:val="21"/>
+        </w:rPr>
+        <w:t>Game::</w:t>
+      </w:r>
+      <w:proofErr w:type="gramEnd"/>
+      <w:r>
+        <w:rPr>
+          <w:rFonts w:ascii="Helvetica Neue" w:hAnsi="Helvetica Neue" w:cs="Times New Roman"/>
+          <w:bCs/>
+          <w:color w:val="000000" w:themeColor="text1"/>
+          <w:sz w:val="21"/>
+          <w:szCs w:val="21"/>
+        </w:rPr>
+        <w:t xml:space="preserve">play(). However, I began to get tunnel vision near the end and did not check to see if I had leaks throughout coding as I had initially done. This lead me to run out of time to find all of the leaks. </w:t>
+      </w:r>
+      <w:r>
+        <w:rPr>
+          <w:rFonts w:ascii="Helvetica Neue" w:hAnsi="Helvetica Neue" w:cs="Times New Roman"/>
+          <w:bCs/>
+          <w:color w:val="000000" w:themeColor="text1"/>
+          <w:sz w:val="21"/>
+          <w:szCs w:val="21"/>
+        </w:rPr>
+        <w:t xml:space="preserve">Leaks aren't something I am afraid to work on, </w:t>
+      </w:r>
+      <w:r>
+        <w:rPr>
+          <w:rFonts w:ascii="Helvetica Neue" w:hAnsi="Helvetica Neue" w:cs="Times New Roman"/>
+          <w:bCs/>
+          <w:color w:val="000000" w:themeColor="text1"/>
+          <w:sz w:val="21"/>
+          <w:szCs w:val="21"/>
+        </w:rPr>
+        <w:t>so</w:t>
+      </w:r>
+      <w:r>
+        <w:rPr>
+          <w:rFonts w:ascii="Helvetica Neue" w:hAnsi="Helvetica Neue" w:cs="Times New Roman"/>
+          <w:bCs/>
+          <w:color w:val="000000" w:themeColor="text1"/>
+          <w:sz w:val="21"/>
+          <w:szCs w:val="21"/>
+        </w:rPr>
+        <w:t xml:space="preserve"> it was </w:t>
+      </w:r>
+      <w:r>
+        <w:rPr>
+          <w:rFonts w:ascii="Helvetica Neue" w:hAnsi="Helvetica Neue" w:cs="Times New Roman"/>
+          <w:bCs/>
+          <w:color w:val="000000" w:themeColor="text1"/>
+          <w:sz w:val="21"/>
+          <w:szCs w:val="21"/>
+        </w:rPr>
+        <w:t>frustrating</w:t>
+      </w:r>
+      <w:r>
+        <w:rPr>
+          <w:rFonts w:ascii="Helvetica Neue" w:hAnsi="Helvetica Neue" w:cs="Times New Roman"/>
+          <w:bCs/>
+          <w:color w:val="000000" w:themeColor="text1"/>
+          <w:sz w:val="21"/>
+          <w:szCs w:val="21"/>
+        </w:rPr>
+        <w:t xml:space="preserve"> that I could not find them in time. </w:t>
+      </w:r>
+      <w:r>
+        <w:rPr>
+          <w:rFonts w:ascii="Helvetica Neue" w:hAnsi="Helvetica Neue" w:cs="Times New Roman"/>
+          <w:bCs/>
+          <w:color w:val="000000" w:themeColor="text1"/>
+          <w:sz w:val="21"/>
+          <w:szCs w:val="21"/>
+        </w:rPr>
+        <w:t xml:space="preserve"> Planning the game was actually pretty fun. This class, and this project help me see games in general, and programs all around me very differently. I have a much better appreciation of memory and an even better love of the command line.</w:t>
+      </w:r>
+    </w:p>
+    <w:p>
+      <w:pPr>
+        <w:shd w:val="clear" w:color="auto" w:fill="FFFFFF"/>
+        <w:spacing w:before="180" w:after="180"/>
+        <w:rPr>
+          <w:rFonts w:ascii="Helvetica Neue" w:hAnsi="Helvetica Neue" w:cs="Times New Roman"/>
+          <w:bCs/>
+          <w:color w:val="000000" w:themeColor="text1"/>
+          <w:sz w:val="21"/>
+          <w:szCs w:val="21"/>
+        </w:rPr>
+      </w:pPr>
+    </w:p>
+    <w:p>
+      <w:pPr>
+        <w:shd w:val="clear" w:color="auto" w:fill="FFFFFF"/>
+        <w:spacing w:before="180" w:after="180"/>
+        <w:rPr>
+          <w:rFonts w:ascii="Helvetica Neue" w:hAnsi="Helvetica Neue" w:cs="Times New Roman"/>
+          <w:b/>
+          <w:bCs/>
+          <w:color w:val="000000" w:themeColor="text1"/>
+          <w:sz w:val="28"/>
+          <w:szCs w:val="28"/>
+        </w:rPr>
+      </w:pPr>
+      <w:r>
+        <w:rPr>
+          <w:rFonts w:ascii="Helvetica Neue" w:hAnsi="Helvetica Neue" w:cs="Times New Roman"/>
+          <w:b/>
+          <w:bCs/>
+          <w:color w:val="000000" w:themeColor="text1"/>
+          <w:sz w:val="28"/>
+          <w:szCs w:val="28"/>
+        </w:rPr>
         <w:t xml:space="preserve">Testing: </w:t>
       </w:r>
     </w:p>
@@ -2256,15 +2748,17 @@
         <w:spacing w:before="180" w:after="180"/>
         <w:rPr>
           <w:rFonts w:ascii="Helvetica Neue" w:hAnsi="Helvetica Neue" w:cs="Times New Roman"/>
-          <w:bCs/>
-          <w:color w:val="000000" w:themeColor="text1"/>
-          <w:sz w:val="21"/>
-          <w:szCs w:val="21"/>
-        </w:rPr>
-      </w:pPr>
-      <w:r>
-        <w:rPr>
-          <w:rFonts w:ascii="Helvetica Neue" w:hAnsi="Helvetica Neue" w:cs="Times New Roman"/>
+          <w:b/>
+          <w:bCs/>
+          <w:color w:val="000000" w:themeColor="text1"/>
+          <w:sz w:val="21"/>
+          <w:szCs w:val="21"/>
+        </w:rPr>
+      </w:pPr>
+      <w:r>
+        <w:rPr>
+          <w:rFonts w:ascii="Helvetica Neue" w:hAnsi="Helvetica Neue" w:cs="Times New Roman"/>
+          <w:b/>
           <w:bCs/>
           <w:color w:val="000000" w:themeColor="text1"/>
           <w:sz w:val="21"/>
@@ -2281,6 +2775,7 @@
           <w:rFonts w:ascii="Helvetica Neue" w:hAnsi="Helvetica Neue" w:cs="Times New Roman"/>
           <w:b/>
           <w:bCs/>
+          <w:i/>
           <w:color w:val="000000" w:themeColor="text1"/>
           <w:sz w:val="21"/>
           <w:szCs w:val="21"/>
@@ -2291,6 +2786,7 @@
           <w:rFonts w:ascii="Helvetica Neue" w:hAnsi="Helvetica Neue" w:cs="Times New Roman"/>
           <w:b/>
           <w:bCs/>
+          <w:i/>
           <w:color w:val="000000" w:themeColor="text1"/>
           <w:sz w:val="21"/>
           <w:szCs w:val="21"/>
@@ -2310,6 +2806,7 @@
           <w:szCs w:val="21"/>
         </w:rPr>
       </w:pPr>
+      <w:proofErr w:type="spellStart"/>
       <w:r>
         <w:rPr>
           <w:rFonts w:ascii="Helvetica Neue" w:hAnsi="Helvetica Neue" w:cs="Times New Roman"/>
@@ -2321,15 +2818,38 @@
         </w:rPr>
         <w:t>moveRoom</w:t>
       </w:r>
-      <w:r>
-        <w:rPr>
-          <w:rFonts w:ascii="Helvetica Neue" w:hAnsi="Helvetica Neue" w:cs="Times New Roman"/>
-          <w:bCs/>
-          <w:color w:val="000000" w:themeColor="text1"/>
-          <w:sz w:val="21"/>
-          <w:szCs w:val="21"/>
-        </w:rPr>
-        <w:t>- testing using Bathroom class, then added add'l classes</w:t>
+      <w:proofErr w:type="spellEnd"/>
+      <w:r>
+        <w:rPr>
+          <w:rFonts w:ascii="Helvetica Neue" w:hAnsi="Helvetica Neue" w:cs="Times New Roman"/>
+          <w:bCs/>
+          <w:color w:val="000000" w:themeColor="text1"/>
+          <w:sz w:val="21"/>
+          <w:szCs w:val="21"/>
+        </w:rPr>
+        <w:t xml:space="preserve">- testing using Bathroom class, then added </w:t>
+      </w:r>
+      <w:proofErr w:type="spellStart"/>
+      <w:r>
+        <w:rPr>
+          <w:rFonts w:ascii="Helvetica Neue" w:hAnsi="Helvetica Neue" w:cs="Times New Roman"/>
+          <w:bCs/>
+          <w:color w:val="000000" w:themeColor="text1"/>
+          <w:sz w:val="21"/>
+          <w:szCs w:val="21"/>
+        </w:rPr>
+        <w:t>add'l</w:t>
+      </w:r>
+      <w:proofErr w:type="spellEnd"/>
+      <w:r>
+        <w:rPr>
+          <w:rFonts w:ascii="Helvetica Neue" w:hAnsi="Helvetica Neue" w:cs="Times New Roman"/>
+          <w:bCs/>
+          <w:color w:val="000000" w:themeColor="text1"/>
+          <w:sz w:val="21"/>
+          <w:szCs w:val="21"/>
+        </w:rPr>
+        <w:t xml:space="preserve"> classes</w:t>
       </w:r>
     </w:p>
     <w:p>
@@ -2408,6 +2928,7 @@
           <w:rFonts w:ascii="Helvetica Neue" w:hAnsi="Helvetica Neue" w:cs="Times New Roman"/>
           <w:b/>
           <w:bCs/>
+          <w:i/>
           <w:color w:val="000000" w:themeColor="text1"/>
           <w:sz w:val="21"/>
           <w:szCs w:val="21"/>
@@ -2418,134 +2939,161 @@
           <w:rFonts w:ascii="Helvetica Neue" w:hAnsi="Helvetica Neue" w:cs="Times New Roman"/>
           <w:b/>
           <w:bCs/>
-          <w:color w:val="000000" w:themeColor="text1"/>
-          <w:sz w:val="21"/>
-          <w:szCs w:val="21"/>
-        </w:rPr>
-        <w:t>Non virtual functions:</w:t>
-      </w:r>
-    </w:p>
-    <w:p>
-      <w:pPr>
-        <w:shd w:val="clear" w:color="auto" w:fill="FFFFFF"/>
-        <w:spacing w:before="180" w:after="180"/>
-        <w:rPr>
-          <w:rFonts w:ascii="Helvetica Neue" w:hAnsi="Helvetica Neue" w:cs="Times New Roman"/>
-          <w:bCs/>
-          <w:color w:val="000000" w:themeColor="text1"/>
-          <w:sz w:val="21"/>
-          <w:szCs w:val="21"/>
-        </w:rPr>
-      </w:pPr>
-      <w:r>
-        <w:rPr>
-          <w:rFonts w:ascii="Helvetica Neue" w:hAnsi="Helvetica Neue" w:cs="Times New Roman"/>
-          <w:bCs/>
-          <w:color w:val="000000" w:themeColor="text1"/>
-          <w:sz w:val="21"/>
-          <w:szCs w:val="21"/>
-        </w:rPr>
-        <w:t>getRoomName:</w:t>
-      </w:r>
-    </w:p>
-    <w:p>
-      <w:pPr>
-        <w:shd w:val="clear" w:color="auto" w:fill="FFFFFF"/>
-        <w:spacing w:before="180" w:after="180"/>
-        <w:rPr>
-          <w:rFonts w:ascii="Helvetica Neue" w:hAnsi="Helvetica Neue" w:cs="Times New Roman"/>
-          <w:bCs/>
-          <w:color w:val="000000" w:themeColor="text1"/>
-          <w:sz w:val="21"/>
-          <w:szCs w:val="21"/>
-        </w:rPr>
-      </w:pPr>
-      <w:r>
-        <w:rPr>
-          <w:rFonts w:ascii="Helvetica Neue" w:hAnsi="Helvetica Neue" w:cs="Times New Roman"/>
-          <w:bCs/>
-          <w:color w:val="000000" w:themeColor="text1"/>
-          <w:sz w:val="21"/>
-          <w:szCs w:val="21"/>
-        </w:rPr>
-        <w:t>worked as expected-returned Room Name for derived class in string form</w:t>
-      </w:r>
-    </w:p>
-    <w:p>
-      <w:pPr>
-        <w:shd w:val="clear" w:color="auto" w:fill="FFFFFF"/>
-        <w:spacing w:before="180" w:after="180"/>
-        <w:rPr>
-          <w:rFonts w:ascii="Helvetica Neue" w:hAnsi="Helvetica Neue" w:cs="Times New Roman"/>
-          <w:bCs/>
-          <w:color w:val="000000" w:themeColor="text1"/>
-          <w:sz w:val="21"/>
-          <w:szCs w:val="21"/>
-        </w:rPr>
-      </w:pPr>
-      <w:r>
-        <w:rPr>
-          <w:rFonts w:ascii="Helvetica Neue" w:hAnsi="Helvetica Neue" w:cs="Times New Roman"/>
-          <w:bCs/>
-          <w:color w:val="000000" w:themeColor="text1"/>
-          <w:sz w:val="21"/>
-          <w:szCs w:val="21"/>
-        </w:rPr>
-        <w:t>getFurnitureName:</w:t>
-      </w:r>
-    </w:p>
-    <w:p>
-      <w:pPr>
-        <w:shd w:val="clear" w:color="auto" w:fill="FFFFFF"/>
-        <w:spacing w:before="180" w:after="180"/>
-        <w:rPr>
-          <w:rFonts w:ascii="Helvetica Neue" w:hAnsi="Helvetica Neue" w:cs="Times New Roman"/>
-          <w:bCs/>
-          <w:color w:val="000000" w:themeColor="text1"/>
-          <w:sz w:val="21"/>
-          <w:szCs w:val="21"/>
-        </w:rPr>
-      </w:pPr>
-      <w:r>
-        <w:rPr>
-          <w:rFonts w:ascii="Helvetica Neue" w:hAnsi="Helvetica Neue" w:cs="Times New Roman"/>
-          <w:bCs/>
-          <w:color w:val="000000" w:themeColor="text1"/>
-          <w:sz w:val="21"/>
-          <w:szCs w:val="21"/>
-        </w:rPr>
-        <w:t>worked as expected-returned Furniture Name for derived class in string form</w:t>
-      </w:r>
-    </w:p>
-    <w:p>
-      <w:pPr>
-        <w:shd w:val="clear" w:color="auto" w:fill="FFFFFF"/>
-        <w:spacing w:before="180" w:after="180"/>
-        <w:rPr>
-          <w:rFonts w:ascii="Helvetica Neue" w:hAnsi="Helvetica Neue" w:cs="Times New Roman"/>
-          <w:bCs/>
-          <w:color w:val="000000" w:themeColor="text1"/>
-          <w:sz w:val="21"/>
-          <w:szCs w:val="21"/>
-        </w:rPr>
-      </w:pPr>
+          <w:i/>
+          <w:color w:val="000000" w:themeColor="text1"/>
+          <w:sz w:val="21"/>
+          <w:szCs w:val="21"/>
+        </w:rPr>
+        <w:t>Non-</w:t>
+      </w:r>
       <w:bookmarkStart w:id="0" w:name="_GoBack"/>
       <w:bookmarkEnd w:id="0"/>
-    </w:p>
-    <w:p>
-      <w:pPr>
-        <w:shd w:val="clear" w:color="auto" w:fill="FFFFFF"/>
-        <w:spacing w:before="180" w:after="180"/>
+      <w:r>
         <w:rPr>
           <w:rFonts w:ascii="Helvetica Neue" w:hAnsi="Helvetica Neue" w:cs="Times New Roman"/>
           <w:b/>
           <w:bCs/>
-          <w:color w:val="000000" w:themeColor="text1"/>
-          <w:sz w:val="21"/>
-          <w:szCs w:val="21"/>
-        </w:rPr>
-      </w:pPr>
-      <w:r>
+          <w:i/>
+          <w:color w:val="000000" w:themeColor="text1"/>
+          <w:sz w:val="21"/>
+          <w:szCs w:val="21"/>
+        </w:rPr>
+        <w:t xml:space="preserve"> virtual functions:</w:t>
+      </w:r>
+    </w:p>
+    <w:p>
+      <w:pPr>
+        <w:shd w:val="clear" w:color="auto" w:fill="FFFFFF"/>
+        <w:spacing w:before="180" w:after="180"/>
+        <w:rPr>
+          <w:rFonts w:ascii="Helvetica Neue" w:hAnsi="Helvetica Neue" w:cs="Times New Roman"/>
+          <w:bCs/>
+          <w:color w:val="000000" w:themeColor="text1"/>
+          <w:sz w:val="21"/>
+          <w:szCs w:val="21"/>
+        </w:rPr>
+      </w:pPr>
+      <w:proofErr w:type="spellStart"/>
+      <w:r>
+        <w:rPr>
+          <w:rFonts w:ascii="Helvetica Neue" w:hAnsi="Helvetica Neue" w:cs="Times New Roman"/>
+          <w:bCs/>
+          <w:color w:val="000000" w:themeColor="text1"/>
+          <w:sz w:val="21"/>
+          <w:szCs w:val="21"/>
+        </w:rPr>
+        <w:t>getRoomName</w:t>
+      </w:r>
+      <w:proofErr w:type="spellEnd"/>
+      <w:r>
+        <w:rPr>
+          <w:rFonts w:ascii="Helvetica Neue" w:hAnsi="Helvetica Neue" w:cs="Times New Roman"/>
+          <w:bCs/>
+          <w:color w:val="000000" w:themeColor="text1"/>
+          <w:sz w:val="21"/>
+          <w:szCs w:val="21"/>
+        </w:rPr>
+        <w:t>:</w:t>
+      </w:r>
+    </w:p>
+    <w:p>
+      <w:pPr>
+        <w:shd w:val="clear" w:color="auto" w:fill="FFFFFF"/>
+        <w:spacing w:before="180" w:after="180"/>
+        <w:rPr>
+          <w:rFonts w:ascii="Helvetica Neue" w:hAnsi="Helvetica Neue" w:cs="Times New Roman"/>
+          <w:bCs/>
+          <w:color w:val="000000" w:themeColor="text1"/>
+          <w:sz w:val="21"/>
+          <w:szCs w:val="21"/>
+        </w:rPr>
+      </w:pPr>
+      <w:r>
+        <w:rPr>
+          <w:rFonts w:ascii="Helvetica Neue" w:hAnsi="Helvetica Neue" w:cs="Times New Roman"/>
+          <w:bCs/>
+          <w:color w:val="000000" w:themeColor="text1"/>
+          <w:sz w:val="21"/>
+          <w:szCs w:val="21"/>
+        </w:rPr>
+        <w:t>worked as expected-returned Room Name for derived class in string form</w:t>
+      </w:r>
+    </w:p>
+    <w:p>
+      <w:pPr>
+        <w:shd w:val="clear" w:color="auto" w:fill="FFFFFF"/>
+        <w:spacing w:before="180" w:after="180"/>
+        <w:rPr>
+          <w:rFonts w:ascii="Helvetica Neue" w:hAnsi="Helvetica Neue" w:cs="Times New Roman"/>
+          <w:bCs/>
+          <w:color w:val="000000" w:themeColor="text1"/>
+          <w:sz w:val="21"/>
+          <w:szCs w:val="21"/>
+        </w:rPr>
+      </w:pPr>
+      <w:proofErr w:type="spellStart"/>
+      <w:r>
+        <w:rPr>
+          <w:rFonts w:ascii="Helvetica Neue" w:hAnsi="Helvetica Neue" w:cs="Times New Roman"/>
+          <w:bCs/>
+          <w:color w:val="000000" w:themeColor="text1"/>
+          <w:sz w:val="21"/>
+          <w:szCs w:val="21"/>
+        </w:rPr>
+        <w:t>getFurnitureName</w:t>
+      </w:r>
+      <w:proofErr w:type="spellEnd"/>
+      <w:r>
+        <w:rPr>
+          <w:rFonts w:ascii="Helvetica Neue" w:hAnsi="Helvetica Neue" w:cs="Times New Roman"/>
+          <w:bCs/>
+          <w:color w:val="000000" w:themeColor="text1"/>
+          <w:sz w:val="21"/>
+          <w:szCs w:val="21"/>
+        </w:rPr>
+        <w:t>:</w:t>
+      </w:r>
+    </w:p>
+    <w:p>
+      <w:pPr>
+        <w:shd w:val="clear" w:color="auto" w:fill="FFFFFF"/>
+        <w:spacing w:before="180" w:after="180"/>
+        <w:rPr>
+          <w:rFonts w:ascii="Helvetica Neue" w:hAnsi="Helvetica Neue" w:cs="Times New Roman"/>
+          <w:bCs/>
+          <w:color w:val="000000" w:themeColor="text1"/>
+          <w:sz w:val="21"/>
+          <w:szCs w:val="21"/>
+        </w:rPr>
+      </w:pPr>
+      <w:r>
+        <w:rPr>
+          <w:rFonts w:ascii="Helvetica Neue" w:hAnsi="Helvetica Neue" w:cs="Times New Roman"/>
+          <w:bCs/>
+          <w:color w:val="000000" w:themeColor="text1"/>
+          <w:sz w:val="21"/>
+          <w:szCs w:val="21"/>
+        </w:rPr>
+        <w:t>worked as expected-returned Furniture Name for derived class in string form</w:t>
+      </w:r>
+    </w:p>
+    <w:p>
+      <w:pPr>
+        <w:shd w:val="clear" w:color="auto" w:fill="FFFFFF"/>
+        <w:spacing w:before="180" w:after="180"/>
+        <w:rPr>
+          <w:rFonts w:ascii="Helvetica Neue" w:hAnsi="Helvetica Neue" w:cs="Times New Roman"/>
+          <w:bCs/>
+          <w:color w:val="000000" w:themeColor="text1"/>
+          <w:sz w:val="21"/>
+          <w:szCs w:val="21"/>
+        </w:rPr>
+      </w:pPr>
+    </w:p>
+    <w:p>
+      <w:pPr>
+        <w:shd w:val="clear" w:color="auto" w:fill="FFFFFF"/>
+        <w:spacing w:before="180" w:after="180"/>
         <w:rPr>
           <w:rFonts w:ascii="Helvetica Neue" w:hAnsi="Helvetica Neue" w:cs="Times New Roman"/>
           <w:b/>
@@ -2554,7 +3102,136 @@
           <w:sz w:val="21"/>
           <w:szCs w:val="21"/>
         </w:rPr>
+      </w:pPr>
+      <w:r>
+        <w:rPr>
+          <w:rFonts w:ascii="Helvetica Neue" w:hAnsi="Helvetica Neue" w:cs="Times New Roman"/>
+          <w:b/>
+          <w:bCs/>
+          <w:color w:val="000000" w:themeColor="text1"/>
+          <w:sz w:val="21"/>
+          <w:szCs w:val="21"/>
+        </w:rPr>
         <w:t>Player Tests:</w:t>
+      </w:r>
+    </w:p>
+    <w:p>
+      <w:pPr>
+        <w:shd w:val="clear" w:color="auto" w:fill="FFFFFF"/>
+        <w:spacing w:before="180" w:after="180"/>
+        <w:rPr>
+          <w:rFonts w:ascii="Helvetica Neue" w:hAnsi="Helvetica Neue" w:cs="Times New Roman"/>
+          <w:bCs/>
+          <w:i/>
+          <w:color w:val="000000" w:themeColor="text1"/>
+          <w:sz w:val="21"/>
+          <w:szCs w:val="21"/>
+        </w:rPr>
+      </w:pPr>
+      <w:r>
+        <w:rPr>
+          <w:rFonts w:ascii="Helvetica Neue" w:hAnsi="Helvetica Neue" w:cs="Times New Roman"/>
+          <w:bCs/>
+          <w:i/>
+          <w:color w:val="000000" w:themeColor="text1"/>
+          <w:sz w:val="21"/>
+          <w:szCs w:val="21"/>
+        </w:rPr>
+        <w:t>Count Chances:</w:t>
+      </w:r>
+    </w:p>
+    <w:p>
+      <w:pPr>
+        <w:shd w:val="clear" w:color="auto" w:fill="FFFFFF"/>
+        <w:spacing w:before="180" w:after="180"/>
+        <w:rPr>
+          <w:rFonts w:ascii="Helvetica Neue" w:hAnsi="Helvetica Neue" w:cs="Times New Roman"/>
+          <w:bCs/>
+          <w:color w:val="000000" w:themeColor="text1"/>
+          <w:sz w:val="21"/>
+          <w:szCs w:val="21"/>
+        </w:rPr>
+      </w:pPr>
+      <w:r>
+        <w:rPr>
+          <w:rFonts w:ascii="Helvetica Neue" w:hAnsi="Helvetica Neue" w:cs="Times New Roman"/>
+          <w:bCs/>
+          <w:color w:val="000000" w:themeColor="text1"/>
+          <w:sz w:val="21"/>
+          <w:szCs w:val="21"/>
+        </w:rPr>
+        <w:t>accurately set and counted number of chances player had left in game</w:t>
+      </w:r>
+    </w:p>
+    <w:p>
+      <w:pPr>
+        <w:shd w:val="clear" w:color="auto" w:fill="FFFFFF"/>
+        <w:spacing w:before="180" w:after="180"/>
+        <w:rPr>
+          <w:rFonts w:ascii="Helvetica Neue" w:hAnsi="Helvetica Neue" w:cs="Times New Roman"/>
+          <w:bCs/>
+          <w:i/>
+          <w:color w:val="000000" w:themeColor="text1"/>
+          <w:sz w:val="21"/>
+          <w:szCs w:val="21"/>
+        </w:rPr>
+      </w:pPr>
+      <w:r>
+        <w:rPr>
+          <w:rFonts w:ascii="Helvetica Neue" w:hAnsi="Helvetica Neue" w:cs="Times New Roman"/>
+          <w:bCs/>
+          <w:i/>
+          <w:color w:val="000000" w:themeColor="text1"/>
+          <w:sz w:val="21"/>
+          <w:szCs w:val="21"/>
+        </w:rPr>
+        <w:t>Get/Set Location:</w:t>
+      </w:r>
+    </w:p>
+    <w:p>
+      <w:pPr>
+        <w:shd w:val="clear" w:color="auto" w:fill="FFFFFF"/>
+        <w:spacing w:before="180" w:after="180"/>
+        <w:rPr>
+          <w:rFonts w:ascii="Helvetica Neue" w:hAnsi="Helvetica Neue" w:cs="Times New Roman"/>
+          <w:bCs/>
+          <w:color w:val="000000" w:themeColor="text1"/>
+          <w:sz w:val="21"/>
+          <w:szCs w:val="21"/>
+        </w:rPr>
+      </w:pPr>
+      <w:r>
+        <w:rPr>
+          <w:rFonts w:ascii="Helvetica Neue" w:hAnsi="Helvetica Neue" w:cs="Times New Roman"/>
+          <w:bCs/>
+          <w:color w:val="000000" w:themeColor="text1"/>
+          <w:sz w:val="21"/>
+          <w:szCs w:val="21"/>
+        </w:rPr>
+        <w:t>Initial test failed as Room pointer was not properly passed in Game class</w:t>
+      </w:r>
+    </w:p>
+    <w:p>
+      <w:pPr>
+        <w:shd w:val="clear" w:color="auto" w:fill="FFFFFF"/>
+        <w:spacing w:before="180" w:after="180"/>
+        <w:rPr>
+          <w:rFonts w:ascii="Helvetica Neue" w:hAnsi="Helvetica Neue" w:cs="Times New Roman"/>
+          <w:bCs/>
+          <w:color w:val="000000" w:themeColor="text1"/>
+          <w:sz w:val="21"/>
+          <w:szCs w:val="21"/>
+        </w:rPr>
+      </w:pPr>
+      <w:r>
+        <w:rPr>
+          <w:rFonts w:ascii="Helvetica Neue" w:hAnsi="Helvetica Neue" w:cs="Times New Roman"/>
+          <w:bCs/>
+          <w:color w:val="000000" w:themeColor="text1"/>
+          <w:sz w:val="21"/>
+          <w:szCs w:val="21"/>
+        </w:rPr>
+        <w:t>Final test passed after code was reworked</w:t>
       </w:r>
     </w:p>
     <w:p>

</xml_diff>